<commit_message>
Se corrigio el trazo fino del caso de uso de registrar paciente.
</commit_message>
<xml_diff>
--- a/repository/S.A.P.O/Producto/Iteraciones/Iteracion_02/02_Documento_Requerimiento/Trazos finos/Trazo_Fino_CU_Registrar_Paciente.docx
+++ b/repository/S.A.P.O/Producto/Iteraciones/Iteracion_02/02_Documento_Requerimiento/Trazos finos/Trazo_Fino_CU_Registrar_Paciente.docx
@@ -24,13 +24,13 @@
       <w:tblGrid>
         <w:gridCol w:w="1037"/>
         <w:gridCol w:w="1312"/>
-        <w:gridCol w:w="503"/>
-        <w:gridCol w:w="2120"/>
-        <w:gridCol w:w="787"/>
-        <w:gridCol w:w="235"/>
-        <w:gridCol w:w="1935"/>
-        <w:gridCol w:w="595"/>
-        <w:gridCol w:w="2526"/>
+        <w:gridCol w:w="607"/>
+        <w:gridCol w:w="2060"/>
+        <w:gridCol w:w="804"/>
+        <w:gridCol w:w="282"/>
+        <w:gridCol w:w="1884"/>
+        <w:gridCol w:w="470"/>
+        <w:gridCol w:w="2594"/>
       </w:tblGrid>
       <w:tr>
         <w:trPr>
@@ -80,7 +80,7 @@
         </w:trPr>
         <w:tc>
           <w:tcPr>
-            <w:tcW w:w="3547" w:type="pct"/>
+            <w:tcW w:w="3574" w:type="pct"/>
             <w:gridSpan w:val="7"/>
             <w:tcBorders>
               <w:top w:val="outset" w:sz="6" w:space="0" w:color="auto"/>
@@ -116,7 +116,7 @@
         </w:tc>
         <w:tc>
           <w:tcPr>
-            <w:tcW w:w="1399" w:type="pct"/>
+            <w:tcW w:w="1372" w:type="pct"/>
             <w:gridSpan w:val="2"/>
             <w:tcBorders>
               <w:top w:val="outset" w:sz="6" w:space="0" w:color="auto"/>
@@ -320,7 +320,7 @@
         </w:trPr>
         <w:tc>
           <w:tcPr>
-            <w:tcW w:w="2564" w:type="pct"/>
+            <w:tcW w:w="2593" w:type="pct"/>
             <w:gridSpan w:val="5"/>
             <w:tcBorders>
               <w:top w:val="outset" w:sz="6" w:space="0" w:color="auto"/>
@@ -433,7 +433,7 @@
         </w:tc>
         <w:tc>
           <w:tcPr>
-            <w:tcW w:w="2382" w:type="pct"/>
+            <w:tcW w:w="2353" w:type="pct"/>
             <w:gridSpan w:val="4"/>
             <w:tcBorders>
               <w:top w:val="outset" w:sz="6" w:space="0" w:color="auto"/>
@@ -805,7 +805,7 @@
         </w:trPr>
         <w:tc>
           <w:tcPr>
-            <w:tcW w:w="2212" w:type="pct"/>
+            <w:tcW w:w="2233" w:type="pct"/>
             <w:gridSpan w:val="4"/>
             <w:tcBorders>
               <w:top w:val="outset" w:sz="6" w:space="0" w:color="auto"/>
@@ -840,7 +840,7 @@
         </w:tc>
         <w:tc>
           <w:tcPr>
-            <w:tcW w:w="2733" w:type="pct"/>
+            <w:tcW w:w="2713" w:type="pct"/>
             <w:gridSpan w:val="5"/>
             <w:tcBorders>
               <w:top w:val="outset" w:sz="6" w:space="0" w:color="auto"/>
@@ -1106,7 +1106,7 @@
         </w:trPr>
         <w:tc>
           <w:tcPr>
-            <w:tcW w:w="1238" w:type="pct"/>
+            <w:tcW w:w="1287" w:type="pct"/>
             <w:gridSpan w:val="3"/>
             <w:vMerge w:val="restart"/>
             <w:tcBorders>
@@ -1149,7 +1149,7 @@
         </w:tc>
         <w:tc>
           <w:tcPr>
-            <w:tcW w:w="3707" w:type="pct"/>
+            <w:tcW w:w="3658" w:type="pct"/>
             <w:gridSpan w:val="6"/>
             <w:tcBorders>
               <w:top w:val="outset" w:sz="6" w:space="0" w:color="auto"/>
@@ -1206,7 +1206,7 @@
         </w:trPr>
         <w:tc>
           <w:tcPr>
-            <w:tcW w:w="1238" w:type="pct"/>
+            <w:tcW w:w="1287" w:type="pct"/>
             <w:gridSpan w:val="3"/>
             <w:vMerge/>
             <w:tcBorders>
@@ -1229,7 +1229,7 @@
         </w:tc>
         <w:tc>
           <w:tcPr>
-            <w:tcW w:w="3707" w:type="pct"/>
+            <w:tcW w:w="3658" w:type="pct"/>
             <w:gridSpan w:val="6"/>
             <w:tcBorders>
               <w:top w:val="outset" w:sz="6" w:space="0" w:color="auto"/>
@@ -1320,7 +1320,7 @@
         </w:trPr>
         <w:tc>
           <w:tcPr>
-            <w:tcW w:w="2659" w:type="pct"/>
+            <w:tcW w:w="2710" w:type="pct"/>
             <w:gridSpan w:val="6"/>
             <w:tcBorders>
               <w:top w:val="outset" w:sz="6" w:space="0" w:color="auto"/>
@@ -1353,7 +1353,7 @@
         </w:tc>
         <w:tc>
           <w:tcPr>
-            <w:tcW w:w="2286" w:type="pct"/>
+            <w:tcW w:w="2236" w:type="pct"/>
             <w:gridSpan w:val="3"/>
             <w:tcBorders>
               <w:top w:val="outset" w:sz="6" w:space="0" w:color="auto"/>
@@ -1392,7 +1392,7 @@
         </w:trPr>
         <w:tc>
           <w:tcPr>
-            <w:tcW w:w="2659" w:type="pct"/>
+            <w:tcW w:w="2710" w:type="pct"/>
             <w:gridSpan w:val="6"/>
             <w:tcBorders>
               <w:top w:val="outset" w:sz="6" w:space="0" w:color="auto"/>
@@ -1428,7 +1428,7 @@
         </w:tc>
         <w:tc>
           <w:tcPr>
-            <w:tcW w:w="2286" w:type="pct"/>
+            <w:tcW w:w="2236" w:type="pct"/>
             <w:gridSpan w:val="3"/>
             <w:tcBorders>
               <w:top w:val="outset" w:sz="6" w:space="0" w:color="auto"/>
@@ -1464,7 +1464,7 @@
         </w:trPr>
         <w:tc>
           <w:tcPr>
-            <w:tcW w:w="2659" w:type="pct"/>
+            <w:tcW w:w="2710" w:type="pct"/>
             <w:gridSpan w:val="6"/>
             <w:tcBorders>
               <w:top w:val="outset" w:sz="6" w:space="0" w:color="auto"/>
@@ -1502,7 +1502,7 @@
         </w:tc>
         <w:tc>
           <w:tcPr>
-            <w:tcW w:w="2286" w:type="pct"/>
+            <w:tcW w:w="2236" w:type="pct"/>
             <w:gridSpan w:val="3"/>
             <w:tcBorders>
               <w:top w:val="outset" w:sz="6" w:space="0" w:color="auto"/>
@@ -1529,7 +1529,7 @@
         </w:trPr>
         <w:tc>
           <w:tcPr>
-            <w:tcW w:w="2659" w:type="pct"/>
+            <w:tcW w:w="2710" w:type="pct"/>
             <w:gridSpan w:val="6"/>
             <w:tcBorders>
               <w:top w:val="outset" w:sz="6" w:space="0" w:color="auto"/>
@@ -1564,7 +1564,7 @@
         </w:tc>
         <w:tc>
           <w:tcPr>
-            <w:tcW w:w="2286" w:type="pct"/>
+            <w:tcW w:w="2236" w:type="pct"/>
             <w:gridSpan w:val="3"/>
             <w:tcBorders>
               <w:top w:val="outset" w:sz="6" w:space="0" w:color="auto"/>
@@ -1581,7 +1581,6 @@
                 <w:lang w:eastAsia="es-ES"/>
               </w:rPr>
             </w:pPr>
-            <w:proofErr w:type="gramStart"/>
             <w:r>
               <w:rPr>
                 <w:lang w:eastAsia="es-ES"/>
@@ -1593,28 +1592,13 @@
                 <w:rFonts w:ascii="Arial" w:hAnsi="Arial" w:cs="Arial"/>
                 <w:lang w:eastAsia="es-ES"/>
               </w:rPr>
-              <w:t>.A</w:t>
-            </w:r>
-            <w:proofErr w:type="gramEnd"/>
-            <w:r>
-              <w:rPr>
-                <w:rFonts w:ascii="Arial" w:hAnsi="Arial" w:cs="Arial"/>
+              <w:t xml:space="preserve">.A </w:t>
+            </w:r>
+            <w:r>
+              <w:rPr>
                 <w:lang w:eastAsia="es-ES"/>
               </w:rPr>
-              <w:t xml:space="preserve"> </w:t>
-            </w:r>
-            <w:r>
-              <w:rPr>
-                <w:lang w:eastAsia="es-ES"/>
-              </w:rPr>
               <w:t xml:space="preserve">El RRP desea verificar la existencia del paciente. </w:t>
-            </w:r>
-            <w:r>
-              <w:rPr>
-                <w:b/>
-                <w:lang w:eastAsia="es-ES"/>
-              </w:rPr>
-              <w:t>(</w:t>
             </w:r>
           </w:p>
           <w:p>
@@ -1869,7 +1853,7 @@
         </w:trPr>
         <w:tc>
           <w:tcPr>
-            <w:tcW w:w="2659" w:type="pct"/>
+            <w:tcW w:w="2710" w:type="pct"/>
             <w:gridSpan w:val="6"/>
             <w:tcBorders>
               <w:top w:val="outset" w:sz="6" w:space="0" w:color="auto"/>
@@ -1915,7 +1899,7 @@
         </w:tc>
         <w:tc>
           <w:tcPr>
-            <w:tcW w:w="2286" w:type="pct"/>
+            <w:tcW w:w="2236" w:type="pct"/>
             <w:gridSpan w:val="3"/>
             <w:tcBorders>
               <w:top w:val="outset" w:sz="6" w:space="0" w:color="auto"/>
@@ -1952,7 +1936,7 @@
         </w:trPr>
         <w:tc>
           <w:tcPr>
-            <w:tcW w:w="2659" w:type="pct"/>
+            <w:tcW w:w="2710" w:type="pct"/>
             <w:gridSpan w:val="6"/>
             <w:tcBorders>
               <w:top w:val="outset" w:sz="6" w:space="0" w:color="auto"/>
@@ -1997,7 +1981,7 @@
         </w:tc>
         <w:tc>
           <w:tcPr>
-            <w:tcW w:w="2286" w:type="pct"/>
+            <w:tcW w:w="2236" w:type="pct"/>
             <w:gridSpan w:val="3"/>
             <w:tcBorders>
               <w:top w:val="outset" w:sz="6" w:space="0" w:color="auto"/>
@@ -2025,7 +2009,7 @@
         </w:trPr>
         <w:tc>
           <w:tcPr>
-            <w:tcW w:w="2659" w:type="pct"/>
+            <w:tcW w:w="2710" w:type="pct"/>
             <w:gridSpan w:val="6"/>
             <w:tcBorders>
               <w:top w:val="outset" w:sz="6" w:space="0" w:color="auto"/>
@@ -2037,6 +2021,7 @@
           </w:tcPr>
           <w:p>
             <w:pPr>
+              <w:pStyle w:val="Prrafodelista"/>
               <w:numPr>
                 <w:ilvl w:val="0"/>
                 <w:numId w:val="1"/>
@@ -2049,22 +2034,17 @@
               </w:rPr>
             </w:pPr>
             <w:r>
-              <w:t>El sistema</w:t>
-            </w:r>
-            <w:r>
-              <w:rPr>
-                <w:rFonts w:ascii="Arial" w:hAnsi="Arial" w:cs="Arial"/>
-              </w:rPr>
-              <w:t xml:space="preserve"> verifica que  los campos obligatorios se hayan ingresado y es así.</w:t>
-            </w:r>
-            <w:r>
-              <w:t xml:space="preserve"> </w:t>
-            </w:r>
-          </w:p>
-        </w:tc>
-        <w:tc>
-          <w:tcPr>
-            <w:tcW w:w="2286" w:type="pct"/>
+              <w:rPr>
+                <w:rFonts w:ascii="Arial" w:hAnsi="Arial" w:cs="Arial"/>
+                <w:lang w:val="es-ES" w:eastAsia="es-ES"/>
+              </w:rPr>
+              <w:t>El RPP ingresa la opción guardar.</w:t>
+            </w:r>
+          </w:p>
+        </w:tc>
+        <w:tc>
+          <w:tcPr>
+            <w:tcW w:w="2236" w:type="pct"/>
             <w:gridSpan w:val="3"/>
             <w:tcBorders>
               <w:top w:val="outset" w:sz="6" w:space="0" w:color="auto"/>
@@ -2082,259 +2062,6 @@
                 <w:lang w:val="es-ES" w:eastAsia="es-ES"/>
               </w:rPr>
             </w:pPr>
-            <w:proofErr w:type="gramStart"/>
-            <w:r>
-              <w:rPr>
-                <w:lang w:val="es-ES" w:eastAsia="es-ES"/>
-              </w:rPr>
-              <w:t>6</w:t>
-            </w:r>
-            <w:r>
-              <w:rPr>
-                <w:rFonts w:ascii="Arial" w:hAnsi="Arial" w:cs="Arial"/>
-                <w:lang w:val="es-ES" w:eastAsia="es-ES"/>
-              </w:rPr>
-              <w:t>.A</w:t>
-            </w:r>
-            <w:proofErr w:type="gramEnd"/>
-            <w:r>
-              <w:rPr>
-                <w:rFonts w:ascii="Arial" w:hAnsi="Arial" w:cs="Arial"/>
-                <w:lang w:val="es-ES" w:eastAsia="es-ES"/>
-              </w:rPr>
-              <w:t xml:space="preserve"> </w:t>
-            </w:r>
-            <w:r>
-              <w:rPr>
-                <w:lang w:val="es-ES" w:eastAsia="es-ES"/>
-              </w:rPr>
-              <w:t>El sistema</w:t>
-            </w:r>
-            <w:r>
-              <w:rPr>
-                <w:rFonts w:ascii="Arial" w:hAnsi="Arial" w:cs="Arial"/>
-                <w:lang w:val="es-ES" w:eastAsia="es-ES"/>
-              </w:rPr>
-              <w:t xml:space="preserve"> verifica que los campos obligatorios se hayan ingresado y no es así.</w:t>
-            </w:r>
-            <w:r>
-              <w:rPr>
-                <w:lang w:val="es-ES" w:eastAsia="es-ES"/>
-              </w:rPr>
-              <w:t xml:space="preserve"> </w:t>
-            </w:r>
-          </w:p>
-          <w:p>
-            <w:pPr>
-              <w:jc w:val="both"/>
-              <w:rPr>
-                <w:rFonts w:ascii="Arial" w:hAnsi="Arial" w:cs="Arial"/>
-                <w:lang w:val="es-ES" w:eastAsia="es-ES"/>
-              </w:rPr>
-            </w:pPr>
-            <w:proofErr w:type="gramStart"/>
-            <w:r>
-              <w:rPr>
-                <w:lang w:val="es-ES" w:eastAsia="es-ES"/>
-              </w:rPr>
-              <w:t>6</w:t>
-            </w:r>
-            <w:r>
-              <w:rPr>
-                <w:rFonts w:ascii="Arial" w:hAnsi="Arial" w:cs="Arial"/>
-                <w:lang w:val="es-ES" w:eastAsia="es-ES"/>
-              </w:rPr>
-              <w:t>.A.1</w:t>
-            </w:r>
-            <w:proofErr w:type="gramEnd"/>
-            <w:r>
-              <w:rPr>
-                <w:rFonts w:ascii="Arial" w:hAnsi="Arial" w:cs="Arial"/>
-                <w:lang w:val="es-ES" w:eastAsia="es-ES"/>
-              </w:rPr>
-              <w:t xml:space="preserve"> </w:t>
-            </w:r>
-            <w:r>
-              <w:rPr>
-                <w:lang w:val="es-ES" w:eastAsia="es-ES"/>
-              </w:rPr>
-              <w:t>El sistema</w:t>
-            </w:r>
-            <w:r>
-              <w:rPr>
-                <w:rFonts w:ascii="Arial" w:hAnsi="Arial" w:cs="Arial"/>
-                <w:lang w:val="es-ES" w:eastAsia="es-ES"/>
-              </w:rPr>
-              <w:t xml:space="preserve"> solicita que se ingresen los campos obligatorios faltantes.</w:t>
-            </w:r>
-            <w:r>
-              <w:rPr>
-                <w:lang w:val="es-ES" w:eastAsia="es-ES"/>
-              </w:rPr>
-              <w:t xml:space="preserve"> </w:t>
-            </w:r>
-          </w:p>
-          <w:p>
-            <w:pPr>
-              <w:jc w:val="both"/>
-              <w:rPr>
-                <w:rFonts w:ascii="Arial" w:hAnsi="Arial" w:cs="Arial"/>
-                <w:lang w:val="es-ES" w:eastAsia="es-ES"/>
-              </w:rPr>
-            </w:pPr>
-            <w:proofErr w:type="gramStart"/>
-            <w:r>
-              <w:rPr>
-                <w:lang w:val="es-ES" w:eastAsia="es-ES"/>
-              </w:rPr>
-              <w:t>6</w:t>
-            </w:r>
-            <w:r>
-              <w:rPr>
-                <w:rFonts w:ascii="Arial" w:hAnsi="Arial" w:cs="Arial"/>
-                <w:lang w:val="es-ES" w:eastAsia="es-ES"/>
-              </w:rPr>
-              <w:t>.A.1.A</w:t>
-            </w:r>
-            <w:proofErr w:type="gramEnd"/>
-            <w:r>
-              <w:rPr>
-                <w:rFonts w:ascii="Arial" w:hAnsi="Arial" w:cs="Arial"/>
-                <w:lang w:val="es-ES" w:eastAsia="es-ES"/>
-              </w:rPr>
-              <w:t xml:space="preserve"> </w:t>
-            </w:r>
-            <w:r>
-              <w:rPr>
-                <w:lang w:val="es-ES" w:eastAsia="es-ES"/>
-              </w:rPr>
-              <w:t>El RRP</w:t>
-            </w:r>
-            <w:r>
-              <w:rPr>
-                <w:rFonts w:ascii="Arial" w:hAnsi="Arial" w:cs="Arial"/>
-                <w:lang w:val="es-ES" w:eastAsia="es-ES"/>
-              </w:rPr>
-              <w:t xml:space="preserve"> ingresa los campos obligatorios faltantes</w:t>
-            </w:r>
-            <w:r>
-              <w:rPr>
-                <w:lang w:val="es-ES" w:eastAsia="es-ES"/>
-              </w:rPr>
-              <w:t xml:space="preserve">. </w:t>
-            </w:r>
-          </w:p>
-          <w:p>
-            <w:pPr>
-              <w:jc w:val="both"/>
-              <w:rPr>
-                <w:rFonts w:ascii="Arial" w:hAnsi="Arial" w:cs="Arial"/>
-                <w:lang w:val="es-ES" w:eastAsia="es-ES"/>
-              </w:rPr>
-            </w:pPr>
-            <w:proofErr w:type="gramStart"/>
-            <w:r>
-              <w:rPr>
-                <w:lang w:val="es-ES" w:eastAsia="es-ES"/>
-              </w:rPr>
-              <w:t>6</w:t>
-            </w:r>
-            <w:r>
-              <w:rPr>
-                <w:rFonts w:ascii="Arial" w:hAnsi="Arial" w:cs="Arial"/>
-                <w:lang w:val="es-ES" w:eastAsia="es-ES"/>
-              </w:rPr>
-              <w:t>.A.1.A.1</w:t>
-            </w:r>
-            <w:proofErr w:type="gramEnd"/>
-            <w:r>
-              <w:rPr>
-                <w:rFonts w:ascii="Arial" w:hAnsi="Arial" w:cs="Arial"/>
-                <w:lang w:val="es-ES" w:eastAsia="es-ES"/>
-              </w:rPr>
-              <w:t xml:space="preserve"> Sigue el curso normal.</w:t>
-            </w:r>
-          </w:p>
-          <w:p>
-            <w:pPr>
-              <w:jc w:val="both"/>
-              <w:rPr>
-                <w:rFonts w:ascii="Arial" w:hAnsi="Arial" w:cs="Arial"/>
-                <w:lang w:val="es-ES" w:eastAsia="es-ES"/>
-              </w:rPr>
-            </w:pPr>
-            <w:proofErr w:type="gramStart"/>
-            <w:r>
-              <w:rPr>
-                <w:lang w:val="es-ES" w:eastAsia="es-ES"/>
-              </w:rPr>
-              <w:t>6</w:t>
-            </w:r>
-            <w:r>
-              <w:rPr>
-                <w:rFonts w:ascii="Arial" w:hAnsi="Arial" w:cs="Arial"/>
-                <w:lang w:val="es-ES" w:eastAsia="es-ES"/>
-              </w:rPr>
-              <w:t>.A.1.B</w:t>
-            </w:r>
-            <w:proofErr w:type="gramEnd"/>
-            <w:r>
-              <w:rPr>
-                <w:rFonts w:ascii="Arial" w:hAnsi="Arial" w:cs="Arial"/>
-                <w:lang w:val="es-ES" w:eastAsia="es-ES"/>
-              </w:rPr>
-              <w:t xml:space="preserve"> </w:t>
-            </w:r>
-            <w:r>
-              <w:rPr>
-                <w:lang w:val="es-ES" w:eastAsia="es-ES"/>
-              </w:rPr>
-              <w:t>El RRP</w:t>
-            </w:r>
-            <w:r>
-              <w:rPr>
-                <w:rFonts w:ascii="Arial" w:hAnsi="Arial" w:cs="Arial"/>
-                <w:lang w:val="es-ES" w:eastAsia="es-ES"/>
-              </w:rPr>
-              <w:t xml:space="preserve"> no ingresa los campos faltantes.</w:t>
-            </w:r>
-            <w:r>
-              <w:rPr>
-                <w:lang w:val="es-ES" w:eastAsia="es-ES"/>
-              </w:rPr>
-              <w:t xml:space="preserve"> </w:t>
-            </w:r>
-          </w:p>
-          <w:p>
-            <w:pPr>
-              <w:jc w:val="both"/>
-              <w:rPr>
-                <w:rFonts w:ascii="Arial" w:hAnsi="Arial" w:cs="Arial"/>
-                <w:lang w:val="es-ES" w:eastAsia="es-ES"/>
-              </w:rPr>
-            </w:pPr>
-            <w:proofErr w:type="gramStart"/>
-            <w:r>
-              <w:rPr>
-                <w:lang w:val="es-ES" w:eastAsia="es-ES"/>
-              </w:rPr>
-              <w:t>6</w:t>
-            </w:r>
-            <w:r>
-              <w:rPr>
-                <w:rFonts w:ascii="Arial" w:hAnsi="Arial" w:cs="Arial"/>
-                <w:lang w:val="es-ES" w:eastAsia="es-ES"/>
-              </w:rPr>
-              <w:t>.A.1.B.1</w:t>
-            </w:r>
-            <w:proofErr w:type="gramEnd"/>
-            <w:r>
-              <w:rPr>
-                <w:rFonts w:ascii="Arial" w:hAnsi="Arial" w:cs="Arial"/>
-                <w:lang w:val="es-ES" w:eastAsia="es-ES"/>
-              </w:rPr>
-              <w:t xml:space="preserve"> Se cancela en CU.</w:t>
-            </w:r>
           </w:p>
         </w:tc>
       </w:tr>
@@ -2345,7 +2072,7 @@
         </w:trPr>
         <w:tc>
           <w:tcPr>
-            <w:tcW w:w="2659" w:type="pct"/>
+            <w:tcW w:w="2710" w:type="pct"/>
             <w:gridSpan w:val="6"/>
             <w:tcBorders>
               <w:top w:val="outset" w:sz="6" w:space="0" w:color="auto"/>
@@ -2353,6 +2080,7 @@
               <w:bottom w:val="outset" w:sz="6" w:space="0" w:color="auto"/>
               <w:right w:val="outset" w:sz="6" w:space="0" w:color="auto"/>
             </w:tcBorders>
+            <w:hideMark/>
           </w:tcPr>
           <w:p>
             <w:pPr>
@@ -2368,29 +2096,22 @@
               </w:rPr>
             </w:pPr>
             <w:r>
-              <w:rPr>
-                <w:lang w:val="es-ES" w:eastAsia="es-ES"/>
-              </w:rPr>
               <w:t>El sistema</w:t>
             </w:r>
             <w:r>
               <w:rPr>
                 <w:rFonts w:ascii="Arial" w:hAnsi="Arial" w:cs="Arial"/>
-                <w:lang w:val="es-ES" w:eastAsia="es-ES"/>
-              </w:rPr>
-              <w:t xml:space="preserve"> verifica que los tipos de datos ingresados son correctos y es así.</w:t>
-            </w:r>
-            <w:r>
-              <w:rPr>
-                <w:lang w:val="es-ES" w:eastAsia="es-ES"/>
-              </w:rPr>
+              </w:rPr>
+              <w:t xml:space="preserve"> verifica que  los campos obligatorios se hayan ingresado y es así.</w:t>
+            </w:r>
+            <w:r>
               <w:t xml:space="preserve"> </w:t>
             </w:r>
           </w:p>
         </w:tc>
         <w:tc>
           <w:tcPr>
-            <w:tcW w:w="2286" w:type="pct"/>
+            <w:tcW w:w="2236" w:type="pct"/>
             <w:gridSpan w:val="3"/>
             <w:tcBorders>
               <w:top w:val="outset" w:sz="6" w:space="0" w:color="auto"/>
@@ -2398,6 +2119,7 @@
               <w:bottom w:val="outset" w:sz="6" w:space="0" w:color="auto"/>
               <w:right w:val="outset" w:sz="6" w:space="0" w:color="auto"/>
             </w:tcBorders>
+            <w:hideMark/>
           </w:tcPr>
           <w:p>
             <w:pPr>
@@ -2410,10 +2132,16 @@
             <w:proofErr w:type="gramStart"/>
             <w:r>
               <w:rPr>
-                <w:rFonts w:ascii="Arial" w:hAnsi="Arial" w:cs="Arial"/>
-                <w:lang w:val="es-ES" w:eastAsia="es-ES"/>
-              </w:rPr>
-              <w:t>7.A</w:t>
+                <w:lang w:val="es-ES" w:eastAsia="es-ES"/>
+              </w:rPr>
+              <w:t>7</w:t>
+            </w:r>
+            <w:r>
+              <w:rPr>
+                <w:rFonts w:ascii="Arial" w:hAnsi="Arial" w:cs="Arial"/>
+                <w:lang w:val="es-ES" w:eastAsia="es-ES"/>
+              </w:rPr>
+              <w:t>.A</w:t>
             </w:r>
             <w:proofErr w:type="gramEnd"/>
             <w:r>
@@ -2434,21 +2162,7 @@
                 <w:rFonts w:ascii="Arial" w:hAnsi="Arial" w:cs="Arial"/>
                 <w:lang w:val="es-ES" w:eastAsia="es-ES"/>
               </w:rPr>
-              <w:t xml:space="preserve"> verifica que </w:t>
-            </w:r>
-            <w:r>
-              <w:rPr>
-                <w:rFonts w:ascii="Arial" w:hAnsi="Arial" w:cs="Arial"/>
-                <w:lang w:val="es-ES" w:eastAsia="es-ES"/>
-              </w:rPr>
-              <w:t>los tipos de datos ingresados son correctos y no es así</w:t>
-            </w:r>
-            <w:r>
-              <w:rPr>
-                <w:rFonts w:ascii="Arial" w:hAnsi="Arial" w:cs="Arial"/>
-                <w:lang w:val="es-ES" w:eastAsia="es-ES"/>
-              </w:rPr>
-              <w:t>.</w:t>
+              <w:t xml:space="preserve"> verifica que los campos obligatorios se hayan ingresado y no es así.</w:t>
             </w:r>
             <w:r>
               <w:rPr>
@@ -2468,10 +2182,16 @@
             <w:proofErr w:type="gramStart"/>
             <w:r>
               <w:rPr>
-                <w:rFonts w:ascii="Arial" w:hAnsi="Arial" w:cs="Arial"/>
-                <w:lang w:val="es-ES" w:eastAsia="es-ES"/>
-              </w:rPr>
-              <w:t>7.A.1</w:t>
+                <w:lang w:val="es-ES" w:eastAsia="es-ES"/>
+              </w:rPr>
+              <w:t>7</w:t>
+            </w:r>
+            <w:r>
+              <w:rPr>
+                <w:rFonts w:ascii="Arial" w:hAnsi="Arial" w:cs="Arial"/>
+                <w:lang w:val="es-ES" w:eastAsia="es-ES"/>
+              </w:rPr>
+              <w:t>.A.1</w:t>
             </w:r>
             <w:proofErr w:type="gramEnd"/>
             <w:r>
@@ -2492,7 +2212,7 @@
                 <w:rFonts w:ascii="Arial" w:hAnsi="Arial" w:cs="Arial"/>
                 <w:lang w:val="es-ES" w:eastAsia="es-ES"/>
               </w:rPr>
-              <w:t xml:space="preserve"> solicita que se ingresen los tipos de datos correctamente.</w:t>
+              <w:t xml:space="preserve"> solicita que se ingresen los campos obligatorios faltantes.</w:t>
             </w:r>
             <w:r>
               <w:rPr>
@@ -2512,10 +2232,16 @@
             <w:proofErr w:type="gramStart"/>
             <w:r>
               <w:rPr>
-                <w:rFonts w:ascii="Arial" w:hAnsi="Arial" w:cs="Arial"/>
-                <w:lang w:val="es-ES" w:eastAsia="es-ES"/>
-              </w:rPr>
-              <w:t>7.A.1.A</w:t>
+                <w:lang w:val="es-ES" w:eastAsia="es-ES"/>
+              </w:rPr>
+              <w:t>7</w:t>
+            </w:r>
+            <w:r>
+              <w:rPr>
+                <w:rFonts w:ascii="Arial" w:hAnsi="Arial" w:cs="Arial"/>
+                <w:lang w:val="es-ES" w:eastAsia="es-ES"/>
+              </w:rPr>
+              <w:t>.A.1.A</w:t>
             </w:r>
             <w:proofErr w:type="gramEnd"/>
             <w:r>
@@ -2536,27 +2262,95 @@
                 <w:rFonts w:ascii="Arial" w:hAnsi="Arial" w:cs="Arial"/>
                 <w:lang w:val="es-ES" w:eastAsia="es-ES"/>
               </w:rPr>
-              <w:t xml:space="preserve"> ingresa</w:t>
-            </w:r>
-            <w:r>
-              <w:rPr>
-                <w:lang w:val="es-ES" w:eastAsia="es-ES"/>
-              </w:rPr>
-              <w:t xml:space="preserve"> los</w:t>
-            </w:r>
-            <w:r>
-              <w:rPr>
-                <w:rFonts w:ascii="Arial" w:hAnsi="Arial" w:cs="Arial"/>
-                <w:lang w:val="es-ES" w:eastAsia="es-ES"/>
-              </w:rPr>
-              <w:t xml:space="preserve"> datos correctamente.</w:t>
-            </w:r>
-            <w:r>
-              <w:rPr>
+              <w:t xml:space="preserve"> ingresa los campos obligatorios faltantes</w:t>
+            </w:r>
+            <w:r>
+              <w:rPr>
+                <w:lang w:val="es-ES" w:eastAsia="es-ES"/>
+              </w:rPr>
+              <w:t xml:space="preserve">. </w:t>
+            </w:r>
+          </w:p>
+          <w:p>
+            <w:pPr>
+              <w:jc w:val="both"/>
+              <w:rPr>
+                <w:rFonts w:ascii="Arial" w:hAnsi="Arial" w:cs="Arial"/>
+                <w:lang w:val="es-ES" w:eastAsia="es-ES"/>
+              </w:rPr>
+            </w:pPr>
+            <w:proofErr w:type="gramStart"/>
+            <w:r>
+              <w:rPr>
+                <w:lang w:val="es-ES" w:eastAsia="es-ES"/>
+              </w:rPr>
+              <w:t>7</w:t>
+            </w:r>
+            <w:r>
+              <w:rPr>
+                <w:rFonts w:ascii="Arial" w:hAnsi="Arial" w:cs="Arial"/>
+                <w:lang w:val="es-ES" w:eastAsia="es-ES"/>
+              </w:rPr>
+              <w:t>.A.1.A.1</w:t>
+            </w:r>
+            <w:proofErr w:type="gramEnd"/>
+            <w:r>
+              <w:rPr>
+                <w:rFonts w:ascii="Arial" w:hAnsi="Arial" w:cs="Arial"/>
+                <w:lang w:val="es-ES" w:eastAsia="es-ES"/>
+              </w:rPr>
+              <w:t xml:space="preserve"> Sigue el curso normal.</w:t>
+            </w:r>
+          </w:p>
+          <w:p>
+            <w:pPr>
+              <w:jc w:val="both"/>
+              <w:rPr>
+                <w:rFonts w:ascii="Arial" w:hAnsi="Arial" w:cs="Arial"/>
+                <w:lang w:val="es-ES" w:eastAsia="es-ES"/>
+              </w:rPr>
+            </w:pPr>
+            <w:proofErr w:type="gramStart"/>
+            <w:r>
+              <w:rPr>
+                <w:lang w:val="es-ES" w:eastAsia="es-ES"/>
+              </w:rPr>
+              <w:t>7</w:t>
+            </w:r>
+            <w:r>
+              <w:rPr>
+                <w:rFonts w:ascii="Arial" w:hAnsi="Arial" w:cs="Arial"/>
+                <w:lang w:val="es-ES" w:eastAsia="es-ES"/>
+              </w:rPr>
+              <w:t>.A.1.B</w:t>
+            </w:r>
+            <w:proofErr w:type="gramEnd"/>
+            <w:r>
+              <w:rPr>
+                <w:rFonts w:ascii="Arial" w:hAnsi="Arial" w:cs="Arial"/>
                 <w:lang w:val="es-ES" w:eastAsia="es-ES"/>
               </w:rPr>
               <w:t xml:space="preserve"> </w:t>
             </w:r>
+            <w:r>
+              <w:rPr>
+                <w:lang w:val="es-ES" w:eastAsia="es-ES"/>
+              </w:rPr>
+              <w:t>El RRP</w:t>
+            </w:r>
+            <w:r>
+              <w:rPr>
+                <w:rFonts w:ascii="Arial" w:hAnsi="Arial" w:cs="Arial"/>
+                <w:lang w:val="es-ES" w:eastAsia="es-ES"/>
+              </w:rPr>
+              <w:t xml:space="preserve"> no ingresa los campos faltantes.</w:t>
+            </w:r>
+            <w:r>
+              <w:rPr>
+                <w:lang w:val="es-ES" w:eastAsia="es-ES"/>
+              </w:rPr>
+              <w:t xml:space="preserve"> </w:t>
+            </w:r>
           </w:p>
           <w:p>
             <w:pPr>
@@ -2569,79 +2363,16 @@
             <w:proofErr w:type="gramStart"/>
             <w:r>
               <w:rPr>
-                <w:rFonts w:ascii="Arial" w:hAnsi="Arial" w:cs="Arial"/>
-                <w:lang w:val="es-ES" w:eastAsia="es-ES"/>
-              </w:rPr>
-              <w:t>7.A.1.A.1</w:t>
-            </w:r>
-            <w:proofErr w:type="gramEnd"/>
-            <w:r>
-              <w:rPr>
-                <w:rFonts w:ascii="Arial" w:hAnsi="Arial" w:cs="Arial"/>
-                <w:lang w:val="es-ES" w:eastAsia="es-ES"/>
-              </w:rPr>
-              <w:t xml:space="preserve"> Sigue el curso normal.</w:t>
-            </w:r>
-          </w:p>
-          <w:p>
-            <w:pPr>
-              <w:jc w:val="both"/>
-              <w:rPr>
-                <w:rFonts w:ascii="Arial" w:hAnsi="Arial" w:cs="Arial"/>
-                <w:lang w:val="es-ES" w:eastAsia="es-ES"/>
-              </w:rPr>
-            </w:pPr>
-            <w:proofErr w:type="gramStart"/>
-            <w:r>
-              <w:rPr>
-                <w:rFonts w:ascii="Arial" w:hAnsi="Arial" w:cs="Arial"/>
-                <w:lang w:val="es-ES" w:eastAsia="es-ES"/>
-              </w:rPr>
-              <w:t>7.A.1.B</w:t>
-            </w:r>
-            <w:proofErr w:type="gramEnd"/>
-            <w:r>
-              <w:rPr>
-                <w:rFonts w:ascii="Arial" w:hAnsi="Arial" w:cs="Arial"/>
-                <w:lang w:val="es-ES" w:eastAsia="es-ES"/>
-              </w:rPr>
-              <w:t xml:space="preserve"> </w:t>
-            </w:r>
-            <w:r>
-              <w:rPr>
-                <w:lang w:val="es-ES" w:eastAsia="es-ES"/>
-              </w:rPr>
-              <w:t>El RRP</w:t>
-            </w:r>
-            <w:r>
-              <w:rPr>
-                <w:rFonts w:ascii="Arial" w:hAnsi="Arial" w:cs="Arial"/>
-                <w:lang w:val="es-ES" w:eastAsia="es-ES"/>
-              </w:rPr>
-              <w:t xml:space="preserve"> no ingresa los tipos de datos correctos.</w:t>
-            </w:r>
-            <w:r>
-              <w:rPr>
-                <w:lang w:val="es-ES" w:eastAsia="es-ES"/>
-              </w:rPr>
-              <w:t xml:space="preserve"> </w:t>
-            </w:r>
-          </w:p>
-          <w:p>
-            <w:pPr>
-              <w:jc w:val="both"/>
-              <w:rPr>
-                <w:rFonts w:ascii="Arial" w:hAnsi="Arial" w:cs="Arial"/>
-                <w:lang w:val="es-ES" w:eastAsia="es-ES"/>
-              </w:rPr>
-            </w:pPr>
-            <w:proofErr w:type="gramStart"/>
-            <w:r>
-              <w:rPr>
-                <w:rFonts w:ascii="Arial" w:hAnsi="Arial" w:cs="Arial"/>
-                <w:lang w:val="es-ES" w:eastAsia="es-ES"/>
-              </w:rPr>
-              <w:t>7.A.1.B.1</w:t>
+                <w:lang w:val="es-ES" w:eastAsia="es-ES"/>
+              </w:rPr>
+              <w:t>7</w:t>
+            </w:r>
+            <w:r>
+              <w:rPr>
+                <w:rFonts w:ascii="Arial" w:hAnsi="Arial" w:cs="Arial"/>
+                <w:lang w:val="es-ES" w:eastAsia="es-ES"/>
+              </w:rPr>
+              <w:t>.A.1.B.1</w:t>
             </w:r>
             <w:proofErr w:type="gramEnd"/>
             <w:r>
@@ -2661,7 +2392,7 @@
         </w:trPr>
         <w:tc>
           <w:tcPr>
-            <w:tcW w:w="2659" w:type="pct"/>
+            <w:tcW w:w="2710" w:type="pct"/>
             <w:gridSpan w:val="6"/>
             <w:tcBorders>
               <w:top w:val="outset" w:sz="6" w:space="0" w:color="auto"/>
@@ -2685,50 +2416,314 @@
             </w:pPr>
             <w:r>
               <w:rPr>
-                <w:lang w:eastAsia="es-ES"/>
+                <w:lang w:val="es-ES" w:eastAsia="es-ES"/>
+              </w:rPr>
+              <w:t>El sistema</w:t>
+            </w:r>
+            <w:r>
+              <w:rPr>
+                <w:rFonts w:ascii="Arial" w:hAnsi="Arial" w:cs="Arial"/>
+                <w:lang w:val="es-ES" w:eastAsia="es-ES"/>
+              </w:rPr>
+              <w:t xml:space="preserve"> verifica que los tipos de datos ingresados son correctos y es así.</w:t>
+            </w:r>
+            <w:r>
+              <w:rPr>
+                <w:lang w:val="es-ES" w:eastAsia="es-ES"/>
+              </w:rPr>
+              <w:t xml:space="preserve"> </w:t>
+            </w:r>
+          </w:p>
+        </w:tc>
+        <w:tc>
+          <w:tcPr>
+            <w:tcW w:w="2236" w:type="pct"/>
+            <w:gridSpan w:val="3"/>
+            <w:tcBorders>
+              <w:top w:val="outset" w:sz="6" w:space="0" w:color="auto"/>
+              <w:left w:val="outset" w:sz="6" w:space="0" w:color="auto"/>
+              <w:bottom w:val="outset" w:sz="6" w:space="0" w:color="auto"/>
+              <w:right w:val="outset" w:sz="6" w:space="0" w:color="auto"/>
+            </w:tcBorders>
+          </w:tcPr>
+          <w:p>
+            <w:pPr>
+              <w:jc w:val="both"/>
+              <w:rPr>
+                <w:rFonts w:ascii="Arial" w:hAnsi="Arial" w:cs="Arial"/>
+                <w:lang w:val="es-ES" w:eastAsia="es-ES"/>
+              </w:rPr>
+            </w:pPr>
+            <w:proofErr w:type="gramStart"/>
+            <w:r>
+              <w:rPr>
+                <w:rFonts w:ascii="Arial" w:hAnsi="Arial" w:cs="Arial"/>
+                <w:lang w:val="es-ES" w:eastAsia="es-ES"/>
+              </w:rPr>
+              <w:t>8</w:t>
+            </w:r>
+            <w:r>
+              <w:rPr>
+                <w:rFonts w:ascii="Arial" w:hAnsi="Arial" w:cs="Arial"/>
+                <w:lang w:val="es-ES" w:eastAsia="es-ES"/>
+              </w:rPr>
+              <w:t>.A</w:t>
+            </w:r>
+            <w:proofErr w:type="gramEnd"/>
+            <w:r>
+              <w:rPr>
+                <w:rFonts w:ascii="Arial" w:hAnsi="Arial" w:cs="Arial"/>
+                <w:lang w:val="es-ES" w:eastAsia="es-ES"/>
+              </w:rPr>
+              <w:t xml:space="preserve"> </w:t>
+            </w:r>
+            <w:r>
+              <w:rPr>
+                <w:lang w:val="es-ES" w:eastAsia="es-ES"/>
+              </w:rPr>
+              <w:t>El sistema</w:t>
+            </w:r>
+            <w:r>
+              <w:rPr>
+                <w:rFonts w:ascii="Arial" w:hAnsi="Arial" w:cs="Arial"/>
+                <w:lang w:val="es-ES" w:eastAsia="es-ES"/>
+              </w:rPr>
+              <w:t xml:space="preserve"> verifica que </w:t>
+            </w:r>
+            <w:r>
+              <w:rPr>
+                <w:rFonts w:ascii="Arial" w:hAnsi="Arial" w:cs="Arial"/>
+                <w:lang w:val="es-ES" w:eastAsia="es-ES"/>
+              </w:rPr>
+              <w:t>los tipos de datos ingresados son correctos y no es así</w:t>
+            </w:r>
+            <w:r>
+              <w:rPr>
+                <w:rFonts w:ascii="Arial" w:hAnsi="Arial" w:cs="Arial"/>
+                <w:lang w:val="es-ES" w:eastAsia="es-ES"/>
+              </w:rPr>
+              <w:t>.</w:t>
+            </w:r>
+            <w:r>
+              <w:rPr>
+                <w:lang w:val="es-ES" w:eastAsia="es-ES"/>
+              </w:rPr>
+              <w:t xml:space="preserve"> </w:t>
+            </w:r>
+          </w:p>
+          <w:p>
+            <w:pPr>
+              <w:jc w:val="both"/>
+              <w:rPr>
+                <w:rFonts w:ascii="Arial" w:hAnsi="Arial" w:cs="Arial"/>
+                <w:lang w:val="es-ES" w:eastAsia="es-ES"/>
+              </w:rPr>
+            </w:pPr>
+            <w:proofErr w:type="gramStart"/>
+            <w:r>
+              <w:rPr>
+                <w:rFonts w:ascii="Arial" w:hAnsi="Arial" w:cs="Arial"/>
+                <w:lang w:val="es-ES" w:eastAsia="es-ES"/>
+              </w:rPr>
+              <w:t>8</w:t>
+            </w:r>
+            <w:r>
+              <w:rPr>
+                <w:rFonts w:ascii="Arial" w:hAnsi="Arial" w:cs="Arial"/>
+                <w:lang w:val="es-ES" w:eastAsia="es-ES"/>
+              </w:rPr>
+              <w:t>.A.1</w:t>
+            </w:r>
+            <w:proofErr w:type="gramEnd"/>
+            <w:r>
+              <w:rPr>
+                <w:rFonts w:ascii="Arial" w:hAnsi="Arial" w:cs="Arial"/>
+                <w:lang w:val="es-ES" w:eastAsia="es-ES"/>
+              </w:rPr>
+              <w:t xml:space="preserve"> </w:t>
+            </w:r>
+            <w:r>
+              <w:rPr>
+                <w:lang w:val="es-ES" w:eastAsia="es-ES"/>
+              </w:rPr>
+              <w:t>El sistema</w:t>
+            </w:r>
+            <w:r>
+              <w:rPr>
+                <w:rFonts w:ascii="Arial" w:hAnsi="Arial" w:cs="Arial"/>
+                <w:lang w:val="es-ES" w:eastAsia="es-ES"/>
+              </w:rPr>
+              <w:t xml:space="preserve"> solicita que se ingresen los tipos de datos correctamente.</w:t>
+            </w:r>
+            <w:r>
+              <w:rPr>
+                <w:lang w:val="es-ES" w:eastAsia="es-ES"/>
+              </w:rPr>
+              <w:t xml:space="preserve"> </w:t>
+            </w:r>
+          </w:p>
+          <w:p>
+            <w:pPr>
+              <w:jc w:val="both"/>
+              <w:rPr>
+                <w:rFonts w:ascii="Arial" w:hAnsi="Arial" w:cs="Arial"/>
+                <w:lang w:val="es-ES" w:eastAsia="es-ES"/>
+              </w:rPr>
+            </w:pPr>
+            <w:proofErr w:type="gramStart"/>
+            <w:r>
+              <w:rPr>
+                <w:rFonts w:ascii="Arial" w:hAnsi="Arial" w:cs="Arial"/>
+                <w:lang w:val="es-ES" w:eastAsia="es-ES"/>
+              </w:rPr>
+              <w:t>8</w:t>
+            </w:r>
+            <w:r>
+              <w:rPr>
+                <w:rFonts w:ascii="Arial" w:hAnsi="Arial" w:cs="Arial"/>
+                <w:lang w:val="es-ES" w:eastAsia="es-ES"/>
+              </w:rPr>
+              <w:t>.A.1.A</w:t>
+            </w:r>
+            <w:proofErr w:type="gramEnd"/>
+            <w:r>
+              <w:rPr>
+                <w:rFonts w:ascii="Arial" w:hAnsi="Arial" w:cs="Arial"/>
+                <w:lang w:val="es-ES" w:eastAsia="es-ES"/>
+              </w:rPr>
+              <w:t xml:space="preserve"> </w:t>
+            </w:r>
+            <w:r>
+              <w:rPr>
+                <w:lang w:val="es-ES" w:eastAsia="es-ES"/>
+              </w:rPr>
+              <w:t>El RRP</w:t>
+            </w:r>
+            <w:r>
+              <w:rPr>
+                <w:rFonts w:ascii="Arial" w:hAnsi="Arial" w:cs="Arial"/>
+                <w:lang w:val="es-ES" w:eastAsia="es-ES"/>
+              </w:rPr>
+              <w:t xml:space="preserve"> ingresa</w:t>
+            </w:r>
+            <w:r>
+              <w:rPr>
+                <w:lang w:val="es-ES" w:eastAsia="es-ES"/>
+              </w:rPr>
+              <w:t xml:space="preserve"> los</w:t>
+            </w:r>
+            <w:r>
+              <w:rPr>
+                <w:rFonts w:ascii="Arial" w:hAnsi="Arial" w:cs="Arial"/>
+                <w:lang w:val="es-ES" w:eastAsia="es-ES"/>
+              </w:rPr>
+              <w:t xml:space="preserve"> datos correctamente.</w:t>
+            </w:r>
+            <w:r>
+              <w:rPr>
+                <w:lang w:val="es-ES" w:eastAsia="es-ES"/>
+              </w:rPr>
+              <w:t xml:space="preserve"> </w:t>
+            </w:r>
+          </w:p>
+          <w:p>
+            <w:pPr>
+              <w:jc w:val="both"/>
+              <w:rPr>
+                <w:rFonts w:ascii="Arial" w:hAnsi="Arial" w:cs="Arial"/>
+                <w:lang w:val="es-ES" w:eastAsia="es-ES"/>
+              </w:rPr>
+            </w:pPr>
+            <w:proofErr w:type="gramStart"/>
+            <w:r>
+              <w:rPr>
+                <w:rFonts w:ascii="Arial" w:hAnsi="Arial" w:cs="Arial"/>
+                <w:lang w:val="es-ES" w:eastAsia="es-ES"/>
+              </w:rPr>
+              <w:t>8</w:t>
+            </w:r>
+            <w:r>
+              <w:rPr>
+                <w:rFonts w:ascii="Arial" w:hAnsi="Arial" w:cs="Arial"/>
+                <w:lang w:val="es-ES" w:eastAsia="es-ES"/>
+              </w:rPr>
+              <w:t>.A.1.A.1</w:t>
+            </w:r>
+            <w:proofErr w:type="gramEnd"/>
+            <w:r>
+              <w:rPr>
+                <w:rFonts w:ascii="Arial" w:hAnsi="Arial" w:cs="Arial"/>
+                <w:lang w:val="es-ES" w:eastAsia="es-ES"/>
+              </w:rPr>
+              <w:t xml:space="preserve"> Sigue el curso normal.</w:t>
+            </w:r>
+          </w:p>
+          <w:p>
+            <w:pPr>
+              <w:jc w:val="both"/>
+              <w:rPr>
+                <w:rFonts w:ascii="Arial" w:hAnsi="Arial" w:cs="Arial"/>
+                <w:lang w:val="es-ES" w:eastAsia="es-ES"/>
+              </w:rPr>
+            </w:pPr>
+            <w:proofErr w:type="gramStart"/>
+            <w:r>
+              <w:rPr>
+                <w:rFonts w:ascii="Arial" w:hAnsi="Arial" w:cs="Arial"/>
+                <w:lang w:val="es-ES" w:eastAsia="es-ES"/>
+              </w:rPr>
+              <w:t>8</w:t>
+            </w:r>
+            <w:r>
+              <w:rPr>
+                <w:rFonts w:ascii="Arial" w:hAnsi="Arial" w:cs="Arial"/>
+                <w:lang w:val="es-ES" w:eastAsia="es-ES"/>
+              </w:rPr>
+              <w:t>.A.1.B</w:t>
+            </w:r>
+            <w:proofErr w:type="gramEnd"/>
+            <w:r>
+              <w:rPr>
+                <w:rFonts w:ascii="Arial" w:hAnsi="Arial" w:cs="Arial"/>
+                <w:lang w:val="es-ES" w:eastAsia="es-ES"/>
+              </w:rPr>
+              <w:t xml:space="preserve"> </w:t>
+            </w:r>
+            <w:r>
+              <w:rPr>
+                <w:lang w:val="es-ES" w:eastAsia="es-ES"/>
+              </w:rPr>
+              <w:t>El RRP</w:t>
+            </w:r>
+            <w:r>
+              <w:rPr>
+                <w:rFonts w:ascii="Arial" w:hAnsi="Arial" w:cs="Arial"/>
+                <w:lang w:val="es-ES" w:eastAsia="es-ES"/>
+              </w:rPr>
+              <w:t xml:space="preserve"> no ingresa los tipos de datos correctos.</w:t>
+            </w:r>
+            <w:r>
+              <w:rPr>
+                <w:lang w:val="es-ES" w:eastAsia="es-ES"/>
+              </w:rPr>
+              <w:t xml:space="preserve"> </w:t>
+            </w:r>
+          </w:p>
+          <w:p>
+            <w:pPr>
+              <w:jc w:val="both"/>
+              <w:rPr>
+                <w:rFonts w:ascii="Arial" w:hAnsi="Arial" w:cs="Arial"/>
+                <w:lang w:val="es-ES" w:eastAsia="es-ES"/>
+              </w:rPr>
+            </w:pPr>
+            <w:proofErr w:type="gramStart"/>
+            <w:r>
+              <w:rPr>
+                <w:rFonts w:ascii="Arial" w:hAnsi="Arial" w:cs="Arial"/>
+                <w:lang w:val="es-ES" w:eastAsia="es-ES"/>
               </w:rPr>
               <w:lastRenderedPageBreak/>
-              <w:t>El sistema</w:t>
-            </w:r>
-            <w:r>
-              <w:rPr>
-                <w:rFonts w:ascii="Arial" w:hAnsi="Arial" w:cs="Arial"/>
-                <w:lang w:val="es-ES" w:eastAsia="es-ES"/>
-              </w:rPr>
-              <w:t xml:space="preserve"> verifica la existencia del paciente en el sistema y el mismo no existe.</w:t>
-            </w:r>
-            <w:r>
-              <w:rPr>
-                <w:lang w:val="es-ES" w:eastAsia="es-ES"/>
-              </w:rPr>
-              <w:t xml:space="preserve"> </w:t>
-            </w:r>
-          </w:p>
-        </w:tc>
-        <w:tc>
-          <w:tcPr>
-            <w:tcW w:w="2286" w:type="pct"/>
-            <w:gridSpan w:val="3"/>
-            <w:tcBorders>
-              <w:top w:val="outset" w:sz="6" w:space="0" w:color="auto"/>
-              <w:left w:val="outset" w:sz="6" w:space="0" w:color="auto"/>
-              <w:bottom w:val="outset" w:sz="6" w:space="0" w:color="auto"/>
-              <w:right w:val="outset" w:sz="6" w:space="0" w:color="auto"/>
-            </w:tcBorders>
-          </w:tcPr>
-          <w:p>
-            <w:pPr>
-              <w:jc w:val="both"/>
-              <w:rPr>
-                <w:rFonts w:ascii="Arial" w:hAnsi="Arial" w:cs="Arial"/>
-                <w:lang w:val="es-ES" w:eastAsia="es-ES"/>
-              </w:rPr>
-            </w:pPr>
-            <w:proofErr w:type="gramStart"/>
-            <w:r>
-              <w:rPr>
-                <w:lang w:val="es-ES" w:eastAsia="es-ES"/>
-              </w:rPr>
               <w:t>8</w:t>
             </w:r>
             <w:r>
@@ -2736,7 +2731,7 @@
                 <w:rFonts w:ascii="Arial" w:hAnsi="Arial" w:cs="Arial"/>
                 <w:lang w:val="es-ES" w:eastAsia="es-ES"/>
               </w:rPr>
-              <w:t>.A</w:t>
+              <w:t>.A.1.B.1</w:t>
             </w:r>
             <w:proofErr w:type="gramEnd"/>
             <w:r>
@@ -2744,108 +2739,7 @@
                 <w:rFonts w:ascii="Arial" w:hAnsi="Arial" w:cs="Arial"/>
                 <w:lang w:val="es-ES" w:eastAsia="es-ES"/>
               </w:rPr>
-              <w:t xml:space="preserve"> </w:t>
-            </w:r>
-            <w:r>
-              <w:rPr>
-                <w:lang w:val="es-ES" w:eastAsia="es-ES"/>
-              </w:rPr>
-              <w:t>El sistema</w:t>
-            </w:r>
-            <w:r>
-              <w:rPr>
-                <w:rFonts w:ascii="Arial" w:hAnsi="Arial" w:cs="Arial"/>
-                <w:lang w:val="es-ES" w:eastAsia="es-ES"/>
-              </w:rPr>
-              <w:t xml:space="preserve"> verifica la existencia del paciente en el sistema y el mismo existe.</w:t>
-            </w:r>
-            <w:r>
-              <w:rPr>
-                <w:lang w:val="es-ES" w:eastAsia="es-ES"/>
-              </w:rPr>
-              <w:t xml:space="preserve"> </w:t>
-            </w:r>
-          </w:p>
-          <w:p>
-            <w:pPr>
-              <w:jc w:val="both"/>
-              <w:rPr>
-                <w:rFonts w:ascii="Arial" w:hAnsi="Arial" w:cs="Arial"/>
-                <w:lang w:val="es-ES" w:eastAsia="es-ES"/>
-              </w:rPr>
-            </w:pPr>
-            <w:proofErr w:type="gramStart"/>
-            <w:r>
-              <w:rPr>
-                <w:lang w:val="es-ES" w:eastAsia="es-ES"/>
-              </w:rPr>
-              <w:t>8</w:t>
-            </w:r>
-            <w:r>
-              <w:rPr>
-                <w:rFonts w:ascii="Arial" w:hAnsi="Arial" w:cs="Arial"/>
-                <w:lang w:val="es-ES" w:eastAsia="es-ES"/>
-              </w:rPr>
-              <w:t>.A.1</w:t>
-            </w:r>
-            <w:proofErr w:type="gramEnd"/>
-            <w:r>
-              <w:rPr>
-                <w:rFonts w:ascii="Arial" w:hAnsi="Arial" w:cs="Arial"/>
-                <w:lang w:val="es-ES" w:eastAsia="es-ES"/>
-              </w:rPr>
-              <w:t xml:space="preserve"> </w:t>
-            </w:r>
-            <w:r>
-              <w:rPr>
-                <w:lang w:val="es-ES" w:eastAsia="es-ES"/>
-              </w:rPr>
-              <w:t>El sistema</w:t>
-            </w:r>
-            <w:r>
-              <w:rPr>
-                <w:rFonts w:ascii="Arial" w:hAnsi="Arial" w:cs="Arial"/>
-                <w:lang w:val="es-ES" w:eastAsia="es-ES"/>
-              </w:rPr>
-              <w:t xml:space="preserve"> informa la situación</w:t>
-            </w:r>
-            <w:r>
-              <w:rPr>
-                <w:rFonts w:ascii="Arial" w:hAnsi="Arial" w:cs="Arial"/>
-                <w:lang w:val="es-ES" w:eastAsia="es-ES"/>
-              </w:rPr>
-              <w:t xml:space="preserve"> y muestra los datos del paciente.</w:t>
-            </w:r>
-          </w:p>
-          <w:p>
-            <w:pPr>
-              <w:jc w:val="both"/>
-              <w:rPr>
-                <w:rFonts w:ascii="Arial" w:hAnsi="Arial" w:cs="Arial"/>
-                <w:lang w:val="es-ES" w:eastAsia="es-ES"/>
-              </w:rPr>
-            </w:pPr>
-            <w:proofErr w:type="gramStart"/>
-            <w:r>
-              <w:rPr>
-                <w:lang w:val="es-ES" w:eastAsia="es-ES"/>
-              </w:rPr>
-              <w:t>8</w:t>
-            </w:r>
-            <w:r>
-              <w:rPr>
-                <w:rFonts w:ascii="Arial" w:hAnsi="Arial" w:cs="Arial"/>
-                <w:lang w:val="es-ES" w:eastAsia="es-ES"/>
-              </w:rPr>
-              <w:t>.A.2</w:t>
-            </w:r>
-            <w:proofErr w:type="gramEnd"/>
-            <w:r>
-              <w:rPr>
-                <w:rFonts w:ascii="Arial" w:hAnsi="Arial" w:cs="Arial"/>
-                <w:lang w:val="es-ES" w:eastAsia="es-ES"/>
-              </w:rPr>
-              <w:t xml:space="preserve"> Se cancela el CU.</w:t>
+              <w:t xml:space="preserve"> Se cancela en CU.</w:t>
             </w:r>
           </w:p>
         </w:tc>
@@ -2857,7 +2751,7 @@
         </w:trPr>
         <w:tc>
           <w:tcPr>
-            <w:tcW w:w="2659" w:type="pct"/>
+            <w:tcW w:w="2710" w:type="pct"/>
             <w:gridSpan w:val="6"/>
             <w:tcBorders>
               <w:top w:val="outset" w:sz="6" w:space="0" w:color="auto"/>
@@ -2881,28 +2775,17 @@
             </w:pPr>
             <w:r>
               <w:rPr>
-                <w:lang w:eastAsia="es-ES"/>
-              </w:rPr>
-              <w:t>El sistema</w:t>
-            </w:r>
-            <w:r>
-              <w:rPr>
-                <w:rFonts w:ascii="Arial" w:hAnsi="Arial" w:cs="Arial"/>
-                <w:lang w:eastAsia="es-ES"/>
-              </w:rPr>
-              <w:t xml:space="preserve"> procede a efectivizar el registro del paciente con los datos ingresados.</w:t>
-            </w:r>
-            <w:r>
-              <w:rPr>
-                <w:lang w:eastAsia="es-ES"/>
-              </w:rPr>
-              <w:t xml:space="preserve"> </w:t>
-            </w:r>
-          </w:p>
-        </w:tc>
-        <w:tc>
-          <w:tcPr>
-            <w:tcW w:w="2286" w:type="pct"/>
+                <w:rFonts w:ascii="Arial" w:hAnsi="Arial" w:cs="Arial"/>
+                <w:lang w:val="es-ES" w:eastAsia="es-ES"/>
+              </w:rPr>
+              <w:lastRenderedPageBreak/>
+              <w:t>El sistema verifica que no exista un paciente con el mismo tipo y numero de documento ya cargado y es así.</w:t>
+            </w:r>
+          </w:p>
+        </w:tc>
+        <w:tc>
+          <w:tcPr>
+            <w:tcW w:w="2236" w:type="pct"/>
             <w:gridSpan w:val="3"/>
             <w:tcBorders>
               <w:top w:val="outset" w:sz="6" w:space="0" w:color="auto"/>
@@ -2913,13 +2796,178 @@
           </w:tcPr>
           <w:p>
             <w:pPr>
-              <w:ind w:left="151"/>
-              <w:jc w:val="both"/>
-              <w:rPr>
-                <w:rFonts w:ascii="Arial" w:hAnsi="Arial" w:cs="Arial"/>
-                <w:lang w:val="es-ES" w:eastAsia="es-ES"/>
-              </w:rPr>
-            </w:pPr>
+              <w:jc w:val="both"/>
+              <w:rPr>
+                <w:rFonts w:ascii="Arial" w:hAnsi="Arial" w:cs="Arial"/>
+                <w:lang w:val="es-ES" w:eastAsia="es-ES"/>
+              </w:rPr>
+            </w:pPr>
+            <w:proofErr w:type="gramStart"/>
+            <w:r>
+              <w:rPr>
+                <w:rFonts w:ascii="Arial" w:hAnsi="Arial" w:cs="Arial"/>
+                <w:lang w:val="es-ES" w:eastAsia="es-ES"/>
+              </w:rPr>
+              <w:t>9.A</w:t>
+            </w:r>
+            <w:proofErr w:type="gramEnd"/>
+            <w:r>
+              <w:rPr>
+                <w:rFonts w:ascii="Arial" w:hAnsi="Arial" w:cs="Arial"/>
+                <w:lang w:val="es-ES" w:eastAsia="es-ES"/>
+              </w:rPr>
+              <w:t xml:space="preserve"> El sistema verifica que no exista un paciente con el mismo tipo y numero de documento ya cargado y no es así.</w:t>
+            </w:r>
+          </w:p>
+          <w:p>
+            <w:pPr>
+              <w:jc w:val="both"/>
+              <w:rPr>
+                <w:rFonts w:ascii="Arial" w:hAnsi="Arial" w:cs="Arial"/>
+                <w:lang w:val="es-ES" w:eastAsia="es-ES"/>
+              </w:rPr>
+            </w:pPr>
+            <w:proofErr w:type="gramStart"/>
+            <w:r>
+              <w:rPr>
+                <w:rFonts w:ascii="Arial" w:hAnsi="Arial" w:cs="Arial"/>
+                <w:lang w:val="es-ES" w:eastAsia="es-ES"/>
+              </w:rPr>
+              <w:t>9.A.1</w:t>
+            </w:r>
+            <w:proofErr w:type="gramEnd"/>
+            <w:r>
+              <w:rPr>
+                <w:rFonts w:ascii="Arial" w:hAnsi="Arial" w:cs="Arial"/>
+                <w:lang w:val="es-ES" w:eastAsia="es-ES"/>
+              </w:rPr>
+              <w:t xml:space="preserve"> El sistema informa que dicho paciente ya existe en el sistema y da la opción de mostrar sus datos.</w:t>
+            </w:r>
+          </w:p>
+          <w:p>
+            <w:pPr>
+              <w:jc w:val="both"/>
+              <w:rPr>
+                <w:rFonts w:ascii="Arial" w:hAnsi="Arial" w:cs="Arial"/>
+                <w:lang w:val="es-ES" w:eastAsia="es-ES"/>
+              </w:rPr>
+            </w:pPr>
+            <w:proofErr w:type="gramStart"/>
+            <w:r>
+              <w:rPr>
+                <w:rFonts w:ascii="Arial" w:hAnsi="Arial" w:cs="Arial"/>
+                <w:lang w:val="es-ES" w:eastAsia="es-ES"/>
+              </w:rPr>
+              <w:t>9.A.1.A</w:t>
+            </w:r>
+            <w:proofErr w:type="gramEnd"/>
+            <w:r>
+              <w:rPr>
+                <w:rFonts w:ascii="Arial" w:hAnsi="Arial" w:cs="Arial"/>
+                <w:lang w:val="es-ES" w:eastAsia="es-ES"/>
+              </w:rPr>
+              <w:t xml:space="preserve"> El RRP selecciona la opción de visualizar los datos del paciente.</w:t>
+            </w:r>
+          </w:p>
+          <w:p>
+            <w:pPr>
+              <w:jc w:val="both"/>
+              <w:rPr>
+                <w:rFonts w:ascii="Arial" w:hAnsi="Arial" w:cs="Arial"/>
+                <w:lang w:val="es-ES" w:eastAsia="es-ES"/>
+              </w:rPr>
+            </w:pPr>
+            <w:proofErr w:type="gramStart"/>
+            <w:r>
+              <w:rPr>
+                <w:rFonts w:ascii="Arial" w:hAnsi="Arial" w:cs="Arial"/>
+                <w:lang w:val="es-ES" w:eastAsia="es-ES"/>
+              </w:rPr>
+              <w:t>9.A.1.A.1</w:t>
+            </w:r>
+            <w:proofErr w:type="gramEnd"/>
+            <w:r>
+              <w:rPr>
+                <w:rFonts w:ascii="Arial" w:hAnsi="Arial" w:cs="Arial"/>
+                <w:lang w:val="es-ES" w:eastAsia="es-ES"/>
+              </w:rPr>
+              <w:t xml:space="preserve"> El sistema carga y muestra los datos del paciente.</w:t>
+            </w:r>
+          </w:p>
+          <w:p>
+            <w:pPr>
+              <w:jc w:val="both"/>
+              <w:rPr>
+                <w:rFonts w:ascii="Arial" w:hAnsi="Arial" w:cs="Arial"/>
+                <w:lang w:val="es-ES" w:eastAsia="es-ES"/>
+              </w:rPr>
+            </w:pPr>
+            <w:proofErr w:type="gramStart"/>
+            <w:r>
+              <w:rPr>
+                <w:rFonts w:ascii="Arial" w:hAnsi="Arial" w:cs="Arial"/>
+                <w:lang w:val="es-ES" w:eastAsia="es-ES"/>
+              </w:rPr>
+              <w:t>9.A.1.A.1</w:t>
+            </w:r>
+            <w:proofErr w:type="gramEnd"/>
+            <w:r>
+              <w:rPr>
+                <w:rFonts w:ascii="Arial" w:hAnsi="Arial" w:cs="Arial"/>
+                <w:lang w:val="es-ES" w:eastAsia="es-ES"/>
+              </w:rPr>
+              <w:t xml:space="preserve"> Se cancela el CU.</w:t>
+            </w:r>
+          </w:p>
+          <w:p>
+            <w:pPr>
+              <w:jc w:val="both"/>
+              <w:rPr>
+                <w:rFonts w:ascii="Arial" w:hAnsi="Arial" w:cs="Arial"/>
+                <w:lang w:val="es-ES" w:eastAsia="es-ES"/>
+              </w:rPr>
+            </w:pPr>
+            <w:proofErr w:type="gramStart"/>
+            <w:r>
+              <w:rPr>
+                <w:rFonts w:ascii="Arial" w:hAnsi="Arial" w:cs="Arial"/>
+                <w:lang w:val="es-ES" w:eastAsia="es-ES"/>
+              </w:rPr>
+              <w:t>9.A.1.B</w:t>
+            </w:r>
+            <w:proofErr w:type="gramEnd"/>
+            <w:r>
+              <w:rPr>
+                <w:rFonts w:ascii="Arial" w:hAnsi="Arial" w:cs="Arial"/>
+                <w:lang w:val="es-ES" w:eastAsia="es-ES"/>
+              </w:rPr>
+              <w:t xml:space="preserve"> El RRP selecciona la opción de no visualizar los datos del paciente.</w:t>
+            </w:r>
+          </w:p>
+          <w:p>
+            <w:pPr>
+              <w:jc w:val="both"/>
+              <w:rPr>
+                <w:rFonts w:ascii="Arial" w:hAnsi="Arial" w:cs="Arial"/>
+                <w:lang w:val="es-ES" w:eastAsia="es-ES"/>
+              </w:rPr>
+            </w:pPr>
+            <w:proofErr w:type="gramStart"/>
+            <w:r>
+              <w:rPr>
+                <w:rFonts w:ascii="Arial" w:hAnsi="Arial" w:cs="Arial"/>
+                <w:lang w:val="es-ES" w:eastAsia="es-ES"/>
+              </w:rPr>
+              <w:t>9.A.1.B.1</w:t>
+            </w:r>
+            <w:proofErr w:type="gramEnd"/>
+            <w:r>
+              <w:rPr>
+                <w:rFonts w:ascii="Arial" w:hAnsi="Arial" w:cs="Arial"/>
+                <w:lang w:val="es-ES" w:eastAsia="es-ES"/>
+              </w:rPr>
+              <w:t xml:space="preserve"> Se cancela el CU.</w:t>
+            </w:r>
           </w:p>
         </w:tc>
       </w:tr>
@@ -2930,7 +2978,7 @@
         </w:trPr>
         <w:tc>
           <w:tcPr>
-            <w:tcW w:w="2659" w:type="pct"/>
+            <w:tcW w:w="2710" w:type="pct"/>
             <w:gridSpan w:val="6"/>
             <w:tcBorders>
               <w:top w:val="outset" w:sz="6" w:space="0" w:color="auto"/>
@@ -2954,14 +3002,20 @@
             </w:pPr>
             <w:r>
               <w:rPr>
-                <w:rFonts w:ascii="Arial" w:hAnsi="Arial" w:cs="Arial"/>
-                <w:lang w:val="es-ES" w:eastAsia="es-ES"/>
-              </w:rPr>
-              <w:t>Se llama al CU “Generar historia clínica” y el mismo se ejecuta con éxito.</w:t>
-            </w:r>
-            <w:r>
-              <w:rPr>
-                <w:lang w:val="es-ES" w:eastAsia="es-ES"/>
+                <w:lang w:eastAsia="es-ES"/>
+              </w:rPr>
+              <w:t>El sistema</w:t>
+            </w:r>
+            <w:r>
+              <w:rPr>
+                <w:rFonts w:ascii="Arial" w:hAnsi="Arial" w:cs="Arial"/>
+                <w:lang w:eastAsia="es-ES"/>
+              </w:rPr>
+              <w:t xml:space="preserve"> procede a efectivizar el registro del paciente con los datos ingresados.</w:t>
+            </w:r>
+            <w:r>
+              <w:rPr>
+                <w:lang w:eastAsia="es-ES"/>
               </w:rPr>
               <w:t xml:space="preserve"> </w:t>
             </w:r>
@@ -2969,7 +3023,7 @@
         </w:tc>
         <w:tc>
           <w:tcPr>
-            <w:tcW w:w="2286" w:type="pct"/>
+            <w:tcW w:w="2236" w:type="pct"/>
             <w:gridSpan w:val="3"/>
             <w:tcBorders>
               <w:top w:val="outset" w:sz="6" w:space="0" w:color="auto"/>
@@ -2980,121 +3034,13 @@
           </w:tcPr>
           <w:p>
             <w:pPr>
-              <w:jc w:val="both"/>
-              <w:rPr>
-                <w:rFonts w:ascii="Arial" w:hAnsi="Arial" w:cs="Arial"/>
-                <w:lang w:val="es-ES" w:eastAsia="es-ES"/>
-              </w:rPr>
-            </w:pPr>
-            <w:r>
-              <w:rPr>
-                <w:lang w:val="es-ES" w:eastAsia="es-ES"/>
-              </w:rPr>
-              <w:t>10</w:t>
-            </w:r>
-            <w:proofErr w:type="gramStart"/>
-            <w:r>
-              <w:rPr>
-                <w:rFonts w:ascii="Arial" w:hAnsi="Arial" w:cs="Arial"/>
-                <w:lang w:val="es-ES" w:eastAsia="es-ES"/>
-              </w:rPr>
-              <w:t>.A</w:t>
-            </w:r>
-            <w:proofErr w:type="gramEnd"/>
-            <w:r>
-              <w:rPr>
-                <w:rFonts w:ascii="Arial" w:hAnsi="Arial" w:cs="Arial"/>
-                <w:lang w:val="es-ES" w:eastAsia="es-ES"/>
-              </w:rPr>
-              <w:t xml:space="preserve"> Se llama al CU “Generar historia clínica” y el mismo se ejecuta incorrectamente.</w:t>
-            </w:r>
-            <w:r>
-              <w:rPr>
-                <w:lang w:val="es-ES" w:eastAsia="es-ES"/>
-              </w:rPr>
-              <w:t xml:space="preserve"> </w:t>
-            </w:r>
-          </w:p>
-          <w:p>
-            <w:pPr>
-              <w:jc w:val="both"/>
-              <w:rPr>
-                <w:rFonts w:ascii="Arial" w:hAnsi="Arial" w:cs="Arial"/>
-                <w:lang w:val="es-ES" w:eastAsia="es-ES"/>
-              </w:rPr>
-            </w:pPr>
-            <w:r>
-              <w:rPr>
-                <w:lang w:val="es-ES" w:eastAsia="es-ES"/>
-              </w:rPr>
-              <w:t>10</w:t>
-            </w:r>
-            <w:proofErr w:type="gramStart"/>
-            <w:r>
-              <w:rPr>
-                <w:rFonts w:ascii="Arial" w:hAnsi="Arial" w:cs="Arial"/>
-                <w:lang w:val="es-ES" w:eastAsia="es-ES"/>
-              </w:rPr>
-              <w:t>.A.1</w:t>
-            </w:r>
-            <w:proofErr w:type="gramEnd"/>
-            <w:r>
-              <w:rPr>
-                <w:rFonts w:ascii="Arial" w:hAnsi="Arial" w:cs="Arial"/>
-                <w:lang w:val="es-ES" w:eastAsia="es-ES"/>
-              </w:rPr>
-              <w:t xml:space="preserve"> </w:t>
-            </w:r>
-            <w:r>
-              <w:rPr>
-                <w:lang w:val="es-ES" w:eastAsia="es-ES"/>
-              </w:rPr>
-              <w:t>El sistema</w:t>
-            </w:r>
-            <w:r>
-              <w:rPr>
-                <w:rFonts w:ascii="Arial" w:hAnsi="Arial" w:cs="Arial"/>
-                <w:lang w:val="es-ES" w:eastAsia="es-ES"/>
-              </w:rPr>
-              <w:t xml:space="preserve"> informa la situación.</w:t>
-            </w:r>
-            <w:r>
-              <w:rPr>
-                <w:lang w:val="es-ES" w:eastAsia="es-ES"/>
-              </w:rPr>
-              <w:t xml:space="preserve"> </w:t>
-            </w:r>
-          </w:p>
-          <w:p>
-            <w:pPr>
-              <w:jc w:val="both"/>
-              <w:rPr>
-                <w:rFonts w:ascii="Arial" w:hAnsi="Arial" w:cs="Arial"/>
-                <w:lang w:val="es-ES" w:eastAsia="es-ES"/>
-              </w:rPr>
-            </w:pPr>
-            <w:r>
-              <w:rPr>
-                <w:lang w:val="es-ES" w:eastAsia="es-ES"/>
-              </w:rPr>
-              <w:t>10</w:t>
-            </w:r>
-            <w:proofErr w:type="gramStart"/>
-            <w:r>
-              <w:rPr>
-                <w:rFonts w:ascii="Arial" w:hAnsi="Arial" w:cs="Arial"/>
-                <w:lang w:val="es-ES" w:eastAsia="es-ES"/>
-              </w:rPr>
-              <w:t>.A.2</w:t>
-            </w:r>
-            <w:proofErr w:type="gramEnd"/>
-            <w:r>
-              <w:rPr>
-                <w:rFonts w:ascii="Arial" w:hAnsi="Arial" w:cs="Arial"/>
-                <w:lang w:val="es-ES" w:eastAsia="es-ES"/>
-              </w:rPr>
-              <w:t xml:space="preserve"> Se cancela el CU.</w:t>
-            </w:r>
+              <w:ind w:left="151"/>
+              <w:jc w:val="both"/>
+              <w:rPr>
+                <w:rFonts w:ascii="Arial" w:hAnsi="Arial" w:cs="Arial"/>
+                <w:lang w:val="es-ES" w:eastAsia="es-ES"/>
+              </w:rPr>
+            </w:pPr>
           </w:p>
         </w:tc>
       </w:tr>
@@ -3105,7 +3051,7 @@
         </w:trPr>
         <w:tc>
           <w:tcPr>
-            <w:tcW w:w="2659" w:type="pct"/>
+            <w:tcW w:w="2710" w:type="pct"/>
             <w:gridSpan w:val="6"/>
             <w:tcBorders>
               <w:top w:val="outset" w:sz="6" w:space="0" w:color="auto"/>
@@ -3129,6 +3075,105 @@
             </w:pPr>
             <w:r>
               <w:rPr>
+                <w:rFonts w:ascii="Arial" w:hAnsi="Arial" w:cs="Arial"/>
+                <w:lang w:val="es-ES" w:eastAsia="es-ES"/>
+              </w:rPr>
+              <w:t>Se llama al CU “Generar historia clínica” y el mismo se ejecuta con éxito.</w:t>
+            </w:r>
+            <w:r>
+              <w:rPr>
+                <w:lang w:val="es-ES" w:eastAsia="es-ES"/>
+              </w:rPr>
+              <w:t xml:space="preserve"> </w:t>
+            </w:r>
+          </w:p>
+        </w:tc>
+        <w:tc>
+          <w:tcPr>
+            <w:tcW w:w="2236" w:type="pct"/>
+            <w:gridSpan w:val="3"/>
+            <w:tcBorders>
+              <w:top w:val="outset" w:sz="6" w:space="0" w:color="auto"/>
+              <w:left w:val="outset" w:sz="6" w:space="0" w:color="auto"/>
+              <w:bottom w:val="outset" w:sz="6" w:space="0" w:color="auto"/>
+              <w:right w:val="outset" w:sz="6" w:space="0" w:color="auto"/>
+            </w:tcBorders>
+          </w:tcPr>
+          <w:p>
+            <w:pPr>
+              <w:jc w:val="both"/>
+              <w:rPr>
+                <w:rFonts w:ascii="Arial" w:hAnsi="Arial" w:cs="Arial"/>
+                <w:lang w:val="es-ES" w:eastAsia="es-ES"/>
+              </w:rPr>
+            </w:pPr>
+            <w:r>
+              <w:rPr>
+                <w:lang w:val="es-ES" w:eastAsia="es-ES"/>
+              </w:rPr>
+              <w:t>1</w:t>
+            </w:r>
+            <w:r>
+              <w:rPr>
+                <w:lang w:val="es-ES" w:eastAsia="es-ES"/>
+              </w:rPr>
+              <w:t>1</w:t>
+            </w:r>
+            <w:proofErr w:type="gramStart"/>
+            <w:r>
+              <w:rPr>
+                <w:rFonts w:ascii="Arial" w:hAnsi="Arial" w:cs="Arial"/>
+                <w:lang w:val="es-ES" w:eastAsia="es-ES"/>
+              </w:rPr>
+              <w:t>.A</w:t>
+            </w:r>
+            <w:proofErr w:type="gramEnd"/>
+            <w:r>
+              <w:rPr>
+                <w:rFonts w:ascii="Arial" w:hAnsi="Arial" w:cs="Arial"/>
+                <w:lang w:val="es-ES" w:eastAsia="es-ES"/>
+              </w:rPr>
+              <w:t xml:space="preserve"> Se llama al CU “Generar historia clínica” y el mismo se ejecuta incorrectamente.</w:t>
+            </w:r>
+            <w:r>
+              <w:rPr>
+                <w:lang w:val="es-ES" w:eastAsia="es-ES"/>
+              </w:rPr>
+              <w:t xml:space="preserve"> </w:t>
+            </w:r>
+          </w:p>
+          <w:p>
+            <w:pPr>
+              <w:jc w:val="both"/>
+              <w:rPr>
+                <w:rFonts w:ascii="Arial" w:hAnsi="Arial" w:cs="Arial"/>
+                <w:lang w:val="es-ES" w:eastAsia="es-ES"/>
+              </w:rPr>
+            </w:pPr>
+            <w:r>
+              <w:rPr>
+                <w:lang w:val="es-ES" w:eastAsia="es-ES"/>
+              </w:rPr>
+              <w:t>11</w:t>
+            </w:r>
+            <w:proofErr w:type="gramStart"/>
+            <w:r>
+              <w:rPr>
+                <w:rFonts w:ascii="Arial" w:hAnsi="Arial" w:cs="Arial"/>
+                <w:lang w:val="es-ES" w:eastAsia="es-ES"/>
+              </w:rPr>
+              <w:t>.A.1</w:t>
+            </w:r>
+            <w:proofErr w:type="gramEnd"/>
+            <w:r>
+              <w:rPr>
+                <w:rFonts w:ascii="Arial" w:hAnsi="Arial" w:cs="Arial"/>
+                <w:lang w:val="es-ES" w:eastAsia="es-ES"/>
+              </w:rPr>
+              <w:t xml:space="preserve"> </w:t>
+            </w:r>
+            <w:r>
+              <w:rPr>
                 <w:lang w:val="es-ES" w:eastAsia="es-ES"/>
               </w:rPr>
               <w:t>El sistema</w:t>
@@ -3138,36 +3183,45 @@
                 <w:rFonts w:ascii="Arial" w:hAnsi="Arial" w:cs="Arial"/>
                 <w:lang w:val="es-ES" w:eastAsia="es-ES"/>
               </w:rPr>
-              <w:t xml:space="preserve"> informa que se ha registrado con éxito al nuevo paciente</w:t>
-            </w:r>
-            <w:r>
-              <w:rPr>
-                <w:rFonts w:ascii="Arial" w:hAnsi="Arial" w:cs="Arial"/>
-                <w:lang w:val="es-ES" w:eastAsia="es-ES"/>
-              </w:rPr>
-              <w:t xml:space="preserve"> y muestra los datos.</w:t>
-            </w:r>
-          </w:p>
-        </w:tc>
-        <w:tc>
-          <w:tcPr>
-            <w:tcW w:w="2286" w:type="pct"/>
-            <w:gridSpan w:val="3"/>
-            <w:tcBorders>
-              <w:top w:val="outset" w:sz="6" w:space="0" w:color="auto"/>
-              <w:left w:val="outset" w:sz="6" w:space="0" w:color="auto"/>
-              <w:bottom w:val="outset" w:sz="6" w:space="0" w:color="auto"/>
-              <w:right w:val="outset" w:sz="6" w:space="0" w:color="auto"/>
-            </w:tcBorders>
-          </w:tcPr>
-          <w:p>
-            <w:pPr>
-              <w:jc w:val="both"/>
-              <w:rPr>
-                <w:rFonts w:ascii="Arial" w:hAnsi="Arial" w:cs="Arial"/>
-                <w:lang w:val="es-ES" w:eastAsia="es-ES"/>
-              </w:rPr>
-            </w:pPr>
+              <w:t xml:space="preserve"> informa la situación.</w:t>
+            </w:r>
+            <w:r>
+              <w:rPr>
+                <w:lang w:val="es-ES" w:eastAsia="es-ES"/>
+              </w:rPr>
+              <w:t xml:space="preserve"> </w:t>
+            </w:r>
+          </w:p>
+          <w:p>
+            <w:pPr>
+              <w:jc w:val="both"/>
+              <w:rPr>
+                <w:rFonts w:ascii="Arial" w:hAnsi="Arial" w:cs="Arial"/>
+                <w:lang w:val="es-ES" w:eastAsia="es-ES"/>
+              </w:rPr>
+            </w:pPr>
+            <w:r>
+              <w:rPr>
+                <w:lang w:val="es-ES" w:eastAsia="es-ES"/>
+              </w:rPr>
+              <w:t>11</w:t>
+            </w:r>
+            <w:proofErr w:type="gramStart"/>
+            <w:r>
+              <w:rPr>
+                <w:rFonts w:ascii="Arial" w:hAnsi="Arial" w:cs="Arial"/>
+                <w:lang w:val="es-ES" w:eastAsia="es-ES"/>
+              </w:rPr>
+              <w:t>.A.2</w:t>
+            </w:r>
+            <w:proofErr w:type="gramEnd"/>
+            <w:r>
+              <w:rPr>
+                <w:rFonts w:ascii="Arial" w:hAnsi="Arial" w:cs="Arial"/>
+                <w:lang w:val="es-ES" w:eastAsia="es-ES"/>
+              </w:rPr>
+              <w:t xml:space="preserve"> Se cancela el CU.</w:t>
+            </w:r>
           </w:p>
         </w:tc>
       </w:tr>
@@ -3178,7 +3232,7 @@
         </w:trPr>
         <w:tc>
           <w:tcPr>
-            <w:tcW w:w="2659" w:type="pct"/>
+            <w:tcW w:w="2710" w:type="pct"/>
             <w:gridSpan w:val="6"/>
             <w:tcBorders>
               <w:top w:val="outset" w:sz="6" w:space="0" w:color="auto"/>
@@ -3202,6 +3256,79 @@
             </w:pPr>
             <w:r>
               <w:rPr>
+                <w:lang w:val="es-ES" w:eastAsia="es-ES"/>
+              </w:rPr>
+              <w:t>El sistema</w:t>
+            </w:r>
+            <w:r>
+              <w:rPr>
+                <w:rFonts w:ascii="Arial" w:hAnsi="Arial" w:cs="Arial"/>
+                <w:lang w:val="es-ES" w:eastAsia="es-ES"/>
+              </w:rPr>
+              <w:t xml:space="preserve"> informa que se ha registrado con éxito al nuevo paciente</w:t>
+            </w:r>
+            <w:r>
+              <w:rPr>
+                <w:rFonts w:ascii="Arial" w:hAnsi="Arial" w:cs="Arial"/>
+                <w:lang w:val="es-ES" w:eastAsia="es-ES"/>
+              </w:rPr>
+              <w:t xml:space="preserve"> y muestra los datos.</w:t>
+            </w:r>
+          </w:p>
+        </w:tc>
+        <w:tc>
+          <w:tcPr>
+            <w:tcW w:w="2236" w:type="pct"/>
+            <w:gridSpan w:val="3"/>
+            <w:tcBorders>
+              <w:top w:val="outset" w:sz="6" w:space="0" w:color="auto"/>
+              <w:left w:val="outset" w:sz="6" w:space="0" w:color="auto"/>
+              <w:bottom w:val="outset" w:sz="6" w:space="0" w:color="auto"/>
+              <w:right w:val="outset" w:sz="6" w:space="0" w:color="auto"/>
+            </w:tcBorders>
+          </w:tcPr>
+          <w:p>
+            <w:pPr>
+              <w:jc w:val="both"/>
+              <w:rPr>
+                <w:rFonts w:ascii="Arial" w:hAnsi="Arial" w:cs="Arial"/>
+                <w:lang w:val="es-ES" w:eastAsia="es-ES"/>
+              </w:rPr>
+            </w:pPr>
+          </w:p>
+        </w:tc>
+      </w:tr>
+      <w:tr>
+        <w:trPr>
+          <w:tblCellSpacing w:w="20" w:type="dxa"/>
+          <w:jc w:val="center"/>
+        </w:trPr>
+        <w:tc>
+          <w:tcPr>
+            <w:tcW w:w="2710" w:type="pct"/>
+            <w:gridSpan w:val="6"/>
+            <w:tcBorders>
+              <w:top w:val="outset" w:sz="6" w:space="0" w:color="auto"/>
+              <w:left w:val="outset" w:sz="6" w:space="0" w:color="auto"/>
+              <w:bottom w:val="outset" w:sz="6" w:space="0" w:color="auto"/>
+              <w:right w:val="outset" w:sz="6" w:space="0" w:color="auto"/>
+            </w:tcBorders>
+          </w:tcPr>
+          <w:p>
+            <w:pPr>
+              <w:numPr>
+                <w:ilvl w:val="0"/>
+                <w:numId w:val="1"/>
+              </w:numPr>
+              <w:spacing w:after="0" w:line="240" w:lineRule="auto"/>
+              <w:jc w:val="both"/>
+              <w:rPr>
+                <w:rFonts w:ascii="Arial" w:hAnsi="Arial" w:cs="Arial"/>
+                <w:lang w:val="es-ES" w:eastAsia="es-ES"/>
+              </w:rPr>
+            </w:pPr>
+            <w:r>
+              <w:rPr>
                 <w:rFonts w:ascii="Arial" w:hAnsi="Arial" w:cs="Arial"/>
                 <w:lang w:val="es-ES" w:eastAsia="es-ES"/>
               </w:rPr>
@@ -3211,7 +3338,7 @@
         </w:tc>
         <w:tc>
           <w:tcPr>
-            <w:tcW w:w="2286" w:type="pct"/>
+            <w:tcW w:w="2236" w:type="pct"/>
             <w:gridSpan w:val="3"/>
             <w:tcBorders>
               <w:top w:val="outset" w:sz="6" w:space="0" w:color="auto"/>
@@ -3525,6 +3652,7 @@
                 <w:szCs w:val="22"/>
                 <w:u w:val="none"/>
               </w:rPr>
+              <w:lastRenderedPageBreak/>
               <w:t xml:space="preserve">Use Case de Generalización: </w:t>
             </w:r>
             <w:r>
@@ -3649,7 +3777,7 @@
         </w:tc>
         <w:tc>
           <w:tcPr>
-            <w:tcW w:w="2792" w:type="pct"/>
+            <w:tcW w:w="2761" w:type="pct"/>
             <w:gridSpan w:val="6"/>
             <w:tcBorders>
               <w:top w:val="outset" w:sz="6" w:space="0" w:color="auto"/>
@@ -3681,7 +3809,7 @@
         </w:tc>
         <w:tc>
           <w:tcPr>
-            <w:tcW w:w="1100" w:type="pct"/>
+            <w:tcW w:w="1131" w:type="pct"/>
             <w:tcBorders>
               <w:top w:val="outset" w:sz="6" w:space="0" w:color="auto"/>
               <w:left w:val="outset" w:sz="6" w:space="0" w:color="auto"/>
@@ -3783,7 +3911,7 @@
         </w:tc>
         <w:tc>
           <w:tcPr>
-            <w:tcW w:w="2792" w:type="pct"/>
+            <w:tcW w:w="2761" w:type="pct"/>
             <w:gridSpan w:val="6"/>
             <w:tcBorders>
               <w:top w:val="outset" w:sz="6" w:space="0" w:color="auto"/>
@@ -3816,7 +3944,7 @@
         </w:tc>
         <w:tc>
           <w:tcPr>
-            <w:tcW w:w="1100" w:type="pct"/>
+            <w:tcW w:w="1131" w:type="pct"/>
             <w:tcBorders>
               <w:top w:val="outset" w:sz="6" w:space="0" w:color="auto"/>
               <w:left w:val="outset" w:sz="6" w:space="0" w:color="auto"/>
@@ -3933,7 +4061,7 @@
         </w:tc>
         <w:tc>
           <w:tcPr>
-            <w:tcW w:w="2792" w:type="pct"/>
+            <w:tcW w:w="2761" w:type="pct"/>
             <w:gridSpan w:val="6"/>
             <w:tcBorders>
               <w:top w:val="outset" w:sz="6" w:space="0" w:color="auto"/>
@@ -3967,7 +4095,7 @@
         </w:tc>
         <w:tc>
           <w:tcPr>
-            <w:tcW w:w="1100" w:type="pct"/>
+            <w:tcW w:w="1131" w:type="pct"/>
             <w:tcBorders>
               <w:top w:val="outset" w:sz="6" w:space="0" w:color="auto"/>
               <w:left w:val="outset" w:sz="6" w:space="0" w:color="auto"/>
@@ -4007,6 +4135,176 @@
                 <w:u w:val="none"/>
               </w:rPr>
               <w:t>, Enzo</w:t>
+            </w:r>
+          </w:p>
+        </w:tc>
+      </w:tr>
+      <w:tr>
+        <w:trPr>
+          <w:cantSplit/>
+          <w:tblCellSpacing w:w="20" w:type="dxa"/>
+          <w:jc w:val="center"/>
+        </w:trPr>
+        <w:tc>
+          <w:tcPr>
+            <w:tcW w:w="442" w:type="pct"/>
+            <w:tcBorders>
+              <w:top w:val="outset" w:sz="6" w:space="0" w:color="auto"/>
+              <w:left w:val="outset" w:sz="6" w:space="0" w:color="auto"/>
+              <w:bottom w:val="outset" w:sz="6" w:space="0" w:color="auto"/>
+              <w:right w:val="outset" w:sz="6" w:space="0" w:color="auto"/>
+            </w:tcBorders>
+          </w:tcPr>
+          <w:p>
+            <w:pPr>
+              <w:pStyle w:val="Ttulo1"/>
+              <w:rPr>
+                <w:rFonts w:ascii="Arial" w:eastAsiaTheme="minorEastAsia" w:hAnsi="Arial" w:cs="Arial"/>
+                <w:bCs/>
+                <w:sz w:val="22"/>
+                <w:szCs w:val="22"/>
+                <w:u w:val="none"/>
+              </w:rPr>
+            </w:pPr>
+            <w:r>
+              <w:rPr>
+                <w:rFonts w:ascii="Arial" w:eastAsiaTheme="minorEastAsia" w:hAnsi="Arial" w:cs="Arial"/>
+                <w:bCs/>
+                <w:sz w:val="22"/>
+                <w:szCs w:val="22"/>
+                <w:u w:val="none"/>
+              </w:rPr>
+              <w:t>1.</w:t>
+            </w:r>
+            <w:r>
+              <w:rPr>
+                <w:rFonts w:ascii="Arial" w:eastAsiaTheme="minorEastAsia" w:hAnsi="Arial" w:cs="Arial"/>
+                <w:bCs/>
+                <w:sz w:val="22"/>
+                <w:szCs w:val="22"/>
+                <w:u w:val="none"/>
+              </w:rPr>
+              <w:t>2</w:t>
+            </w:r>
+          </w:p>
+        </w:tc>
+        <w:tc>
+          <w:tcPr>
+            <w:tcW w:w="576" w:type="pct"/>
+            <w:tcBorders>
+              <w:top w:val="outset" w:sz="6" w:space="0" w:color="auto"/>
+              <w:left w:val="outset" w:sz="6" w:space="0" w:color="auto"/>
+              <w:bottom w:val="outset" w:sz="6" w:space="0" w:color="auto"/>
+              <w:right w:val="outset" w:sz="6" w:space="0" w:color="auto"/>
+            </w:tcBorders>
+          </w:tcPr>
+          <w:p>
+            <w:pPr>
+              <w:pStyle w:val="Ttulo1"/>
+              <w:rPr>
+                <w:rFonts w:ascii="Arial" w:eastAsiaTheme="minorEastAsia" w:hAnsi="Arial" w:cs="Arial"/>
+                <w:bCs/>
+                <w:sz w:val="22"/>
+                <w:szCs w:val="22"/>
+                <w:u w:val="none"/>
+              </w:rPr>
+            </w:pPr>
+            <w:r>
+              <w:rPr>
+                <w:rFonts w:ascii="Arial" w:eastAsiaTheme="minorEastAsia" w:hAnsi="Arial" w:cs="Arial"/>
+                <w:bCs/>
+                <w:sz w:val="22"/>
+                <w:szCs w:val="22"/>
+                <w:u w:val="none"/>
+              </w:rPr>
+              <w:t>0</w:t>
+            </w:r>
+            <w:r>
+              <w:rPr>
+                <w:rFonts w:ascii="Arial" w:eastAsiaTheme="minorEastAsia" w:hAnsi="Arial" w:cs="Arial"/>
+                <w:bCs/>
+                <w:sz w:val="22"/>
+                <w:szCs w:val="22"/>
+                <w:u w:val="none"/>
+              </w:rPr>
+              <w:t>2/09</w:t>
+            </w:r>
+            <w:r>
+              <w:rPr>
+                <w:rFonts w:ascii="Arial" w:eastAsiaTheme="minorEastAsia" w:hAnsi="Arial" w:cs="Arial"/>
+                <w:bCs/>
+                <w:sz w:val="22"/>
+                <w:szCs w:val="22"/>
+                <w:u w:val="none"/>
+              </w:rPr>
+              <w:t>/2013</w:t>
+            </w:r>
+          </w:p>
+        </w:tc>
+        <w:tc>
+          <w:tcPr>
+            <w:tcW w:w="2761" w:type="pct"/>
+            <w:gridSpan w:val="6"/>
+            <w:tcBorders>
+              <w:top w:val="outset" w:sz="6" w:space="0" w:color="auto"/>
+              <w:left w:val="outset" w:sz="6" w:space="0" w:color="auto"/>
+              <w:bottom w:val="outset" w:sz="6" w:space="0" w:color="auto"/>
+              <w:right w:val="outset" w:sz="6" w:space="0" w:color="auto"/>
+            </w:tcBorders>
+          </w:tcPr>
+          <w:p>
+            <w:pPr>
+              <w:pStyle w:val="Ttulo1"/>
+              <w:rPr>
+                <w:rFonts w:ascii="Arial" w:eastAsiaTheme="minorEastAsia" w:hAnsi="Arial" w:cs="Arial"/>
+                <w:bCs/>
+                <w:sz w:val="22"/>
+                <w:szCs w:val="22"/>
+                <w:u w:val="none"/>
+              </w:rPr>
+            </w:pPr>
+            <w:r>
+              <w:rPr>
+                <w:rFonts w:ascii="Arial" w:eastAsiaTheme="minorEastAsia" w:hAnsi="Arial" w:cs="Arial"/>
+                <w:bCs/>
+                <w:sz w:val="22"/>
+                <w:szCs w:val="22"/>
+                <w:u w:val="none"/>
+              </w:rPr>
+              <w:t>Refinamiento en los pasos</w:t>
+            </w:r>
+          </w:p>
+        </w:tc>
+        <w:tc>
+          <w:tcPr>
+            <w:tcW w:w="1131" w:type="pct"/>
+            <w:tcBorders>
+              <w:top w:val="outset" w:sz="6" w:space="0" w:color="auto"/>
+              <w:left w:val="outset" w:sz="6" w:space="0" w:color="auto"/>
+              <w:bottom w:val="outset" w:sz="6" w:space="0" w:color="auto"/>
+              <w:right w:val="outset" w:sz="6" w:space="0" w:color="auto"/>
+            </w:tcBorders>
+          </w:tcPr>
+          <w:p>
+            <w:pPr>
+              <w:pStyle w:val="Ttulo1"/>
+              <w:rPr>
+                <w:rFonts w:ascii="Arial" w:eastAsiaTheme="minorEastAsia" w:hAnsi="Arial" w:cs="Arial"/>
+                <w:bCs/>
+                <w:sz w:val="22"/>
+                <w:szCs w:val="22"/>
+                <w:u w:val="none"/>
+              </w:rPr>
+            </w:pPr>
+            <w:r>
+              <w:rPr>
+                <w:rFonts w:ascii="Arial" w:eastAsiaTheme="minorEastAsia" w:hAnsi="Arial" w:cs="Arial"/>
+                <w:bCs/>
+                <w:sz w:val="22"/>
+                <w:szCs w:val="22"/>
+                <w:u w:val="none"/>
+              </w:rPr>
+              <w:t>Barros, Maximiliano</w:t>
             </w:r>
           </w:p>
         </w:tc>

</xml_diff>

<commit_message>
Se corrigieron los datos que se pedian al momento de cargar el domicilio del paciente.
</commit_message>
<xml_diff>
--- a/repository/S.A.P.O/Producto/Iteraciones/Iteracion_02/02_Documento_Requerimiento/Trazos finos/Trazo_Fino_CU_Registrar_Paciente.docx
+++ b/repository/S.A.P.O/Producto/Iteraciones/Iteracion_02/02_Documento_Requerimiento/Trazos finos/Trazo_Fino_CU_Registrar_Paciente.docx
@@ -1890,7 +1890,31 @@
               <w:rPr>
                 <w:rFonts w:ascii="Arial" w:hAnsi="Arial" w:cs="Arial"/>
               </w:rPr>
-              <w:t>nombres y apellido del paciente, nº de documento, fecha de nacimiento, estado civil, nacionalidad, lugar de nacimiento, provincia, obra social, religión, nivel de estudios, trabajo o profesión, domicilio actual, teléfono, celular, médico de cabecera, teléfono del médico de cabecera, si posee servicios de emergencia, cuál de ellos, si el paciente se encuentra privado de la libertad y donde.</w:t>
+              <w:t>nombres y apellido del paciente,</w:t>
+            </w:r>
+            <w:r>
+              <w:rPr>
+                <w:rFonts w:ascii="Arial" w:hAnsi="Arial" w:cs="Arial"/>
+              </w:rPr>
+              <w:t xml:space="preserve"> tipo y</w:t>
+            </w:r>
+            <w:r>
+              <w:rPr>
+                <w:rFonts w:ascii="Arial" w:hAnsi="Arial" w:cs="Arial"/>
+              </w:rPr>
+              <w:t xml:space="preserve"> nº de documento, fecha de nacimiento, estado civil, nacionalidad, lugar de nacimiento, provincia, obra social, religión, nivel de es</w:t>
+            </w:r>
+            <w:r>
+              <w:rPr>
+                <w:rFonts w:ascii="Arial" w:hAnsi="Arial" w:cs="Arial"/>
+              </w:rPr>
+              <w:t>tudios, trabajo o profesión, calle, numero de calle, barrio, ciudad, domicilio anterior</w:t>
+            </w:r>
+            <w:r>
+              <w:rPr>
+                <w:rFonts w:ascii="Arial" w:hAnsi="Arial" w:cs="Arial"/>
+              </w:rPr>
+              <w:t>, teléfono, celular, médico de cabecera, teléfono del médico de cabecera, si posee servicios de emergencia, cuál de ellos, si el paciente se encuentra privado de la libertad y donde.</w:t>
             </w:r>
             <w:r>
               <w:t xml:space="preserve"> </w:t>
@@ -1972,7 +1996,31 @@
               <w:rPr>
                 <w:rFonts w:ascii="Arial" w:hAnsi="Arial" w:cs="Arial"/>
               </w:rPr>
-              <w:t>nombres y apellido del paciente, nº de documento, fecha de nacimiento, estado civil, nacionalidad, lugar de nacimiento, provincia, obra social, religión, nivel de estudios, trabajo o profesión, domicilio actual, teléfono, celular, médico de cabecera, teléfono del médico de cabecera, si posee servicios de emergencia, cuál de ellos, si el paciente se encuentra privado de la libertad y donde.</w:t>
+              <w:t>nombres y apellido del paciente,</w:t>
+            </w:r>
+            <w:r>
+              <w:rPr>
+                <w:rFonts w:ascii="Arial" w:hAnsi="Arial" w:cs="Arial"/>
+              </w:rPr>
+              <w:t xml:space="preserve"> tipo y</w:t>
+            </w:r>
+            <w:r>
+              <w:rPr>
+                <w:rFonts w:ascii="Arial" w:hAnsi="Arial" w:cs="Arial"/>
+              </w:rPr>
+              <w:t xml:space="preserve"> nº de documento, fecha de nacimiento, estado civil, nacionalidad, lugar de nacimiento, provincia, obra social, religión, nivel de</w:t>
+            </w:r>
+            <w:r>
+              <w:rPr>
+                <w:rFonts w:ascii="Arial" w:hAnsi="Arial" w:cs="Arial"/>
+              </w:rPr>
+              <w:t xml:space="preserve"> estudios, trabajo o profesión, calle, numero de calle, barrio, ciudad, domicilio anterior</w:t>
+            </w:r>
+            <w:r>
+              <w:rPr>
+                <w:rFonts w:ascii="Arial" w:hAnsi="Arial" w:cs="Arial"/>
+              </w:rPr>
+              <w:t>, teléfono, celular, médico de cabecera, teléfono del médico de cabecera, si posee servicios de emergencia, cuál de ellos, si el paciente se encuentra privado de la libertad y donde.</w:t>
             </w:r>
             <w:r>
               <w:t xml:space="preserve"> </w:t>
@@ -2700,7 +2748,15 @@
                 <w:rFonts w:ascii="Arial" w:hAnsi="Arial" w:cs="Arial"/>
                 <w:lang w:val="es-ES" w:eastAsia="es-ES"/>
               </w:rPr>
-              <w:t xml:space="preserve"> no ingresa los tipos de datos correctos.</w:t>
+              <w:t xml:space="preserve"> no ingresa los tipos de datos </w:t>
+            </w:r>
+            <w:r>
+              <w:rPr>
+                <w:rFonts w:ascii="Arial" w:hAnsi="Arial" w:cs="Arial"/>
+                <w:lang w:val="es-ES" w:eastAsia="es-ES"/>
+              </w:rPr>
+              <w:lastRenderedPageBreak/>
+              <w:t>correctos.</w:t>
             </w:r>
             <w:r>
               <w:rPr>
@@ -2723,7 +2779,6 @@
                 <w:rFonts w:ascii="Arial" w:hAnsi="Arial" w:cs="Arial"/>
                 <w:lang w:val="es-ES" w:eastAsia="es-ES"/>
               </w:rPr>
-              <w:lastRenderedPageBreak/>
               <w:t>8</w:t>
             </w:r>
             <w:r>
@@ -4174,9 +4229,23 @@
                 <w:szCs w:val="22"/>
                 <w:u w:val="none"/>
               </w:rPr>
-              <w:t>1.</w:t>
-            </w:r>
-            <w:r>
+              <w:t>1.2</w:t>
+            </w:r>
+          </w:p>
+        </w:tc>
+        <w:tc>
+          <w:tcPr>
+            <w:tcW w:w="576" w:type="pct"/>
+            <w:tcBorders>
+              <w:top w:val="outset" w:sz="6" w:space="0" w:color="auto"/>
+              <w:left w:val="outset" w:sz="6" w:space="0" w:color="auto"/>
+              <w:bottom w:val="outset" w:sz="6" w:space="0" w:color="auto"/>
+              <w:right w:val="outset" w:sz="6" w:space="0" w:color="auto"/>
+            </w:tcBorders>
+          </w:tcPr>
+          <w:p>
+            <w:pPr>
+              <w:pStyle w:val="Ttulo1"/>
               <w:rPr>
                 <w:rFonts w:ascii="Arial" w:eastAsiaTheme="minorEastAsia" w:hAnsi="Arial" w:cs="Arial"/>
                 <w:bCs/>
@@ -4184,23 +4253,8 @@
                 <w:szCs w:val="22"/>
                 <w:u w:val="none"/>
               </w:rPr>
-              <w:t>2</w:t>
-            </w:r>
-          </w:p>
-        </w:tc>
-        <w:tc>
-          <w:tcPr>
-            <w:tcW w:w="576" w:type="pct"/>
-            <w:tcBorders>
-              <w:top w:val="outset" w:sz="6" w:space="0" w:color="auto"/>
-              <w:left w:val="outset" w:sz="6" w:space="0" w:color="auto"/>
-              <w:bottom w:val="outset" w:sz="6" w:space="0" w:color="auto"/>
-              <w:right w:val="outset" w:sz="6" w:space="0" w:color="auto"/>
-            </w:tcBorders>
-          </w:tcPr>
-          <w:p>
-            <w:pPr>
-              <w:pStyle w:val="Ttulo1"/>
+            </w:pPr>
+            <w:r>
               <w:rPr>
                 <w:rFonts w:ascii="Arial" w:eastAsiaTheme="minorEastAsia" w:hAnsi="Arial" w:cs="Arial"/>
                 <w:bCs/>
@@ -4208,36 +4262,7 @@
                 <w:szCs w:val="22"/>
                 <w:u w:val="none"/>
               </w:rPr>
-            </w:pPr>
-            <w:r>
-              <w:rPr>
-                <w:rFonts w:ascii="Arial" w:eastAsiaTheme="minorEastAsia" w:hAnsi="Arial" w:cs="Arial"/>
-                <w:bCs/>
-                <w:sz w:val="22"/>
-                <w:szCs w:val="22"/>
-                <w:u w:val="none"/>
-              </w:rPr>
-              <w:t>0</w:t>
-            </w:r>
-            <w:r>
-              <w:rPr>
-                <w:rFonts w:ascii="Arial" w:eastAsiaTheme="minorEastAsia" w:hAnsi="Arial" w:cs="Arial"/>
-                <w:bCs/>
-                <w:sz w:val="22"/>
-                <w:szCs w:val="22"/>
-                <w:u w:val="none"/>
-              </w:rPr>
-              <w:t>2/09</w:t>
-            </w:r>
-            <w:r>
-              <w:rPr>
-                <w:rFonts w:ascii="Arial" w:eastAsiaTheme="minorEastAsia" w:hAnsi="Arial" w:cs="Arial"/>
-                <w:bCs/>
-                <w:sz w:val="22"/>
-                <w:szCs w:val="22"/>
-                <w:u w:val="none"/>
-              </w:rPr>
-              <w:t>/2013</w:t>
+              <w:t>02/09/2013</w:t>
             </w:r>
           </w:p>
         </w:tc>

</xml_diff>

<commit_message>
Se agrega a los datos de registro el sexo y el e-mail. Se da formato.
</commit_message>
<xml_diff>
--- a/repository/S.A.P.O/Producto/Iteraciones/Iteracion_02/02_Documento_Requerimiento/Trazos finos/Trazo_Fino_CU_Registrar_Paciente.docx
+++ b/repository/S.A.P.O/Producto/Iteraciones/Iteracion_02/02_Documento_Requerimiento/Trazos finos/Trazo_Fino_CU_Registrar_Paciente.docx
@@ -455,20 +455,8 @@
                 <w:rFonts w:ascii="Arial" w:hAnsi="Arial" w:cs="Arial"/>
                 <w:b/>
               </w:rPr>
-              <w:t xml:space="preserve">Significativo para </w:t>
-            </w:r>
-            <w:smartTag w:uri="urn:schemas-microsoft-com:office:smarttags" w:element="PersonName">
-              <w:smartTagPr>
-                <w:attr w:name="ProductID" w:val="la Arquitectura"/>
-              </w:smartTagPr>
-              <w:r>
-                <w:rPr>
-                  <w:rFonts w:ascii="Arial" w:hAnsi="Arial" w:cs="Arial"/>
-                  <w:b/>
-                </w:rPr>
-                <w:t>la Arquitectura</w:t>
-              </w:r>
-            </w:smartTag>
+              <w:t>Significativo para la Arquitectura</w:t>
+            </w:r>
             <w:r>
               <w:rPr>
                 <w:rFonts w:ascii="Arial" w:hAnsi="Arial" w:cs="Arial"/>
@@ -1419,10 +1407,7 @@
               <w:rPr>
                 <w:rFonts w:ascii="Arial" w:hAnsi="Arial" w:cs="Arial"/>
               </w:rPr>
-              <w:t>El caso de uso comienza cuando el Responsable de recepción de pacientes (RRP) ingresa a la opción para registrar un nuevo paciente.</w:t>
-            </w:r>
-            <w:r>
-              <w:t xml:space="preserve"> </w:t>
+              <w:t xml:space="preserve">El caso de uso comienza cuando el Responsable de recepción de pacientes (RRP) ingresa a la opción para registrar un nuevo paciente. </w:t>
             </w:r>
           </w:p>
         </w:tc>
@@ -1487,16 +1472,10 @@
               </w:rPr>
             </w:pPr>
             <w:r>
-              <w:t>El sistema</w:t>
-            </w:r>
-            <w:r>
-              <w:rPr>
-                <w:rFonts w:ascii="Arial" w:hAnsi="Arial" w:cs="Arial"/>
-              </w:rPr>
-              <w:t xml:space="preserve"> ofrece la oportunidad de verificar la existencia del paciente</w:t>
-            </w:r>
-            <w:r>
-              <w:t xml:space="preserve">. </w:t>
+              <w:rPr>
+                <w:rFonts w:ascii="Arial" w:hAnsi="Arial" w:cs="Arial"/>
+              </w:rPr>
+              <w:t xml:space="preserve">El sistema ofrece la oportunidad de verificar la existencia del paciente. </w:t>
             </w:r>
           </w:p>
         </w:tc>
@@ -1547,18 +1526,21 @@
               </w:numPr>
               <w:spacing w:after="0" w:line="240" w:lineRule="auto"/>
               <w:jc w:val="both"/>
-            </w:pPr>
-            <w:r>
-              <w:t>E</w:t>
-            </w:r>
-            <w:r>
-              <w:rPr>
-                <w:rFonts w:ascii="Arial" w:hAnsi="Arial" w:cs="Arial"/>
-              </w:rPr>
-              <w:t>l RRP no desea verificar</w:t>
-            </w:r>
-            <w:r>
-              <w:t xml:space="preserve"> la existencia del paciente. </w:t>
+              <w:rPr>
+                <w:rFonts w:ascii="Arial" w:hAnsi="Arial" w:cs="Arial"/>
+              </w:rPr>
+            </w:pPr>
+            <w:r>
+              <w:rPr>
+                <w:rFonts w:ascii="Arial" w:hAnsi="Arial" w:cs="Arial"/>
+              </w:rPr>
+              <w:t>El</w:t>
+            </w:r>
+            <w:r>
+              <w:rPr>
+                <w:rFonts w:ascii="Arial" w:hAnsi="Arial" w:cs="Arial"/>
+              </w:rPr>
+              <w:t xml:space="preserve"> RRP no desea verificar la existencia del paciente. </w:t>
             </w:r>
           </w:p>
         </w:tc>
@@ -1581,47 +1563,88 @@
                 <w:lang w:eastAsia="es-ES"/>
               </w:rPr>
             </w:pPr>
-            <w:r>
-              <w:rPr>
+            <w:proofErr w:type="gramStart"/>
+            <w:r>
+              <w:rPr>
+                <w:rFonts w:ascii="Arial" w:hAnsi="Arial" w:cs="Arial"/>
                 <w:lang w:eastAsia="es-ES"/>
               </w:rPr>
-              <w:t>3</w:t>
-            </w:r>
+              <w:t>3.A</w:t>
+            </w:r>
+            <w:proofErr w:type="gramEnd"/>
             <w:r>
               <w:rPr>
                 <w:rFonts w:ascii="Arial" w:hAnsi="Arial" w:cs="Arial"/>
                 <w:lang w:eastAsia="es-ES"/>
               </w:rPr>
-              <w:t xml:space="preserve">.A </w:t>
-            </w:r>
-            <w:r>
-              <w:rPr>
+              <w:t xml:space="preserve"> El RRP desea verificar la existencia del paciente. </w:t>
+            </w:r>
+          </w:p>
+          <w:p>
+            <w:pPr>
+              <w:jc w:val="both"/>
+              <w:rPr>
+                <w:rFonts w:ascii="Arial" w:hAnsi="Arial" w:cs="Arial"/>
                 <w:lang w:eastAsia="es-ES"/>
               </w:rPr>
-              <w:t xml:space="preserve">El RRP desea verificar la existencia del paciente. </w:t>
-            </w:r>
-          </w:p>
-          <w:p>
-            <w:pPr>
-              <w:jc w:val="both"/>
+            </w:pPr>
+            <w:proofErr w:type="gramStart"/>
+            <w:r>
               <w:rPr>
                 <w:rFonts w:ascii="Arial" w:hAnsi="Arial" w:cs="Arial"/>
                 <w:lang w:eastAsia="es-ES"/>
               </w:rPr>
+              <w:t>3.A.1</w:t>
+            </w:r>
+            <w:proofErr w:type="gramEnd"/>
+            <w:r>
+              <w:rPr>
+                <w:rFonts w:ascii="Arial" w:hAnsi="Arial" w:cs="Arial"/>
+                <w:lang w:eastAsia="es-ES"/>
+              </w:rPr>
+              <w:t xml:space="preserve"> Se llama al CU “Buscar paciente” y el mismo confirma que el paciente no existe. </w:t>
+            </w:r>
+          </w:p>
+          <w:p>
+            <w:pPr>
+              <w:jc w:val="both"/>
+              <w:rPr>
+                <w:rFonts w:ascii="Arial" w:hAnsi="Arial" w:cs="Arial"/>
+                <w:lang w:eastAsia="es-ES"/>
+              </w:rPr>
             </w:pPr>
             <w:proofErr w:type="gramStart"/>
             <w:r>
               <w:rPr>
+                <w:rFonts w:ascii="Arial" w:hAnsi="Arial" w:cs="Arial"/>
                 <w:lang w:eastAsia="es-ES"/>
               </w:rPr>
-              <w:t>3</w:t>
-            </w:r>
+              <w:t>3.A.1.A</w:t>
+            </w:r>
+            <w:proofErr w:type="gramEnd"/>
             <w:r>
               <w:rPr>
                 <w:rFonts w:ascii="Arial" w:hAnsi="Arial" w:cs="Arial"/>
                 <w:lang w:eastAsia="es-ES"/>
               </w:rPr>
-              <w:t>.A.1</w:t>
+              <w:t xml:space="preserve"> El sistema informa la situación. </w:t>
+            </w:r>
+          </w:p>
+          <w:p>
+            <w:pPr>
+              <w:jc w:val="both"/>
+              <w:rPr>
+                <w:rFonts w:ascii="Arial" w:hAnsi="Arial" w:cs="Arial"/>
+                <w:lang w:eastAsia="es-ES"/>
+              </w:rPr>
+            </w:pPr>
+            <w:proofErr w:type="gramStart"/>
+            <w:r>
+              <w:rPr>
+                <w:rFonts w:ascii="Arial" w:hAnsi="Arial" w:cs="Arial"/>
+                <w:lang w:eastAsia="es-ES"/>
+              </w:rPr>
+              <w:t>3.A.1.A.1</w:t>
             </w:r>
             <w:proofErr w:type="gramEnd"/>
             <w:r>
@@ -1629,211 +1652,75 @@
                 <w:rFonts w:ascii="Arial" w:hAnsi="Arial" w:cs="Arial"/>
                 <w:lang w:eastAsia="es-ES"/>
               </w:rPr>
-              <w:t xml:space="preserve"> Se llama al CU “Buscar paciente” y el mismo confirma que el paciente no existe.</w:t>
-            </w:r>
-            <w:r>
-              <w:rPr>
+              <w:t xml:space="preserve"> Sigue el curso normal.</w:t>
+            </w:r>
+          </w:p>
+          <w:p>
+            <w:pPr>
+              <w:jc w:val="both"/>
+              <w:rPr>
+                <w:rFonts w:ascii="Arial" w:hAnsi="Arial" w:cs="Arial"/>
                 <w:lang w:eastAsia="es-ES"/>
               </w:rPr>
-              <w:t xml:space="preserve"> </w:t>
-            </w:r>
-          </w:p>
-          <w:p>
-            <w:pPr>
-              <w:jc w:val="both"/>
+            </w:pPr>
+            <w:proofErr w:type="gramStart"/>
+            <w:r>
               <w:rPr>
                 <w:rFonts w:ascii="Arial" w:hAnsi="Arial" w:cs="Arial"/>
                 <w:lang w:eastAsia="es-ES"/>
               </w:rPr>
+              <w:lastRenderedPageBreak/>
+              <w:t>3.A.2</w:t>
+            </w:r>
+            <w:proofErr w:type="gramEnd"/>
+            <w:r>
+              <w:rPr>
+                <w:rFonts w:ascii="Arial" w:hAnsi="Arial" w:cs="Arial"/>
+                <w:lang w:eastAsia="es-ES"/>
+              </w:rPr>
+              <w:t xml:space="preserve"> Se llama al CU “Buscar paciente” y el mismo confirma que el paciente ya existe. </w:t>
+            </w:r>
+          </w:p>
+          <w:p>
+            <w:pPr>
+              <w:jc w:val="both"/>
+              <w:rPr>
+                <w:rFonts w:ascii="Arial" w:hAnsi="Arial" w:cs="Arial"/>
+                <w:lang w:eastAsia="es-ES"/>
+              </w:rPr>
             </w:pPr>
             <w:proofErr w:type="gramStart"/>
             <w:r>
               <w:rPr>
+                <w:rFonts w:ascii="Arial" w:hAnsi="Arial" w:cs="Arial"/>
                 <w:lang w:eastAsia="es-ES"/>
               </w:rPr>
-              <w:t>3</w:t>
-            </w:r>
+              <w:t>3.A.2.A</w:t>
+            </w:r>
+            <w:proofErr w:type="gramEnd"/>
             <w:r>
               <w:rPr>
                 <w:rFonts w:ascii="Arial" w:hAnsi="Arial" w:cs="Arial"/>
                 <w:lang w:eastAsia="es-ES"/>
               </w:rPr>
-              <w:t>.A.1.A</w:t>
-            </w:r>
-            <w:proofErr w:type="gramEnd"/>
-            <w:r>
+              <w:t xml:space="preserve"> El sistema informa la situación y muestra los datos del paciente. </w:t>
+            </w:r>
+          </w:p>
+          <w:p>
+            <w:pPr>
+              <w:jc w:val="both"/>
               <w:rPr>
                 <w:rFonts w:ascii="Arial" w:hAnsi="Arial" w:cs="Arial"/>
                 <w:lang w:eastAsia="es-ES"/>
               </w:rPr>
-              <w:t xml:space="preserve"> </w:t>
-            </w:r>
-            <w:r>
-              <w:rPr>
+            </w:pPr>
+            <w:proofErr w:type="gramStart"/>
+            <w:r>
+              <w:rPr>
+                <w:rFonts w:ascii="Arial" w:hAnsi="Arial" w:cs="Arial"/>
                 <w:lang w:eastAsia="es-ES"/>
               </w:rPr>
-              <w:t>El sistema</w:t>
-            </w:r>
-            <w:r>
-              <w:rPr>
-                <w:rFonts w:ascii="Arial" w:hAnsi="Arial" w:cs="Arial"/>
-                <w:lang w:eastAsia="es-ES"/>
-              </w:rPr>
-              <w:t xml:space="preserve"> informa la situación.</w:t>
-            </w:r>
-            <w:r>
-              <w:rPr>
-                <w:lang w:eastAsia="es-ES"/>
-              </w:rPr>
-              <w:t xml:space="preserve"> </w:t>
-            </w:r>
-          </w:p>
-          <w:p>
-            <w:pPr>
-              <w:jc w:val="both"/>
-              <w:rPr>
-                <w:rFonts w:ascii="Arial" w:hAnsi="Arial" w:cs="Arial"/>
-                <w:lang w:eastAsia="es-ES"/>
-              </w:rPr>
-            </w:pPr>
-            <w:proofErr w:type="gramStart"/>
-            <w:r>
-              <w:rPr>
-                <w:lang w:eastAsia="es-ES"/>
-              </w:rPr>
-              <w:t>3</w:t>
-            </w:r>
-            <w:r>
-              <w:rPr>
-                <w:rFonts w:ascii="Arial" w:hAnsi="Arial" w:cs="Arial"/>
-                <w:lang w:eastAsia="es-ES"/>
-              </w:rPr>
-              <w:t>.A.1.A.1</w:t>
-            </w:r>
-            <w:proofErr w:type="gramEnd"/>
-            <w:r>
-              <w:rPr>
-                <w:rFonts w:ascii="Arial" w:hAnsi="Arial" w:cs="Arial"/>
-                <w:lang w:eastAsia="es-ES"/>
-              </w:rPr>
-              <w:t xml:space="preserve"> Sigue el curso normal.</w:t>
-            </w:r>
-          </w:p>
-          <w:p>
-            <w:pPr>
-              <w:jc w:val="both"/>
-              <w:rPr>
-                <w:rFonts w:ascii="Arial" w:hAnsi="Arial" w:cs="Arial"/>
-                <w:lang w:eastAsia="es-ES"/>
-              </w:rPr>
-            </w:pPr>
-            <w:proofErr w:type="gramStart"/>
-            <w:r>
-              <w:rPr>
-                <w:lang w:eastAsia="es-ES"/>
-              </w:rPr>
-              <w:t>3</w:t>
-            </w:r>
-            <w:r>
-              <w:rPr>
-                <w:rFonts w:ascii="Arial" w:hAnsi="Arial" w:cs="Arial"/>
-                <w:lang w:eastAsia="es-ES"/>
-              </w:rPr>
-              <w:t>.A.2</w:t>
-            </w:r>
-            <w:proofErr w:type="gramEnd"/>
-            <w:r>
-              <w:rPr>
-                <w:rFonts w:ascii="Arial" w:hAnsi="Arial" w:cs="Arial"/>
-                <w:lang w:eastAsia="es-ES"/>
-              </w:rPr>
-              <w:t xml:space="preserve"> Se llama al CU “Buscar paciente” y el </w:t>
-            </w:r>
-            <w:r>
-              <w:rPr>
-                <w:rFonts w:ascii="Arial" w:hAnsi="Arial" w:cs="Arial"/>
-                <w:lang w:eastAsia="es-ES"/>
-              </w:rPr>
-              <w:lastRenderedPageBreak/>
-              <w:t>mismo confirma que el paciente ya existe.</w:t>
-            </w:r>
-            <w:r>
-              <w:rPr>
-                <w:lang w:eastAsia="es-ES"/>
-              </w:rPr>
-              <w:t xml:space="preserve"> </w:t>
-            </w:r>
-          </w:p>
-          <w:p>
-            <w:pPr>
-              <w:jc w:val="both"/>
-              <w:rPr>
-                <w:rFonts w:ascii="Arial" w:hAnsi="Arial" w:cs="Arial"/>
-                <w:lang w:eastAsia="es-ES"/>
-              </w:rPr>
-            </w:pPr>
-            <w:proofErr w:type="gramStart"/>
-            <w:r>
-              <w:rPr>
-                <w:lang w:eastAsia="es-ES"/>
-              </w:rPr>
-              <w:t>3</w:t>
-            </w:r>
-            <w:r>
-              <w:rPr>
-                <w:rFonts w:ascii="Arial" w:hAnsi="Arial" w:cs="Arial"/>
-                <w:lang w:eastAsia="es-ES"/>
-              </w:rPr>
-              <w:t>.A.2.A</w:t>
-            </w:r>
-            <w:proofErr w:type="gramEnd"/>
-            <w:r>
-              <w:rPr>
-                <w:rFonts w:ascii="Arial" w:hAnsi="Arial" w:cs="Arial"/>
-                <w:lang w:eastAsia="es-ES"/>
-              </w:rPr>
-              <w:t xml:space="preserve"> </w:t>
-            </w:r>
-            <w:r>
-              <w:rPr>
-                <w:lang w:eastAsia="es-ES"/>
-              </w:rPr>
-              <w:t xml:space="preserve">El sistema </w:t>
-            </w:r>
-            <w:r>
-              <w:rPr>
-                <w:rFonts w:ascii="Arial" w:hAnsi="Arial" w:cs="Arial"/>
-                <w:lang w:eastAsia="es-ES"/>
-              </w:rPr>
-              <w:t>informa la situación y muestra los datos del paciente.</w:t>
-            </w:r>
-            <w:r>
-              <w:rPr>
-                <w:lang w:eastAsia="es-ES"/>
-              </w:rPr>
-              <w:t xml:space="preserve"> </w:t>
-            </w:r>
-          </w:p>
-          <w:p>
-            <w:pPr>
-              <w:jc w:val="both"/>
-              <w:rPr>
-                <w:lang w:eastAsia="es-ES"/>
-              </w:rPr>
-            </w:pPr>
-            <w:proofErr w:type="gramStart"/>
-            <w:r>
-              <w:rPr>
-                <w:lang w:eastAsia="es-ES"/>
-              </w:rPr>
-              <w:t>3</w:t>
-            </w:r>
-            <w:r>
-              <w:rPr>
-                <w:rFonts w:ascii="Arial" w:hAnsi="Arial" w:cs="Arial"/>
-                <w:lang w:eastAsia="es-ES"/>
-              </w:rPr>
-              <w:t>.A.2.A.1</w:t>
+              <w:t>3.A.2.A.1</w:t>
             </w:r>
             <w:proofErr w:type="gramEnd"/>
             <w:r>
@@ -1877,20 +1764,11 @@
               </w:rPr>
             </w:pPr>
             <w:r>
+              <w:rPr>
+                <w:rFonts w:ascii="Arial" w:hAnsi="Arial" w:cs="Arial"/>
+              </w:rPr>
               <w:lastRenderedPageBreak/>
-              <w:t>El sistema</w:t>
-            </w:r>
-            <w:r>
-              <w:rPr>
-                <w:rFonts w:ascii="Arial" w:hAnsi="Arial" w:cs="Arial"/>
-              </w:rPr>
-              <w:t xml:space="preserve"> solicita se ingrese </w:t>
-            </w:r>
-            <w:r>
-              <w:rPr>
-                <w:rFonts w:ascii="Arial" w:hAnsi="Arial" w:cs="Arial"/>
-              </w:rPr>
-              <w:t>nombres y apellido del paciente,</w:t>
+              <w:t>El sistema solicita se ingrese nombres y apellido del paciente,</w:t>
             </w:r>
             <w:r>
               <w:rPr>
@@ -1902,7 +1780,19 @@
               <w:rPr>
                 <w:rFonts w:ascii="Arial" w:hAnsi="Arial" w:cs="Arial"/>
               </w:rPr>
-              <w:t xml:space="preserve"> nº de documento, fecha de nacimiento, estado civil, nacionalidad, lugar de nacimiento, provincia, obra social, religión, nivel de es</w:t>
+              <w:t xml:space="preserve"> nº de documento, fecha de nacimiento,</w:t>
+            </w:r>
+            <w:r>
+              <w:rPr>
+                <w:rFonts w:ascii="Arial" w:hAnsi="Arial" w:cs="Arial"/>
+              </w:rPr>
+              <w:t xml:space="preserve"> sexo, e-mail,</w:t>
+            </w:r>
+            <w:r>
+              <w:rPr>
+                <w:rFonts w:ascii="Arial" w:hAnsi="Arial" w:cs="Arial"/>
+              </w:rPr>
+              <w:t xml:space="preserve"> estado civil, nacionalidad, lugar de nacimiento, provincia, obra social, religión, nivel de es</w:t>
             </w:r>
             <w:r>
               <w:rPr>
@@ -1914,10 +1804,7 @@
               <w:rPr>
                 <w:rFonts w:ascii="Arial" w:hAnsi="Arial" w:cs="Arial"/>
               </w:rPr>
-              <w:t>, teléfono, celular, médico de cabecera, teléfono del médico de cabecera, si posee servicios de emergencia, cuál de ellos, si el paciente se encuentra privado de la libertad y donde.</w:t>
-            </w:r>
-            <w:r>
-              <w:t xml:space="preserve"> </w:t>
+              <w:t xml:space="preserve">, teléfono, celular, médico de cabecera, teléfono del médico de cabecera, si posee servicios de emergencia, cuál de ellos, si el paciente se encuentra privado de la libertad y donde. </w:t>
             </w:r>
           </w:p>
         </w:tc>
@@ -1984,46 +1871,16 @@
               </w:rPr>
             </w:pPr>
             <w:r>
-              <w:t>El RRP</w:t>
-            </w:r>
-            <w:r>
-              <w:rPr>
-                <w:rFonts w:ascii="Arial" w:hAnsi="Arial" w:cs="Arial"/>
-              </w:rPr>
-              <w:t xml:space="preserve"> ingresa </w:t>
-            </w:r>
-            <w:r>
-              <w:rPr>
-                <w:rFonts w:ascii="Arial" w:hAnsi="Arial" w:cs="Arial"/>
-              </w:rPr>
-              <w:t>nombres y apellido del paciente,</w:t>
-            </w:r>
-            <w:r>
-              <w:rPr>
-                <w:rFonts w:ascii="Arial" w:hAnsi="Arial" w:cs="Arial"/>
-              </w:rPr>
-              <w:t xml:space="preserve"> tipo y</w:t>
-            </w:r>
-            <w:r>
-              <w:rPr>
-                <w:rFonts w:ascii="Arial" w:hAnsi="Arial" w:cs="Arial"/>
-              </w:rPr>
-              <w:t xml:space="preserve"> nº de documento, fecha de nacimiento, estado civil, nacionalidad, lugar de nacimiento, provincia, obra social, religión, nivel de</w:t>
-            </w:r>
-            <w:r>
-              <w:rPr>
-                <w:rFonts w:ascii="Arial" w:hAnsi="Arial" w:cs="Arial"/>
-              </w:rPr>
-              <w:t xml:space="preserve"> estudios, trabajo o profesión, calle, numero de calle, barrio, ciudad, domicilio anterior</w:t>
-            </w:r>
-            <w:r>
-              <w:rPr>
-                <w:rFonts w:ascii="Arial" w:hAnsi="Arial" w:cs="Arial"/>
-              </w:rPr>
-              <w:t>, teléfono, celular, médico de cabecera, teléfono del médico de cabecera, si posee servicios de emergencia, cuál de ellos, si el paciente se encuentra privado de la libertad y donde.</w:t>
-            </w:r>
-            <w:r>
-              <w:t xml:space="preserve"> </w:t>
+              <w:rPr>
+                <w:rFonts w:ascii="Arial" w:hAnsi="Arial" w:cs="Arial"/>
+              </w:rPr>
+              <w:t xml:space="preserve">El RRP ingresa </w:t>
+            </w:r>
+            <w:r>
+              <w:rPr>
+                <w:rFonts w:ascii="Arial" w:hAnsi="Arial" w:cs="Arial"/>
+              </w:rPr>
+              <w:t>nombres y apellido del paciente, tipo y nº de documento, fecha de nacimiento, sexo, e-mail, estado civil, nacionalidad, lugar de nacimiento, provincia, obra social, religión, nivel de estudios, trabajo o profesión, calle, numero de calle, barrio, ciudad, domicilio anterior, teléfono, celular, médico de cabecera, teléfono del médico de cabecera, si posee servicios de emergencia, cuál de ellos, si el paciente se encuentra privado de la libertad y donde.</w:t>
             </w:r>
           </w:p>
         </w:tc>
@@ -2144,16 +2001,10 @@
               </w:rPr>
             </w:pPr>
             <w:r>
-              <w:t>El sistema</w:t>
-            </w:r>
-            <w:r>
-              <w:rPr>
-                <w:rFonts w:ascii="Arial" w:hAnsi="Arial" w:cs="Arial"/>
-              </w:rPr>
-              <w:t xml:space="preserve"> verifica que  los campos obligatorios se hayan ingresado y es así.</w:t>
-            </w:r>
-            <w:r>
-              <w:t xml:space="preserve"> </w:t>
+              <w:rPr>
+                <w:rFonts w:ascii="Arial" w:hAnsi="Arial" w:cs="Arial"/>
+              </w:rPr>
+              <w:t xml:space="preserve">El sistema verifica que  los campos obligatorios se hayan ingresado y es así. </w:t>
             </w:r>
           </w:p>
         </w:tc>
@@ -2180,6 +2031,7 @@
             <w:proofErr w:type="gramStart"/>
             <w:r>
               <w:rPr>
+                <w:rFonts w:ascii="Arial" w:hAnsi="Arial" w:cs="Arial"/>
                 <w:lang w:val="es-ES" w:eastAsia="es-ES"/>
               </w:rPr>
               <w:t>7</w:t>
@@ -2197,26 +2049,7 @@
                 <w:rFonts w:ascii="Arial" w:hAnsi="Arial" w:cs="Arial"/>
                 <w:lang w:val="es-ES" w:eastAsia="es-ES"/>
               </w:rPr>
-              <w:t xml:space="preserve"> </w:t>
-            </w:r>
-            <w:r>
-              <w:rPr>
-                <w:lang w:val="es-ES" w:eastAsia="es-ES"/>
-              </w:rPr>
-              <w:t>El sistema</w:t>
-            </w:r>
-            <w:r>
-              <w:rPr>
-                <w:rFonts w:ascii="Arial" w:hAnsi="Arial" w:cs="Arial"/>
-                <w:lang w:val="es-ES" w:eastAsia="es-ES"/>
-              </w:rPr>
-              <w:t xml:space="preserve"> verifica que los campos obligatorios se hayan ingresado y no es así.</w:t>
-            </w:r>
-            <w:r>
-              <w:rPr>
-                <w:lang w:val="es-ES" w:eastAsia="es-ES"/>
-              </w:rPr>
-              <w:t xml:space="preserve"> </w:t>
+              <w:t xml:space="preserve"> El sistema verifica que los campos obligatorios se hayan ingresado y no es así. </w:t>
             </w:r>
           </w:p>
           <w:p>
@@ -2230,6 +2063,7 @@
             <w:proofErr w:type="gramStart"/>
             <w:r>
               <w:rPr>
+                <w:rFonts w:ascii="Arial" w:hAnsi="Arial" w:cs="Arial"/>
                 <w:lang w:val="es-ES" w:eastAsia="es-ES"/>
               </w:rPr>
               <w:t>7</w:t>
@@ -2247,26 +2081,7 @@
                 <w:rFonts w:ascii="Arial" w:hAnsi="Arial" w:cs="Arial"/>
                 <w:lang w:val="es-ES" w:eastAsia="es-ES"/>
               </w:rPr>
-              <w:t xml:space="preserve"> </w:t>
-            </w:r>
-            <w:r>
-              <w:rPr>
-                <w:lang w:val="es-ES" w:eastAsia="es-ES"/>
-              </w:rPr>
-              <w:t>El sistema</w:t>
-            </w:r>
-            <w:r>
-              <w:rPr>
-                <w:rFonts w:ascii="Arial" w:hAnsi="Arial" w:cs="Arial"/>
-                <w:lang w:val="es-ES" w:eastAsia="es-ES"/>
-              </w:rPr>
-              <w:t xml:space="preserve"> solicita que se ingresen los campos obligatorios faltantes.</w:t>
-            </w:r>
-            <w:r>
-              <w:rPr>
-                <w:lang w:val="es-ES" w:eastAsia="es-ES"/>
-              </w:rPr>
-              <w:t xml:space="preserve"> </w:t>
+              <w:t xml:space="preserve"> El sistema solicita que se ingresen los campos obligatorios faltantes. </w:t>
             </w:r>
           </w:p>
           <w:p>
@@ -2280,6 +2095,7 @@
             <w:proofErr w:type="gramStart"/>
             <w:r>
               <w:rPr>
+                <w:rFonts w:ascii="Arial" w:hAnsi="Arial" w:cs="Arial"/>
                 <w:lang w:val="es-ES" w:eastAsia="es-ES"/>
               </w:rPr>
               <w:t>7</w:t>
@@ -2297,26 +2113,7 @@
                 <w:rFonts w:ascii="Arial" w:hAnsi="Arial" w:cs="Arial"/>
                 <w:lang w:val="es-ES" w:eastAsia="es-ES"/>
               </w:rPr>
-              <w:t xml:space="preserve"> </w:t>
-            </w:r>
-            <w:r>
-              <w:rPr>
-                <w:lang w:val="es-ES" w:eastAsia="es-ES"/>
-              </w:rPr>
-              <w:t>El RRP</w:t>
-            </w:r>
-            <w:r>
-              <w:rPr>
-                <w:rFonts w:ascii="Arial" w:hAnsi="Arial" w:cs="Arial"/>
-                <w:lang w:val="es-ES" w:eastAsia="es-ES"/>
-              </w:rPr>
-              <w:t xml:space="preserve"> ingresa los campos obligatorios faltantes</w:t>
-            </w:r>
-            <w:r>
-              <w:rPr>
-                <w:lang w:val="es-ES" w:eastAsia="es-ES"/>
-              </w:rPr>
-              <w:t xml:space="preserve">. </w:t>
+              <w:t xml:space="preserve"> El RRP ingresa los campos obligatorios faltantes. </w:t>
             </w:r>
           </w:p>
           <w:p>
@@ -2330,6 +2127,7 @@
             <w:proofErr w:type="gramStart"/>
             <w:r>
               <w:rPr>
+                <w:rFonts w:ascii="Arial" w:hAnsi="Arial" w:cs="Arial"/>
                 <w:lang w:val="es-ES" w:eastAsia="es-ES"/>
               </w:rPr>
               <w:t>7</w:t>
@@ -2361,6 +2159,7 @@
             <w:proofErr w:type="gramStart"/>
             <w:r>
               <w:rPr>
+                <w:rFonts w:ascii="Arial" w:hAnsi="Arial" w:cs="Arial"/>
                 <w:lang w:val="es-ES" w:eastAsia="es-ES"/>
               </w:rPr>
               <w:t>7</w:t>
@@ -2378,26 +2177,7 @@
                 <w:rFonts w:ascii="Arial" w:hAnsi="Arial" w:cs="Arial"/>
                 <w:lang w:val="es-ES" w:eastAsia="es-ES"/>
               </w:rPr>
-              <w:t xml:space="preserve"> </w:t>
-            </w:r>
-            <w:r>
-              <w:rPr>
-                <w:lang w:val="es-ES" w:eastAsia="es-ES"/>
-              </w:rPr>
-              <w:t>El RRP</w:t>
-            </w:r>
-            <w:r>
-              <w:rPr>
-                <w:rFonts w:ascii="Arial" w:hAnsi="Arial" w:cs="Arial"/>
-                <w:lang w:val="es-ES" w:eastAsia="es-ES"/>
-              </w:rPr>
-              <w:t xml:space="preserve"> no ingresa los campos faltantes.</w:t>
-            </w:r>
-            <w:r>
-              <w:rPr>
-                <w:lang w:val="es-ES" w:eastAsia="es-ES"/>
-              </w:rPr>
-              <w:t xml:space="preserve"> </w:t>
+              <w:t xml:space="preserve"> El RRP no ingresa los campos faltantes. </w:t>
             </w:r>
           </w:p>
           <w:p>
@@ -2411,6 +2191,7 @@
             <w:proofErr w:type="gramStart"/>
             <w:r>
               <w:rPr>
+                <w:rFonts w:ascii="Arial" w:hAnsi="Arial" w:cs="Arial"/>
                 <w:lang w:val="es-ES" w:eastAsia="es-ES"/>
               </w:rPr>
               <w:t>7</w:t>
@@ -2464,22 +2245,10 @@
             </w:pPr>
             <w:r>
               <w:rPr>
-                <w:lang w:val="es-ES" w:eastAsia="es-ES"/>
-              </w:rPr>
-              <w:t>El sistema</w:t>
-            </w:r>
-            <w:r>
-              <w:rPr>
-                <w:rFonts w:ascii="Arial" w:hAnsi="Arial" w:cs="Arial"/>
-                <w:lang w:val="es-ES" w:eastAsia="es-ES"/>
-              </w:rPr>
-              <w:t xml:space="preserve"> verifica que los tipos de datos ingresados son correctos y es así.</w:t>
-            </w:r>
-            <w:r>
-              <w:rPr>
-                <w:lang w:val="es-ES" w:eastAsia="es-ES"/>
-              </w:rPr>
-              <w:t xml:space="preserve"> </w:t>
+                <w:rFonts w:ascii="Arial" w:hAnsi="Arial" w:cs="Arial"/>
+                <w:lang w:val="es-ES" w:eastAsia="es-ES"/>
+              </w:rPr>
+              <w:t xml:space="preserve">El sistema verifica que los tipos de datos ingresados son correctos y es así. </w:t>
             </w:r>
           </w:p>
         </w:tc>
@@ -2523,40 +2292,7 @@
                 <w:rFonts w:ascii="Arial" w:hAnsi="Arial" w:cs="Arial"/>
                 <w:lang w:val="es-ES" w:eastAsia="es-ES"/>
               </w:rPr>
-              <w:t xml:space="preserve"> </w:t>
-            </w:r>
-            <w:r>
-              <w:rPr>
-                <w:lang w:val="es-ES" w:eastAsia="es-ES"/>
-              </w:rPr>
-              <w:t>El sistema</w:t>
-            </w:r>
-            <w:r>
-              <w:rPr>
-                <w:rFonts w:ascii="Arial" w:hAnsi="Arial" w:cs="Arial"/>
-                <w:lang w:val="es-ES" w:eastAsia="es-ES"/>
-              </w:rPr>
-              <w:t xml:space="preserve"> verifica que </w:t>
-            </w:r>
-            <w:r>
-              <w:rPr>
-                <w:rFonts w:ascii="Arial" w:hAnsi="Arial" w:cs="Arial"/>
-                <w:lang w:val="es-ES" w:eastAsia="es-ES"/>
-              </w:rPr>
-              <w:t>los tipos de datos ingresados son correctos y no es así</w:t>
-            </w:r>
-            <w:r>
-              <w:rPr>
-                <w:rFonts w:ascii="Arial" w:hAnsi="Arial" w:cs="Arial"/>
-                <w:lang w:val="es-ES" w:eastAsia="es-ES"/>
-              </w:rPr>
-              <w:t>.</w:t>
-            </w:r>
-            <w:r>
-              <w:rPr>
-                <w:lang w:val="es-ES" w:eastAsia="es-ES"/>
-              </w:rPr>
-              <w:t xml:space="preserve"> </w:t>
+              <w:t xml:space="preserve"> El sistema verifica que los tipos de datos ingresados son correctos y no es así. </w:t>
             </w:r>
           </w:p>
           <w:p>
@@ -2588,26 +2324,7 @@
                 <w:rFonts w:ascii="Arial" w:hAnsi="Arial" w:cs="Arial"/>
                 <w:lang w:val="es-ES" w:eastAsia="es-ES"/>
               </w:rPr>
-              <w:t xml:space="preserve"> </w:t>
-            </w:r>
-            <w:r>
-              <w:rPr>
-                <w:lang w:val="es-ES" w:eastAsia="es-ES"/>
-              </w:rPr>
-              <w:t>El sistema</w:t>
-            </w:r>
-            <w:r>
-              <w:rPr>
-                <w:rFonts w:ascii="Arial" w:hAnsi="Arial" w:cs="Arial"/>
-                <w:lang w:val="es-ES" w:eastAsia="es-ES"/>
-              </w:rPr>
-              <w:t xml:space="preserve"> solicita que se ingresen los tipos de datos correctamente.</w:t>
-            </w:r>
-            <w:r>
-              <w:rPr>
-                <w:lang w:val="es-ES" w:eastAsia="es-ES"/>
-              </w:rPr>
-              <w:t xml:space="preserve"> </w:t>
+              <w:t xml:space="preserve"> El sistema solicita que se ingresen los tipos de datos correctamente. </w:t>
             </w:r>
           </w:p>
           <w:p>
@@ -2639,39 +2356,7 @@
                 <w:rFonts w:ascii="Arial" w:hAnsi="Arial" w:cs="Arial"/>
                 <w:lang w:val="es-ES" w:eastAsia="es-ES"/>
               </w:rPr>
-              <w:t xml:space="preserve"> </w:t>
-            </w:r>
-            <w:r>
-              <w:rPr>
-                <w:lang w:val="es-ES" w:eastAsia="es-ES"/>
-              </w:rPr>
-              <w:t>El RRP</w:t>
-            </w:r>
-            <w:r>
-              <w:rPr>
-                <w:rFonts w:ascii="Arial" w:hAnsi="Arial" w:cs="Arial"/>
-                <w:lang w:val="es-ES" w:eastAsia="es-ES"/>
-              </w:rPr>
-              <w:t xml:space="preserve"> ingresa</w:t>
-            </w:r>
-            <w:r>
-              <w:rPr>
-                <w:lang w:val="es-ES" w:eastAsia="es-ES"/>
-              </w:rPr>
-              <w:t xml:space="preserve"> los</w:t>
-            </w:r>
-            <w:r>
-              <w:rPr>
-                <w:rFonts w:ascii="Arial" w:hAnsi="Arial" w:cs="Arial"/>
-                <w:lang w:val="es-ES" w:eastAsia="es-ES"/>
-              </w:rPr>
-              <w:t xml:space="preserve"> datos correctamente.</w:t>
-            </w:r>
-            <w:r>
-              <w:rPr>
-                <w:lang w:val="es-ES" w:eastAsia="es-ES"/>
-              </w:rPr>
-              <w:t xml:space="preserve"> </w:t>
+              <w:t xml:space="preserve"> El RRP ingresa los datos correctamente. </w:t>
             </w:r>
           </w:p>
           <w:p>
@@ -2720,6 +2405,7 @@
                 <w:rFonts w:ascii="Arial" w:hAnsi="Arial" w:cs="Arial"/>
                 <w:lang w:val="es-ES" w:eastAsia="es-ES"/>
               </w:rPr>
+              <w:lastRenderedPageBreak/>
               <w:t>8</w:t>
             </w:r>
             <w:r>
@@ -2735,34 +2421,7 @@
                 <w:rFonts w:ascii="Arial" w:hAnsi="Arial" w:cs="Arial"/>
                 <w:lang w:val="es-ES" w:eastAsia="es-ES"/>
               </w:rPr>
-              <w:t xml:space="preserve"> </w:t>
-            </w:r>
-            <w:r>
-              <w:rPr>
-                <w:lang w:val="es-ES" w:eastAsia="es-ES"/>
-              </w:rPr>
-              <w:t>El RRP</w:t>
-            </w:r>
-            <w:r>
-              <w:rPr>
-                <w:rFonts w:ascii="Arial" w:hAnsi="Arial" w:cs="Arial"/>
-                <w:lang w:val="es-ES" w:eastAsia="es-ES"/>
-              </w:rPr>
-              <w:t xml:space="preserve"> no ingresa los tipos de datos </w:t>
-            </w:r>
-            <w:r>
-              <w:rPr>
-                <w:rFonts w:ascii="Arial" w:hAnsi="Arial" w:cs="Arial"/>
-                <w:lang w:val="es-ES" w:eastAsia="es-ES"/>
-              </w:rPr>
-              <w:lastRenderedPageBreak/>
-              <w:t>correctos.</w:t>
-            </w:r>
-            <w:r>
-              <w:rPr>
-                <w:lang w:val="es-ES" w:eastAsia="es-ES"/>
-              </w:rPr>
-              <w:t xml:space="preserve"> </w:t>
+              <w:t xml:space="preserve"> El RRP no ingresa los tipos de datos correctos. </w:t>
             </w:r>
           </w:p>
           <w:p>
@@ -3057,22 +2716,10 @@
             </w:pPr>
             <w:r>
               <w:rPr>
+                <w:rFonts w:ascii="Arial" w:hAnsi="Arial" w:cs="Arial"/>
                 <w:lang w:eastAsia="es-ES"/>
               </w:rPr>
-              <w:t>El sistema</w:t>
-            </w:r>
-            <w:r>
-              <w:rPr>
-                <w:rFonts w:ascii="Arial" w:hAnsi="Arial" w:cs="Arial"/>
-                <w:lang w:eastAsia="es-ES"/>
-              </w:rPr>
-              <w:t xml:space="preserve"> procede a efectivizar el registro del paciente con los datos ingresados.</w:t>
-            </w:r>
-            <w:r>
-              <w:rPr>
-                <w:lang w:eastAsia="es-ES"/>
-              </w:rPr>
-              <w:t xml:space="preserve"> </w:t>
+              <w:t xml:space="preserve">El sistema procede a efectivizar el registro del paciente con los datos ingresados. </w:t>
             </w:r>
           </w:p>
         </w:tc>
@@ -3133,13 +2780,7 @@
                 <w:rFonts w:ascii="Arial" w:hAnsi="Arial" w:cs="Arial"/>
                 <w:lang w:val="es-ES" w:eastAsia="es-ES"/>
               </w:rPr>
-              <w:t>Se llama al CU “Generar historia clínica” y el mismo se ejecuta con éxito.</w:t>
-            </w:r>
-            <w:r>
-              <w:rPr>
-                <w:lang w:val="es-ES" w:eastAsia="es-ES"/>
-              </w:rPr>
-              <w:t xml:space="preserve"> </w:t>
+              <w:t xml:space="preserve">Se llama al CU “Generar historia clínica” y el mismo se ejecuta con éxito. </w:t>
             </w:r>
           </w:p>
         </w:tc>
@@ -3164,12 +2805,14 @@
             </w:pPr>
             <w:r>
               <w:rPr>
+                <w:rFonts w:ascii="Arial" w:hAnsi="Arial" w:cs="Arial"/>
                 <w:lang w:val="es-ES" w:eastAsia="es-ES"/>
               </w:rPr>
               <w:t>1</w:t>
             </w:r>
             <w:r>
               <w:rPr>
+                <w:rFonts w:ascii="Arial" w:hAnsi="Arial" w:cs="Arial"/>
                 <w:lang w:val="es-ES" w:eastAsia="es-ES"/>
               </w:rPr>
               <w:t>1</w:t>
@@ -3188,25 +2831,20 @@
                 <w:rFonts w:ascii="Arial" w:hAnsi="Arial" w:cs="Arial"/>
                 <w:lang w:val="es-ES" w:eastAsia="es-ES"/>
               </w:rPr>
-              <w:t xml:space="preserve"> Se llama al CU “Generar historia clínica” y el mismo se ejecuta incorrectamente.</w:t>
-            </w:r>
-            <w:r>
-              <w:rPr>
-                <w:lang w:val="es-ES" w:eastAsia="es-ES"/>
-              </w:rPr>
-              <w:t xml:space="preserve"> </w:t>
-            </w:r>
-          </w:p>
-          <w:p>
-            <w:pPr>
-              <w:jc w:val="both"/>
-              <w:rPr>
-                <w:rFonts w:ascii="Arial" w:hAnsi="Arial" w:cs="Arial"/>
-                <w:lang w:val="es-ES" w:eastAsia="es-ES"/>
-              </w:rPr>
-            </w:pPr>
-            <w:r>
-              <w:rPr>
+              <w:t xml:space="preserve"> Se llama al CU “Generar historia clínica” y el mismo se ejecuta incorrectamente. </w:t>
+            </w:r>
+          </w:p>
+          <w:p>
+            <w:pPr>
+              <w:jc w:val="both"/>
+              <w:rPr>
+                <w:rFonts w:ascii="Arial" w:hAnsi="Arial" w:cs="Arial"/>
+                <w:lang w:val="es-ES" w:eastAsia="es-ES"/>
+              </w:rPr>
+            </w:pPr>
+            <w:r>
+              <w:rPr>
+                <w:rFonts w:ascii="Arial" w:hAnsi="Arial" w:cs="Arial"/>
                 <w:lang w:val="es-ES" w:eastAsia="es-ES"/>
               </w:rPr>
               <w:t>11</w:t>
@@ -3225,38 +2863,20 @@
                 <w:rFonts w:ascii="Arial" w:hAnsi="Arial" w:cs="Arial"/>
                 <w:lang w:val="es-ES" w:eastAsia="es-ES"/>
               </w:rPr>
-              <w:t xml:space="preserve"> </w:t>
-            </w:r>
-            <w:r>
-              <w:rPr>
-                <w:lang w:val="es-ES" w:eastAsia="es-ES"/>
-              </w:rPr>
-              <w:t>El sistema</w:t>
-            </w:r>
-            <w:r>
-              <w:rPr>
-                <w:rFonts w:ascii="Arial" w:hAnsi="Arial" w:cs="Arial"/>
-                <w:lang w:val="es-ES" w:eastAsia="es-ES"/>
-              </w:rPr>
-              <w:t xml:space="preserve"> informa la situación.</w:t>
-            </w:r>
-            <w:r>
-              <w:rPr>
-                <w:lang w:val="es-ES" w:eastAsia="es-ES"/>
-              </w:rPr>
-              <w:t xml:space="preserve"> </w:t>
-            </w:r>
-          </w:p>
-          <w:p>
-            <w:pPr>
-              <w:jc w:val="both"/>
-              <w:rPr>
-                <w:rFonts w:ascii="Arial" w:hAnsi="Arial" w:cs="Arial"/>
-                <w:lang w:val="es-ES" w:eastAsia="es-ES"/>
-              </w:rPr>
-            </w:pPr>
-            <w:r>
-              <w:rPr>
+              <w:t xml:space="preserve"> El sistema informa la situación. </w:t>
+            </w:r>
+          </w:p>
+          <w:p>
+            <w:pPr>
+              <w:jc w:val="both"/>
+              <w:rPr>
+                <w:rFonts w:ascii="Arial" w:hAnsi="Arial" w:cs="Arial"/>
+                <w:lang w:val="es-ES" w:eastAsia="es-ES"/>
+              </w:rPr>
+            </w:pPr>
+            <w:r>
+              <w:rPr>
+                <w:rFonts w:ascii="Arial" w:hAnsi="Arial" w:cs="Arial"/>
                 <w:lang w:val="es-ES" w:eastAsia="es-ES"/>
               </w:rPr>
               <w:t>11</w:t>
@@ -3311,16 +2931,10 @@
             </w:pPr>
             <w:r>
               <w:rPr>
-                <w:lang w:val="es-ES" w:eastAsia="es-ES"/>
-              </w:rPr>
-              <w:t>El sistema</w:t>
-            </w:r>
-            <w:r>
-              <w:rPr>
-                <w:rFonts w:ascii="Arial" w:hAnsi="Arial" w:cs="Arial"/>
-                <w:lang w:val="es-ES" w:eastAsia="es-ES"/>
-              </w:rPr>
-              <w:t xml:space="preserve"> informa que se ha registrado con éxito al nuevo paciente</w:t>
+                <w:rFonts w:ascii="Arial" w:hAnsi="Arial" w:cs="Arial"/>
+                <w:lang w:val="es-ES" w:eastAsia="es-ES"/>
+              </w:rPr>
+              <w:t>El sistema informa que se ha registrado con éxito al nuevo paciente</w:t>
             </w:r>
             <w:r>
               <w:rPr>
@@ -3450,13 +3064,22 @@
               <w:t xml:space="preserve">Observaciones: </w:t>
             </w:r>
             <w:r>
-              <w:t xml:space="preserve">Los campos obligatorios son los siguientes: </w:t>
-            </w:r>
-            <w:r>
-              <w:rPr>
-                <w:rFonts w:ascii="Arial" w:hAnsi="Arial" w:cs="Arial"/>
-              </w:rPr>
-              <w:t xml:space="preserve">nombre, apellido, tipo documento, número documento, calle, </w:t>
+              <w:rPr>
+                <w:rFonts w:ascii="Arial" w:hAnsi="Arial" w:cs="Arial"/>
+              </w:rPr>
+              <w:t>Los campos obligatorios son los siguientes: nombre, apellido, tipo documento,</w:t>
+            </w:r>
+            <w:r>
+              <w:rPr>
+                <w:rFonts w:ascii="Arial" w:hAnsi="Arial" w:cs="Arial"/>
+              </w:rPr>
+              <w:t xml:space="preserve"> número documento, sexo, e-mail, fecha de nacimiento, </w:t>
+            </w:r>
+            <w:r>
+              <w:rPr>
+                <w:rFonts w:ascii="Arial" w:hAnsi="Arial" w:cs="Arial"/>
+              </w:rPr>
+              <w:t xml:space="preserve">calle, </w:t>
             </w:r>
             <w:proofErr w:type="gramStart"/>
             <w:r>
@@ -4335,7 +3958,13 @@
         </w:tc>
       </w:tr>
     </w:tbl>
-    <w:p/>
+    <w:p>
+      <w:pPr>
+        <w:rPr>
+          <w:rFonts w:ascii="Arial" w:hAnsi="Arial" w:cs="Arial"/>
+        </w:rPr>
+      </w:pPr>
+    </w:p>
     <w:sectPr>
       <w:pgSz w:w="12240" w:h="15840"/>
       <w:pgMar w:top="720" w:right="720" w:bottom="720" w:left="720" w:header="708" w:footer="708" w:gutter="0"/>

</xml_diff>

<commit_message>
Se refino el trazo fino "Iniciar sesión" y el trazo fino de registrar paciente. Se termino el caso de prueba de "registrar paciente"
</commit_message>
<xml_diff>
--- a/repository/S.A.P.O/Producto/Iteraciones/Iteracion_02/02_Documento_Requerimiento/Trazos finos/Trazo_Fino_CU_Registrar_Paciente.docx
+++ b/repository/S.A.P.O/Producto/Iteraciones/Iteracion_02/02_Documento_Requerimiento/Trazos finos/Trazo_Fino_CU_Registrar_Paciente.docx
@@ -1540,37 +1540,195 @@
               <w:pStyle w:val="Sinespaciado"/>
               <w:rPr>
                 <w:rFonts w:ascii="Arial" w:hAnsi="Arial" w:cs="Arial"/>
+                <w:b/>
                 <w:lang w:eastAsia="es-ES"/>
               </w:rPr>
             </w:pPr>
+            <w:proofErr w:type="gramStart"/>
             <w:r>
               <w:rPr>
                 <w:rFonts w:ascii="Arial" w:hAnsi="Arial" w:cs="Arial"/>
                 <w:lang w:eastAsia="es-ES"/>
               </w:rPr>
-              <w:t xml:space="preserve">3.A El RRP desea verificar la existencia del paciente. </w:t>
-            </w:r>
-          </w:p>
-          <w:p>
-            <w:pPr>
-              <w:pStyle w:val="Sinespaciado"/>
+              <w:t>3.A</w:t>
+            </w:r>
+            <w:proofErr w:type="gramEnd"/>
+            <w:r>
               <w:rPr>
                 <w:rFonts w:ascii="Arial" w:hAnsi="Arial" w:cs="Arial"/>
                 <w:lang w:eastAsia="es-ES"/>
               </w:rPr>
-            </w:pPr>
-            <w:r>
+              <w:t xml:space="preserve"> El RRP desea verificar la existencia del paciente. </w:t>
+            </w:r>
+          </w:p>
+          <w:p>
+            <w:pPr>
+              <w:pStyle w:val="Sinespaciado"/>
               <w:rPr>
                 <w:rFonts w:ascii="Arial" w:hAnsi="Arial" w:cs="Arial"/>
                 <w:lang w:eastAsia="es-ES"/>
               </w:rPr>
-              <w:t xml:space="preserve">3.A.1 </w:t>
-            </w:r>
+            </w:pPr>
+            <w:proofErr w:type="gramStart"/>
             <w:r>
               <w:rPr>
                 <w:rFonts w:ascii="Arial" w:hAnsi="Arial" w:cs="Arial"/>
                 <w:lang w:eastAsia="es-ES"/>
               </w:rPr>
+              <w:t>3.A.1</w:t>
+            </w:r>
+            <w:proofErr w:type="gramEnd"/>
+            <w:r>
+              <w:rPr>
+                <w:rFonts w:ascii="Arial" w:hAnsi="Arial" w:cs="Arial"/>
+                <w:lang w:eastAsia="es-ES"/>
+              </w:rPr>
+              <w:t xml:space="preserve"> El sistema solicita se ingrese nombre, apellido o número de documento del paciente. </w:t>
+            </w:r>
+          </w:p>
+          <w:p>
+            <w:pPr>
+              <w:pStyle w:val="Sinespaciado"/>
+              <w:rPr>
+                <w:rFonts w:ascii="Arial" w:hAnsi="Arial" w:cs="Arial"/>
+                <w:lang w:eastAsia="es-ES"/>
+              </w:rPr>
+            </w:pPr>
+            <w:proofErr w:type="gramStart"/>
+            <w:r>
+              <w:rPr>
+                <w:rFonts w:ascii="Arial" w:hAnsi="Arial" w:cs="Arial"/>
+                <w:lang w:eastAsia="es-ES"/>
+              </w:rPr>
+              <w:t>3.A.2</w:t>
+            </w:r>
+            <w:proofErr w:type="gramEnd"/>
+            <w:r>
+              <w:rPr>
+                <w:rFonts w:ascii="Arial" w:hAnsi="Arial" w:cs="Arial"/>
+                <w:lang w:eastAsia="es-ES"/>
+              </w:rPr>
+              <w:t xml:space="preserve"> El RRP ingresa nombre, apellido o número de documento del paciente. </w:t>
+            </w:r>
+          </w:p>
+          <w:p>
+            <w:pPr>
+              <w:pStyle w:val="Sinespaciado"/>
+              <w:rPr>
+                <w:rFonts w:ascii="Arial" w:hAnsi="Arial" w:cs="Arial"/>
+                <w:lang w:eastAsia="es-ES"/>
+              </w:rPr>
+            </w:pPr>
+            <w:proofErr w:type="gramStart"/>
+            <w:r>
+              <w:rPr>
+                <w:rFonts w:ascii="Arial" w:hAnsi="Arial" w:cs="Arial"/>
+                <w:lang w:eastAsia="es-ES"/>
+              </w:rPr>
+              <w:t>3.A.2.A</w:t>
+            </w:r>
+            <w:proofErr w:type="gramEnd"/>
+            <w:r>
+              <w:rPr>
+                <w:rFonts w:ascii="Arial" w:hAnsi="Arial" w:cs="Arial"/>
+                <w:lang w:eastAsia="es-ES"/>
+              </w:rPr>
+              <w:t xml:space="preserve"> </w:t>
+            </w:r>
+            <w:r>
+              <w:rPr>
+                <w:rFonts w:ascii="Arial" w:hAnsi="Arial" w:cs="Arial"/>
+                <w:lang w:eastAsia="es-ES"/>
+              </w:rPr>
+              <w:t xml:space="preserve">El sistema busca el paciente y el mismo no existe. </w:t>
+            </w:r>
+          </w:p>
+          <w:p>
+            <w:pPr>
+              <w:pStyle w:val="Sinespaciado"/>
+              <w:rPr>
+                <w:rFonts w:ascii="Arial" w:hAnsi="Arial" w:cs="Arial"/>
+                <w:lang w:eastAsia="es-ES"/>
+              </w:rPr>
+            </w:pPr>
+            <w:proofErr w:type="gramStart"/>
+            <w:r>
+              <w:rPr>
+                <w:rFonts w:ascii="Arial" w:hAnsi="Arial" w:cs="Arial"/>
+                <w:lang w:eastAsia="es-ES"/>
+              </w:rPr>
+              <w:t>3.A.2.A.1</w:t>
+            </w:r>
+            <w:proofErr w:type="gramEnd"/>
+            <w:r>
+              <w:rPr>
+                <w:rFonts w:ascii="Arial" w:hAnsi="Arial" w:cs="Arial"/>
+                <w:lang w:eastAsia="es-ES"/>
+              </w:rPr>
+              <w:t>.</w:t>
+            </w:r>
+            <w:r>
+              <w:rPr>
+                <w:rFonts w:ascii="Arial" w:hAnsi="Arial" w:cs="Arial"/>
+                <w:lang w:eastAsia="es-ES"/>
+              </w:rPr>
+              <w:t xml:space="preserve"> El sistema informa la situación. </w:t>
+            </w:r>
+          </w:p>
+          <w:p>
+            <w:pPr>
+              <w:pStyle w:val="Sinespaciado"/>
+              <w:rPr>
+                <w:rFonts w:ascii="Arial" w:hAnsi="Arial" w:cs="Arial"/>
+                <w:lang w:eastAsia="es-ES"/>
+              </w:rPr>
+            </w:pPr>
+            <w:proofErr w:type="gramStart"/>
+            <w:r>
+              <w:rPr>
+                <w:rFonts w:ascii="Arial" w:hAnsi="Arial" w:cs="Arial"/>
+                <w:lang w:eastAsia="es-ES"/>
+              </w:rPr>
+              <w:t>3.A.2.A.2</w:t>
+            </w:r>
+            <w:proofErr w:type="gramEnd"/>
+            <w:r>
+              <w:rPr>
+                <w:rFonts w:ascii="Arial" w:hAnsi="Arial" w:cs="Arial"/>
+                <w:lang w:eastAsia="es-ES"/>
+              </w:rPr>
+              <w:t xml:space="preserve"> Sigue el curso normal.</w:t>
+            </w:r>
+          </w:p>
+          <w:p>
+            <w:pPr>
+              <w:pStyle w:val="Sinespaciado"/>
+              <w:rPr>
+                <w:rFonts w:ascii="Arial" w:hAnsi="Arial" w:cs="Arial"/>
+                <w:lang w:eastAsia="es-ES"/>
+              </w:rPr>
+            </w:pPr>
+            <w:proofErr w:type="gramStart"/>
+            <w:r>
+              <w:rPr>
+                <w:rFonts w:ascii="Arial" w:hAnsi="Arial" w:cs="Arial"/>
+                <w:lang w:eastAsia="es-ES"/>
+              </w:rPr>
+              <w:t>3.A.2.B</w:t>
+            </w:r>
+            <w:proofErr w:type="gramEnd"/>
+            <w:r>
+              <w:rPr>
+                <w:rFonts w:ascii="Arial" w:hAnsi="Arial" w:cs="Arial"/>
+                <w:lang w:eastAsia="es-ES"/>
+              </w:rPr>
+              <w:t xml:space="preserve"> </w:t>
+            </w:r>
+            <w:r>
+              <w:rPr>
+                <w:rFonts w:ascii="Arial" w:hAnsi="Arial" w:cs="Arial"/>
+                <w:lang w:eastAsia="es-ES"/>
+              </w:rPr>
               <w:t>El sistema busca el paciente</w:t>
             </w:r>
             <w:r>
@@ -1578,23 +1736,21 @@
                 <w:rFonts w:ascii="Arial" w:hAnsi="Arial" w:cs="Arial"/>
                 <w:lang w:eastAsia="es-ES"/>
               </w:rPr>
-              <w:t xml:space="preserve"> y el mismo no existe. </w:t>
-            </w:r>
-          </w:p>
-          <w:p>
-            <w:pPr>
-              <w:pStyle w:val="Sinespaciado"/>
+              <w:t xml:space="preserve"> y e</w:t>
+            </w:r>
+            <w:r>
               <w:rPr>
                 <w:rFonts w:ascii="Arial" w:hAnsi="Arial" w:cs="Arial"/>
                 <w:lang w:eastAsia="es-ES"/>
               </w:rPr>
-            </w:pPr>
+              <w:t>l mismo</w:t>
+            </w:r>
             <w:r>
               <w:rPr>
                 <w:rFonts w:ascii="Arial" w:hAnsi="Arial" w:cs="Arial"/>
                 <w:lang w:eastAsia="es-ES"/>
               </w:rPr>
-              <w:t xml:space="preserve">3.A.1.A El sistema informa la situación. </w:t>
+              <w:t xml:space="preserve"> ya existe. </w:t>
             </w:r>
           </w:p>
           <w:p>
@@ -1605,60 +1761,46 @@
                 <w:lang w:eastAsia="es-ES"/>
               </w:rPr>
             </w:pPr>
+            <w:proofErr w:type="gramStart"/>
             <w:r>
               <w:rPr>
                 <w:rFonts w:ascii="Arial" w:hAnsi="Arial" w:cs="Arial"/>
                 <w:lang w:eastAsia="es-ES"/>
               </w:rPr>
-              <w:t>3.A.1.A.1 Sigue el curso normal.</w:t>
-            </w:r>
-          </w:p>
-          <w:p>
-            <w:pPr>
-              <w:pStyle w:val="Sinespaciado"/>
+              <w:t>3.A.2.B.1</w:t>
+            </w:r>
+            <w:proofErr w:type="gramEnd"/>
+            <w:r>
               <w:rPr>
                 <w:rFonts w:ascii="Arial" w:hAnsi="Arial" w:cs="Arial"/>
                 <w:lang w:eastAsia="es-ES"/>
               </w:rPr>
-            </w:pPr>
-            <w:r>
+              <w:t xml:space="preserve"> El sistema informa la situación y muestra los datos del paciente. </w:t>
+            </w:r>
+          </w:p>
+          <w:p>
+            <w:pPr>
+              <w:pStyle w:val="Sinespaciado"/>
               <w:rPr>
                 <w:rFonts w:ascii="Arial" w:hAnsi="Arial" w:cs="Arial"/>
                 <w:lang w:eastAsia="es-ES"/>
               </w:rPr>
-              <w:t xml:space="preserve">3.A.2 Se llama al CU “Buscar paciente” y el mismo confirma que el paciente ya existe. </w:t>
-            </w:r>
-          </w:p>
-          <w:p>
-            <w:pPr>
-              <w:pStyle w:val="Sinespaciado"/>
+            </w:pPr>
+            <w:proofErr w:type="gramStart"/>
+            <w:r>
               <w:rPr>
                 <w:rFonts w:ascii="Arial" w:hAnsi="Arial" w:cs="Arial"/>
                 <w:lang w:eastAsia="es-ES"/>
               </w:rPr>
-            </w:pPr>
+              <w:t>3.A.2.B.2</w:t>
+            </w:r>
+            <w:proofErr w:type="gramEnd"/>
             <w:r>
               <w:rPr>
                 <w:rFonts w:ascii="Arial" w:hAnsi="Arial" w:cs="Arial"/>
                 <w:lang w:eastAsia="es-ES"/>
               </w:rPr>
-              <w:t xml:space="preserve">3.A.2.A El sistema informa la situación y muestra los datos del paciente. </w:t>
-            </w:r>
-          </w:p>
-          <w:p>
-            <w:pPr>
-              <w:pStyle w:val="Sinespaciado"/>
-              <w:rPr>
-                <w:rFonts w:ascii="Arial" w:hAnsi="Arial" w:cs="Arial"/>
-                <w:lang w:eastAsia="es-ES"/>
-              </w:rPr>
-            </w:pPr>
-            <w:r>
-              <w:rPr>
-                <w:rFonts w:ascii="Arial" w:hAnsi="Arial" w:cs="Arial"/>
-                <w:lang w:eastAsia="es-ES"/>
-              </w:rPr>
-              <w:t>3.A.2.A.1 Se cancela el CU.</w:t>
+              <w:t xml:space="preserve"> Se cancela el CU.</w:t>
             </w:r>
           </w:p>
         </w:tc>
@@ -1799,20 +1941,14 @@
               <w:rPr>
                 <w:rFonts w:ascii="Arial" w:hAnsi="Arial" w:cs="Arial"/>
               </w:rPr>
+              <w:lastRenderedPageBreak/>
               <w:t xml:space="preserve">El RRP ingresa </w:t>
             </w:r>
             <w:r>
               <w:rPr>
                 <w:rFonts w:ascii="Arial" w:hAnsi="Arial" w:cs="Arial"/>
               </w:rPr>
-              <w:t xml:space="preserve">nombres y apellido del paciente, tipo y nº de documento, fecha de nacimiento, sexo, e-mail, estado civil, nacionalidad, lugar de nacimiento, provincia, obra social, religión, nivel de estudios, </w:t>
-            </w:r>
-            <w:r>
-              <w:rPr>
-                <w:rFonts w:ascii="Arial" w:hAnsi="Arial" w:cs="Arial"/>
-              </w:rPr>
-              <w:lastRenderedPageBreak/>
-              <w:t>trabajo o profesión, calle, numero de calle, barrio, ciudad, domicilio anterior, teléfono, celular, médico de cabecera, teléfono del médico de cabecera, si posee servicios de emergencia, cuál de ellos, si el paciente se encuentra privado de la libertad y donde.</w:t>
+              <w:t>nombres y apellido del paciente, tipo y nº de documento, fecha de nacimiento, sexo, e-mail, estado civil, nacionalidad, lugar de nacimiento, provincia, obra social, religión, nivel de estudios, trabajo o profesión, calle, numero de calle, barrio, ciudad, domicilio anterior, teléfono, celular, médico de cabecera, teléfono del médico de cabecera, si posee servicios de emergencia, cuál de ellos, si el paciente se encuentra privado de la libertad y donde.</w:t>
             </w:r>
           </w:p>
         </w:tc>
@@ -1873,7 +2009,6 @@
                 <w:rFonts w:ascii="Arial" w:hAnsi="Arial" w:cs="Arial"/>
                 <w:lang w:val="es-ES" w:eastAsia="es-ES"/>
               </w:rPr>
-              <w:lastRenderedPageBreak/>
               <w:t>El RPP ingresa la opción guardar.</w:t>
             </w:r>
           </w:p>
@@ -1958,6 +2093,7 @@
                 <w:lang w:val="es-ES" w:eastAsia="es-ES"/>
               </w:rPr>
             </w:pPr>
+            <w:proofErr w:type="gramStart"/>
             <w:r>
               <w:rPr>
                 <w:rFonts w:ascii="Arial" w:hAnsi="Arial" w:cs="Arial"/>
@@ -1970,17 +2106,26 @@
                 <w:rFonts w:ascii="Arial" w:hAnsi="Arial" w:cs="Arial"/>
                 <w:lang w:val="es-ES" w:eastAsia="es-ES"/>
               </w:rPr>
-              <w:t xml:space="preserve">.A El sistema verifica que los campos obligatorios se hayan ingresado y no es así. </w:t>
-            </w:r>
-          </w:p>
-          <w:p>
-            <w:pPr>
-              <w:pStyle w:val="Sinespaciado"/>
-              <w:rPr>
-                <w:rFonts w:ascii="Arial" w:hAnsi="Arial" w:cs="Arial"/>
-                <w:lang w:val="es-ES" w:eastAsia="es-ES"/>
-              </w:rPr>
-            </w:pPr>
+              <w:t>.A</w:t>
+            </w:r>
+            <w:proofErr w:type="gramEnd"/>
+            <w:r>
+              <w:rPr>
+                <w:rFonts w:ascii="Arial" w:hAnsi="Arial" w:cs="Arial"/>
+                <w:lang w:val="es-ES" w:eastAsia="es-ES"/>
+              </w:rPr>
+              <w:t xml:space="preserve"> El sistema verifica que los campos obligatorios se hayan ingresado y no es así. </w:t>
+            </w:r>
+          </w:p>
+          <w:p>
+            <w:pPr>
+              <w:pStyle w:val="Sinespaciado"/>
+              <w:rPr>
+                <w:rFonts w:ascii="Arial" w:hAnsi="Arial" w:cs="Arial"/>
+                <w:lang w:val="es-ES" w:eastAsia="es-ES"/>
+              </w:rPr>
+            </w:pPr>
+            <w:proofErr w:type="gramStart"/>
             <w:r>
               <w:rPr>
                 <w:rFonts w:ascii="Arial" w:hAnsi="Arial" w:cs="Arial"/>
@@ -1993,17 +2138,26 @@
                 <w:rFonts w:ascii="Arial" w:hAnsi="Arial" w:cs="Arial"/>
                 <w:lang w:val="es-ES" w:eastAsia="es-ES"/>
               </w:rPr>
-              <w:t xml:space="preserve">.A.1 El sistema solicita que se ingresen los campos obligatorios faltantes. </w:t>
-            </w:r>
-          </w:p>
-          <w:p>
-            <w:pPr>
-              <w:pStyle w:val="Sinespaciado"/>
-              <w:rPr>
-                <w:rFonts w:ascii="Arial" w:hAnsi="Arial" w:cs="Arial"/>
-                <w:lang w:val="es-ES" w:eastAsia="es-ES"/>
-              </w:rPr>
-            </w:pPr>
+              <w:t>.A.1</w:t>
+            </w:r>
+            <w:proofErr w:type="gramEnd"/>
+            <w:r>
+              <w:rPr>
+                <w:rFonts w:ascii="Arial" w:hAnsi="Arial" w:cs="Arial"/>
+                <w:lang w:val="es-ES" w:eastAsia="es-ES"/>
+              </w:rPr>
+              <w:t xml:space="preserve"> El sistema solicita que se ingresen los campos obligatorios faltantes. </w:t>
+            </w:r>
+          </w:p>
+          <w:p>
+            <w:pPr>
+              <w:pStyle w:val="Sinespaciado"/>
+              <w:rPr>
+                <w:rFonts w:ascii="Arial" w:hAnsi="Arial" w:cs="Arial"/>
+                <w:lang w:val="es-ES" w:eastAsia="es-ES"/>
+              </w:rPr>
+            </w:pPr>
+            <w:proofErr w:type="gramStart"/>
             <w:r>
               <w:rPr>
                 <w:rFonts w:ascii="Arial" w:hAnsi="Arial" w:cs="Arial"/>
@@ -2016,17 +2170,26 @@
                 <w:rFonts w:ascii="Arial" w:hAnsi="Arial" w:cs="Arial"/>
                 <w:lang w:val="es-ES" w:eastAsia="es-ES"/>
               </w:rPr>
-              <w:t xml:space="preserve">.A.1.A El RRP ingresa los campos obligatorios faltantes. </w:t>
-            </w:r>
-          </w:p>
-          <w:p>
-            <w:pPr>
-              <w:pStyle w:val="Sinespaciado"/>
-              <w:rPr>
-                <w:rFonts w:ascii="Arial" w:hAnsi="Arial" w:cs="Arial"/>
-                <w:lang w:val="es-ES" w:eastAsia="es-ES"/>
-              </w:rPr>
-            </w:pPr>
+              <w:t>.A.1.A</w:t>
+            </w:r>
+            <w:proofErr w:type="gramEnd"/>
+            <w:r>
+              <w:rPr>
+                <w:rFonts w:ascii="Arial" w:hAnsi="Arial" w:cs="Arial"/>
+                <w:lang w:val="es-ES" w:eastAsia="es-ES"/>
+              </w:rPr>
+              <w:t xml:space="preserve"> El RRP ingresa los campos obligatorios faltantes. </w:t>
+            </w:r>
+          </w:p>
+          <w:p>
+            <w:pPr>
+              <w:pStyle w:val="Sinespaciado"/>
+              <w:rPr>
+                <w:rFonts w:ascii="Arial" w:hAnsi="Arial" w:cs="Arial"/>
+                <w:lang w:val="es-ES" w:eastAsia="es-ES"/>
+              </w:rPr>
+            </w:pPr>
+            <w:proofErr w:type="gramStart"/>
             <w:r>
               <w:rPr>
                 <w:rFonts w:ascii="Arial" w:hAnsi="Arial" w:cs="Arial"/>
@@ -2039,17 +2202,26 @@
                 <w:rFonts w:ascii="Arial" w:hAnsi="Arial" w:cs="Arial"/>
                 <w:lang w:val="es-ES" w:eastAsia="es-ES"/>
               </w:rPr>
-              <w:t>.A.1.A.1 Sigue el curso normal.</w:t>
-            </w:r>
-          </w:p>
-          <w:p>
-            <w:pPr>
-              <w:pStyle w:val="Sinespaciado"/>
-              <w:rPr>
-                <w:rFonts w:ascii="Arial" w:hAnsi="Arial" w:cs="Arial"/>
-                <w:lang w:val="es-ES" w:eastAsia="es-ES"/>
-              </w:rPr>
-            </w:pPr>
+              <w:t>.A.1.A.1</w:t>
+            </w:r>
+            <w:proofErr w:type="gramEnd"/>
+            <w:r>
+              <w:rPr>
+                <w:rFonts w:ascii="Arial" w:hAnsi="Arial" w:cs="Arial"/>
+                <w:lang w:val="es-ES" w:eastAsia="es-ES"/>
+              </w:rPr>
+              <w:t xml:space="preserve"> Sigue el curso normal.</w:t>
+            </w:r>
+          </w:p>
+          <w:p>
+            <w:pPr>
+              <w:pStyle w:val="Sinespaciado"/>
+              <w:rPr>
+                <w:rFonts w:ascii="Arial" w:hAnsi="Arial" w:cs="Arial"/>
+                <w:lang w:val="es-ES" w:eastAsia="es-ES"/>
+              </w:rPr>
+            </w:pPr>
+            <w:proofErr w:type="gramStart"/>
             <w:r>
               <w:rPr>
                 <w:rFonts w:ascii="Arial" w:hAnsi="Arial" w:cs="Arial"/>
@@ -2062,17 +2234,26 @@
                 <w:rFonts w:ascii="Arial" w:hAnsi="Arial" w:cs="Arial"/>
                 <w:lang w:val="es-ES" w:eastAsia="es-ES"/>
               </w:rPr>
-              <w:t xml:space="preserve">.A.1.B El RRP no ingresa los campos faltantes. </w:t>
-            </w:r>
-          </w:p>
-          <w:p>
-            <w:pPr>
-              <w:pStyle w:val="Sinespaciado"/>
-              <w:rPr>
-                <w:rFonts w:ascii="Arial" w:hAnsi="Arial" w:cs="Arial"/>
-                <w:lang w:val="es-ES" w:eastAsia="es-ES"/>
-              </w:rPr>
-            </w:pPr>
+              <w:t>.A.1.B</w:t>
+            </w:r>
+            <w:proofErr w:type="gramEnd"/>
+            <w:r>
+              <w:rPr>
+                <w:rFonts w:ascii="Arial" w:hAnsi="Arial" w:cs="Arial"/>
+                <w:lang w:val="es-ES" w:eastAsia="es-ES"/>
+              </w:rPr>
+              <w:t xml:space="preserve"> El RRP no ingresa los campos faltantes. </w:t>
+            </w:r>
+          </w:p>
+          <w:p>
+            <w:pPr>
+              <w:pStyle w:val="Sinespaciado"/>
+              <w:rPr>
+                <w:rFonts w:ascii="Arial" w:hAnsi="Arial" w:cs="Arial"/>
+                <w:lang w:val="es-ES" w:eastAsia="es-ES"/>
+              </w:rPr>
+            </w:pPr>
+            <w:proofErr w:type="gramStart"/>
             <w:r>
               <w:rPr>
                 <w:rFonts w:ascii="Arial" w:hAnsi="Arial" w:cs="Arial"/>
@@ -2085,7 +2266,15 @@
                 <w:rFonts w:ascii="Arial" w:hAnsi="Arial" w:cs="Arial"/>
                 <w:lang w:val="es-ES" w:eastAsia="es-ES"/>
               </w:rPr>
-              <w:t>.A.1.B.1 Se cancela en CU.</w:t>
+              <w:t>.A.1.B.1</w:t>
+            </w:r>
+            <w:proofErr w:type="gramEnd"/>
+            <w:r>
+              <w:rPr>
+                <w:rFonts w:ascii="Arial" w:hAnsi="Arial" w:cs="Arial"/>
+                <w:lang w:val="es-ES" w:eastAsia="es-ES"/>
+              </w:rPr>
+              <w:t xml:space="preserve"> Se cancela en CU.</w:t>
             </w:r>
           </w:p>
         </w:tc>
@@ -2146,6 +2335,7 @@
                 <w:lang w:val="es-ES" w:eastAsia="es-ES"/>
               </w:rPr>
             </w:pPr>
+            <w:proofErr w:type="gramStart"/>
             <w:r>
               <w:rPr>
                 <w:rFonts w:ascii="Arial" w:hAnsi="Arial" w:cs="Arial"/>
@@ -2158,17 +2348,26 @@
                 <w:rFonts w:ascii="Arial" w:hAnsi="Arial" w:cs="Arial"/>
                 <w:lang w:val="es-ES" w:eastAsia="es-ES"/>
               </w:rPr>
-              <w:t xml:space="preserve">.A El sistema verifica que los tipos de datos ingresados son correctos y no es así. </w:t>
-            </w:r>
-          </w:p>
-          <w:p>
-            <w:pPr>
-              <w:pStyle w:val="Sinespaciado"/>
-              <w:rPr>
-                <w:rFonts w:ascii="Arial" w:hAnsi="Arial" w:cs="Arial"/>
-                <w:lang w:val="es-ES" w:eastAsia="es-ES"/>
-              </w:rPr>
-            </w:pPr>
+              <w:t>.A</w:t>
+            </w:r>
+            <w:proofErr w:type="gramEnd"/>
+            <w:r>
+              <w:rPr>
+                <w:rFonts w:ascii="Arial" w:hAnsi="Arial" w:cs="Arial"/>
+                <w:lang w:val="es-ES" w:eastAsia="es-ES"/>
+              </w:rPr>
+              <w:t xml:space="preserve"> El sistema verifica que los tipos de datos ingresados son correctos y no es así. </w:t>
+            </w:r>
+          </w:p>
+          <w:p>
+            <w:pPr>
+              <w:pStyle w:val="Sinespaciado"/>
+              <w:rPr>
+                <w:rFonts w:ascii="Arial" w:hAnsi="Arial" w:cs="Arial"/>
+                <w:lang w:val="es-ES" w:eastAsia="es-ES"/>
+              </w:rPr>
+            </w:pPr>
+            <w:proofErr w:type="gramStart"/>
             <w:r>
               <w:rPr>
                 <w:rFonts w:ascii="Arial" w:hAnsi="Arial" w:cs="Arial"/>
@@ -2181,17 +2380,26 @@
                 <w:rFonts w:ascii="Arial" w:hAnsi="Arial" w:cs="Arial"/>
                 <w:lang w:val="es-ES" w:eastAsia="es-ES"/>
               </w:rPr>
-              <w:t xml:space="preserve">.A.1 El sistema solicita que se ingresen los tipos de datos correctamente. </w:t>
-            </w:r>
-          </w:p>
-          <w:p>
-            <w:pPr>
-              <w:pStyle w:val="Sinespaciado"/>
-              <w:rPr>
-                <w:rFonts w:ascii="Arial" w:hAnsi="Arial" w:cs="Arial"/>
-                <w:lang w:val="es-ES" w:eastAsia="es-ES"/>
-              </w:rPr>
-            </w:pPr>
+              <w:t>.A.1</w:t>
+            </w:r>
+            <w:proofErr w:type="gramEnd"/>
+            <w:r>
+              <w:rPr>
+                <w:rFonts w:ascii="Arial" w:hAnsi="Arial" w:cs="Arial"/>
+                <w:lang w:val="es-ES" w:eastAsia="es-ES"/>
+              </w:rPr>
+              <w:t xml:space="preserve"> El sistema solicita que se ingresen los tipos de datos correctamente. </w:t>
+            </w:r>
+          </w:p>
+          <w:p>
+            <w:pPr>
+              <w:pStyle w:val="Sinespaciado"/>
+              <w:rPr>
+                <w:rFonts w:ascii="Arial" w:hAnsi="Arial" w:cs="Arial"/>
+                <w:lang w:val="es-ES" w:eastAsia="es-ES"/>
+              </w:rPr>
+            </w:pPr>
+            <w:proofErr w:type="gramStart"/>
             <w:r>
               <w:rPr>
                 <w:rFonts w:ascii="Arial" w:hAnsi="Arial" w:cs="Arial"/>
@@ -2204,17 +2412,26 @@
                 <w:rFonts w:ascii="Arial" w:hAnsi="Arial" w:cs="Arial"/>
                 <w:lang w:val="es-ES" w:eastAsia="es-ES"/>
               </w:rPr>
-              <w:t xml:space="preserve">.A.1.A El RRP ingresa los datos correctamente. </w:t>
-            </w:r>
-          </w:p>
-          <w:p>
-            <w:pPr>
-              <w:pStyle w:val="Sinespaciado"/>
-              <w:rPr>
-                <w:rFonts w:ascii="Arial" w:hAnsi="Arial" w:cs="Arial"/>
-                <w:lang w:val="es-ES" w:eastAsia="es-ES"/>
-              </w:rPr>
-            </w:pPr>
+              <w:t>.A.1.A</w:t>
+            </w:r>
+            <w:proofErr w:type="gramEnd"/>
+            <w:r>
+              <w:rPr>
+                <w:rFonts w:ascii="Arial" w:hAnsi="Arial" w:cs="Arial"/>
+                <w:lang w:val="es-ES" w:eastAsia="es-ES"/>
+              </w:rPr>
+              <w:t xml:space="preserve"> El RRP ingresa los datos correctamente. </w:t>
+            </w:r>
+          </w:p>
+          <w:p>
+            <w:pPr>
+              <w:pStyle w:val="Sinespaciado"/>
+              <w:rPr>
+                <w:rFonts w:ascii="Arial" w:hAnsi="Arial" w:cs="Arial"/>
+                <w:lang w:val="es-ES" w:eastAsia="es-ES"/>
+              </w:rPr>
+            </w:pPr>
+            <w:proofErr w:type="gramStart"/>
             <w:r>
               <w:rPr>
                 <w:rFonts w:ascii="Arial" w:hAnsi="Arial" w:cs="Arial"/>
@@ -2227,17 +2444,26 @@
                 <w:rFonts w:ascii="Arial" w:hAnsi="Arial" w:cs="Arial"/>
                 <w:lang w:val="es-ES" w:eastAsia="es-ES"/>
               </w:rPr>
-              <w:t>.A.1.A.1 Sigue el curso normal.</w:t>
-            </w:r>
-          </w:p>
-          <w:p>
-            <w:pPr>
-              <w:pStyle w:val="Sinespaciado"/>
-              <w:rPr>
-                <w:rFonts w:ascii="Arial" w:hAnsi="Arial" w:cs="Arial"/>
-                <w:lang w:val="es-ES" w:eastAsia="es-ES"/>
-              </w:rPr>
-            </w:pPr>
+              <w:t>.A.1.A.1</w:t>
+            </w:r>
+            <w:proofErr w:type="gramEnd"/>
+            <w:r>
+              <w:rPr>
+                <w:rFonts w:ascii="Arial" w:hAnsi="Arial" w:cs="Arial"/>
+                <w:lang w:val="es-ES" w:eastAsia="es-ES"/>
+              </w:rPr>
+              <w:t xml:space="preserve"> Sigue el curso normal.</w:t>
+            </w:r>
+          </w:p>
+          <w:p>
+            <w:pPr>
+              <w:pStyle w:val="Sinespaciado"/>
+              <w:rPr>
+                <w:rFonts w:ascii="Arial" w:hAnsi="Arial" w:cs="Arial"/>
+                <w:lang w:val="es-ES" w:eastAsia="es-ES"/>
+              </w:rPr>
+            </w:pPr>
+            <w:proofErr w:type="gramStart"/>
             <w:r>
               <w:rPr>
                 <w:rFonts w:ascii="Arial" w:hAnsi="Arial" w:cs="Arial"/>
@@ -2250,17 +2476,26 @@
                 <w:rFonts w:ascii="Arial" w:hAnsi="Arial" w:cs="Arial"/>
                 <w:lang w:val="es-ES" w:eastAsia="es-ES"/>
               </w:rPr>
-              <w:t xml:space="preserve">.A.1.B El RRP no ingresa los tipos de datos correctos. </w:t>
-            </w:r>
-          </w:p>
-          <w:p>
-            <w:pPr>
-              <w:pStyle w:val="Sinespaciado"/>
-              <w:rPr>
-                <w:rFonts w:ascii="Arial" w:hAnsi="Arial" w:cs="Arial"/>
-                <w:lang w:val="es-ES" w:eastAsia="es-ES"/>
-              </w:rPr>
-            </w:pPr>
+              <w:t>.A.1.B</w:t>
+            </w:r>
+            <w:proofErr w:type="gramEnd"/>
+            <w:r>
+              <w:rPr>
+                <w:rFonts w:ascii="Arial" w:hAnsi="Arial" w:cs="Arial"/>
+                <w:lang w:val="es-ES" w:eastAsia="es-ES"/>
+              </w:rPr>
+              <w:t xml:space="preserve"> El RRP no ingresa los tipos de datos correctos. </w:t>
+            </w:r>
+          </w:p>
+          <w:p>
+            <w:pPr>
+              <w:pStyle w:val="Sinespaciado"/>
+              <w:rPr>
+                <w:rFonts w:ascii="Arial" w:hAnsi="Arial" w:cs="Arial"/>
+                <w:lang w:val="es-ES" w:eastAsia="es-ES"/>
+              </w:rPr>
+            </w:pPr>
+            <w:proofErr w:type="gramStart"/>
             <w:r>
               <w:rPr>
                 <w:rFonts w:ascii="Arial" w:hAnsi="Arial" w:cs="Arial"/>
@@ -2273,7 +2508,15 @@
                 <w:rFonts w:ascii="Arial" w:hAnsi="Arial" w:cs="Arial"/>
                 <w:lang w:val="es-ES" w:eastAsia="es-ES"/>
               </w:rPr>
-              <w:t>.A.1.B.1 Se cancela en CU.</w:t>
+              <w:t>.A.1.B.1</w:t>
+            </w:r>
+            <w:proofErr w:type="gramEnd"/>
+            <w:r>
+              <w:rPr>
+                <w:rFonts w:ascii="Arial" w:hAnsi="Arial" w:cs="Arial"/>
+                <w:lang w:val="es-ES" w:eastAsia="es-ES"/>
+              </w:rPr>
+              <w:t xml:space="preserve"> Se cancela en CU.</w:t>
             </w:r>
           </w:p>
         </w:tc>
@@ -2334,108 +2577,171 @@
                 <w:lang w:val="es-ES" w:eastAsia="es-ES"/>
               </w:rPr>
             </w:pPr>
-            <w:r>
-              <w:rPr>
-                <w:rFonts w:ascii="Arial" w:hAnsi="Arial" w:cs="Arial"/>
-                <w:lang w:val="es-ES" w:eastAsia="es-ES"/>
-              </w:rPr>
-              <w:t>9.A El sistema verifica que no exista un paciente con el mismo tipo y numero de documento ya cargado y no es así.</w:t>
-            </w:r>
-          </w:p>
-          <w:p>
-            <w:pPr>
-              <w:pStyle w:val="Sinespaciado"/>
-              <w:rPr>
-                <w:rFonts w:ascii="Arial" w:hAnsi="Arial" w:cs="Arial"/>
-                <w:lang w:val="es-ES" w:eastAsia="es-ES"/>
-              </w:rPr>
-            </w:pPr>
-            <w:r>
-              <w:rPr>
-                <w:rFonts w:ascii="Arial" w:hAnsi="Arial" w:cs="Arial"/>
-                <w:lang w:val="es-ES" w:eastAsia="es-ES"/>
-              </w:rPr>
-              <w:t>9.A.1 El sistema informa que dicho paciente ya existe en el sistema y da la opción de mostrar sus datos.</w:t>
-            </w:r>
-          </w:p>
-          <w:p>
-            <w:pPr>
-              <w:pStyle w:val="Sinespaciado"/>
-              <w:rPr>
-                <w:rFonts w:ascii="Arial" w:hAnsi="Arial" w:cs="Arial"/>
-                <w:lang w:val="es-ES" w:eastAsia="es-ES"/>
-              </w:rPr>
-            </w:pPr>
-            <w:r>
-              <w:rPr>
-                <w:rFonts w:ascii="Arial" w:hAnsi="Arial" w:cs="Arial"/>
-                <w:lang w:val="es-ES" w:eastAsia="es-ES"/>
-              </w:rPr>
-              <w:t>9.A.1.A El RRP selecciona la opción de visualizar los datos del paciente.</w:t>
-            </w:r>
-          </w:p>
-          <w:p>
-            <w:pPr>
-              <w:pStyle w:val="Sinespaciado"/>
-              <w:rPr>
-                <w:rFonts w:ascii="Arial" w:hAnsi="Arial" w:cs="Arial"/>
-                <w:lang w:val="es-ES" w:eastAsia="es-ES"/>
-              </w:rPr>
-            </w:pPr>
-            <w:r>
-              <w:rPr>
-                <w:rFonts w:ascii="Arial" w:hAnsi="Arial" w:cs="Arial"/>
-                <w:lang w:val="es-ES" w:eastAsia="es-ES"/>
-              </w:rPr>
-              <w:t>9.A.1.A.1 El sistema carga y muestra los datos del paciente.</w:t>
-            </w:r>
-          </w:p>
-          <w:p>
-            <w:pPr>
-              <w:pStyle w:val="Sinespaciado"/>
-              <w:rPr>
-                <w:rFonts w:ascii="Arial" w:hAnsi="Arial" w:cs="Arial"/>
-                <w:lang w:val="es-ES" w:eastAsia="es-ES"/>
-              </w:rPr>
-            </w:pPr>
-            <w:r>
-              <w:rPr>
-                <w:rFonts w:ascii="Arial" w:hAnsi="Arial" w:cs="Arial"/>
-                <w:lang w:val="es-ES" w:eastAsia="es-ES"/>
-              </w:rPr>
-              <w:t>9.A.1.A.1 Se cancela el CU.</w:t>
-            </w:r>
-          </w:p>
-          <w:p>
-            <w:pPr>
-              <w:pStyle w:val="Sinespaciado"/>
-              <w:rPr>
-                <w:rFonts w:ascii="Arial" w:hAnsi="Arial" w:cs="Arial"/>
-                <w:lang w:val="es-ES" w:eastAsia="es-ES"/>
-              </w:rPr>
-            </w:pPr>
-            <w:r>
-              <w:rPr>
-                <w:rFonts w:ascii="Arial" w:hAnsi="Arial" w:cs="Arial"/>
-                <w:lang w:val="es-ES" w:eastAsia="es-ES"/>
-              </w:rPr>
-              <w:t>9.A.1.B El RRP selecciona la opción de no visualizar los datos del paciente.</w:t>
-            </w:r>
-          </w:p>
-          <w:p>
-            <w:pPr>
-              <w:pStyle w:val="Sinespaciado"/>
-              <w:rPr>
-                <w:rFonts w:ascii="Arial" w:hAnsi="Arial" w:cs="Arial"/>
-                <w:lang w:val="es-ES" w:eastAsia="es-ES"/>
-              </w:rPr>
-            </w:pPr>
-            <w:r>
-              <w:rPr>
-                <w:rFonts w:ascii="Arial" w:hAnsi="Arial" w:cs="Arial"/>
-                <w:lang w:val="es-ES" w:eastAsia="es-ES"/>
-              </w:rPr>
-              <w:t>9.A.1.B.1 Se cancela el CU.</w:t>
+            <w:proofErr w:type="gramStart"/>
+            <w:r>
+              <w:rPr>
+                <w:rFonts w:ascii="Arial" w:hAnsi="Arial" w:cs="Arial"/>
+                <w:lang w:val="es-ES" w:eastAsia="es-ES"/>
+              </w:rPr>
+              <w:t>9.A</w:t>
+            </w:r>
+            <w:proofErr w:type="gramEnd"/>
+            <w:r>
+              <w:rPr>
+                <w:rFonts w:ascii="Arial" w:hAnsi="Arial" w:cs="Arial"/>
+                <w:lang w:val="es-ES" w:eastAsia="es-ES"/>
+              </w:rPr>
+              <w:t xml:space="preserve"> El sistema verifica que no exista un paciente con el mismo tipo y numero de documento ya cargado y no es así.</w:t>
+            </w:r>
+          </w:p>
+          <w:p>
+            <w:pPr>
+              <w:pStyle w:val="Sinespaciado"/>
+              <w:rPr>
+                <w:rFonts w:ascii="Arial" w:hAnsi="Arial" w:cs="Arial"/>
+                <w:lang w:val="es-ES" w:eastAsia="es-ES"/>
+              </w:rPr>
+            </w:pPr>
+            <w:proofErr w:type="gramStart"/>
+            <w:r>
+              <w:rPr>
+                <w:rFonts w:ascii="Arial" w:hAnsi="Arial" w:cs="Arial"/>
+                <w:lang w:val="es-ES" w:eastAsia="es-ES"/>
+              </w:rPr>
+              <w:t>9.A.1</w:t>
+            </w:r>
+            <w:proofErr w:type="gramEnd"/>
+            <w:r>
+              <w:rPr>
+                <w:rFonts w:ascii="Arial" w:hAnsi="Arial" w:cs="Arial"/>
+                <w:lang w:val="es-ES" w:eastAsia="es-ES"/>
+              </w:rPr>
+              <w:t xml:space="preserve"> El sistema informa que dicho paciente ya existe en el sistema y da la opción de mostrar sus datos.</w:t>
+            </w:r>
+          </w:p>
+          <w:p>
+            <w:pPr>
+              <w:pStyle w:val="Sinespaciado"/>
+              <w:rPr>
+                <w:rFonts w:ascii="Arial" w:hAnsi="Arial" w:cs="Arial"/>
+                <w:lang w:val="es-ES" w:eastAsia="es-ES"/>
+              </w:rPr>
+            </w:pPr>
+            <w:proofErr w:type="gramStart"/>
+            <w:r>
+              <w:rPr>
+                <w:rFonts w:ascii="Arial" w:hAnsi="Arial" w:cs="Arial"/>
+                <w:lang w:val="es-ES" w:eastAsia="es-ES"/>
+              </w:rPr>
+              <w:t>9.A.1.A</w:t>
+            </w:r>
+            <w:proofErr w:type="gramEnd"/>
+            <w:r>
+              <w:rPr>
+                <w:rFonts w:ascii="Arial" w:hAnsi="Arial" w:cs="Arial"/>
+                <w:lang w:val="es-ES" w:eastAsia="es-ES"/>
+              </w:rPr>
+              <w:t xml:space="preserve"> El RRP selecciona la opción de visualizar los datos del paciente.</w:t>
+            </w:r>
+          </w:p>
+          <w:p>
+            <w:pPr>
+              <w:pStyle w:val="Sinespaciado"/>
+              <w:rPr>
+                <w:rFonts w:ascii="Arial" w:hAnsi="Arial" w:cs="Arial"/>
+                <w:lang w:val="es-ES" w:eastAsia="es-ES"/>
+              </w:rPr>
+            </w:pPr>
+            <w:proofErr w:type="gramStart"/>
+            <w:r>
+              <w:rPr>
+                <w:rFonts w:ascii="Arial" w:hAnsi="Arial" w:cs="Arial"/>
+                <w:lang w:val="es-ES" w:eastAsia="es-ES"/>
+              </w:rPr>
+              <w:t>9.A.1.A.1</w:t>
+            </w:r>
+            <w:proofErr w:type="gramEnd"/>
+            <w:r>
+              <w:rPr>
+                <w:rFonts w:ascii="Arial" w:hAnsi="Arial" w:cs="Arial"/>
+                <w:lang w:val="es-ES" w:eastAsia="es-ES"/>
+              </w:rPr>
+              <w:t xml:space="preserve"> El sistema carga y muestra los datos del paciente.</w:t>
+            </w:r>
+          </w:p>
+          <w:p>
+            <w:pPr>
+              <w:pStyle w:val="Sinespaciado"/>
+              <w:rPr>
+                <w:rFonts w:ascii="Arial" w:hAnsi="Arial" w:cs="Arial"/>
+                <w:lang w:val="es-ES" w:eastAsia="es-ES"/>
+              </w:rPr>
+            </w:pPr>
+            <w:proofErr w:type="gramStart"/>
+            <w:r>
+              <w:rPr>
+                <w:rFonts w:ascii="Arial" w:hAnsi="Arial" w:cs="Arial"/>
+                <w:lang w:val="es-ES" w:eastAsia="es-ES"/>
+              </w:rPr>
+              <w:t>9.A.1.A.1</w:t>
+            </w:r>
+            <w:proofErr w:type="gramEnd"/>
+            <w:r>
+              <w:rPr>
+                <w:rFonts w:ascii="Arial" w:hAnsi="Arial" w:cs="Arial"/>
+                <w:lang w:val="es-ES" w:eastAsia="es-ES"/>
+              </w:rPr>
+              <w:t xml:space="preserve"> Se cancela el CU.</w:t>
+            </w:r>
+          </w:p>
+          <w:p>
+            <w:pPr>
+              <w:pStyle w:val="Sinespaciado"/>
+              <w:rPr>
+                <w:rFonts w:ascii="Arial" w:hAnsi="Arial" w:cs="Arial"/>
+                <w:lang w:val="es-ES" w:eastAsia="es-ES"/>
+              </w:rPr>
+            </w:pPr>
+            <w:proofErr w:type="gramStart"/>
+            <w:r>
+              <w:rPr>
+                <w:rFonts w:ascii="Arial" w:hAnsi="Arial" w:cs="Arial"/>
+                <w:lang w:val="es-ES" w:eastAsia="es-ES"/>
+              </w:rPr>
+              <w:t>9.A.1.B</w:t>
+            </w:r>
+            <w:proofErr w:type="gramEnd"/>
+            <w:r>
+              <w:rPr>
+                <w:rFonts w:ascii="Arial" w:hAnsi="Arial" w:cs="Arial"/>
+                <w:lang w:val="es-ES" w:eastAsia="es-ES"/>
+              </w:rPr>
+              <w:t xml:space="preserve"> El RRP selecciona la opción de no visualizar los datos del paciente.</w:t>
+            </w:r>
+          </w:p>
+          <w:p>
+            <w:pPr>
+              <w:pStyle w:val="Sinespaciado"/>
+              <w:rPr>
+                <w:rFonts w:ascii="Arial" w:hAnsi="Arial" w:cs="Arial"/>
+                <w:lang w:val="es-ES" w:eastAsia="es-ES"/>
+              </w:rPr>
+            </w:pPr>
+            <w:proofErr w:type="gramStart"/>
+            <w:r>
+              <w:rPr>
+                <w:rFonts w:ascii="Arial" w:hAnsi="Arial" w:cs="Arial"/>
+                <w:lang w:val="es-ES" w:eastAsia="es-ES"/>
+              </w:rPr>
+              <w:t>9.A.1.B.1</w:t>
+            </w:r>
+            <w:proofErr w:type="gramEnd"/>
+            <w:r>
+              <w:rPr>
+                <w:rFonts w:ascii="Arial" w:hAnsi="Arial" w:cs="Arial"/>
+                <w:lang w:val="es-ES" w:eastAsia="es-ES"/>
+              </w:rPr>
+              <w:t xml:space="preserve"> Se cancela el CU.</w:t>
             </w:r>
           </w:p>
         </w:tc>
@@ -2569,12 +2875,21 @@
               </w:rPr>
               <w:t>1</w:t>
             </w:r>
-            <w:r>
-              <w:rPr>
-                <w:rFonts w:ascii="Arial" w:hAnsi="Arial" w:cs="Arial"/>
-                <w:lang w:val="es-ES" w:eastAsia="es-ES"/>
-              </w:rPr>
-              <w:t xml:space="preserve">.A Se llama al CU “Generar historia clínica” y el mismo se ejecuta incorrectamente. </w:t>
+            <w:proofErr w:type="gramStart"/>
+            <w:r>
+              <w:rPr>
+                <w:rFonts w:ascii="Arial" w:hAnsi="Arial" w:cs="Arial"/>
+                <w:lang w:val="es-ES" w:eastAsia="es-ES"/>
+              </w:rPr>
+              <w:t>.A</w:t>
+            </w:r>
+            <w:proofErr w:type="gramEnd"/>
+            <w:r>
+              <w:rPr>
+                <w:rFonts w:ascii="Arial" w:hAnsi="Arial" w:cs="Arial"/>
+                <w:lang w:val="es-ES" w:eastAsia="es-ES"/>
+              </w:rPr>
+              <w:t xml:space="preserve"> Se llama al CU “Generar historia clínica” y el mismo se ejecuta incorrectamente. </w:t>
             </w:r>
           </w:p>
           <w:p>
@@ -2592,12 +2907,21 @@
               </w:rPr>
               <w:t>11</w:t>
             </w:r>
-            <w:r>
-              <w:rPr>
-                <w:rFonts w:ascii="Arial" w:hAnsi="Arial" w:cs="Arial"/>
-                <w:lang w:val="es-ES" w:eastAsia="es-ES"/>
-              </w:rPr>
-              <w:t xml:space="preserve">.A.1 El sistema informa la situación. </w:t>
+            <w:proofErr w:type="gramStart"/>
+            <w:r>
+              <w:rPr>
+                <w:rFonts w:ascii="Arial" w:hAnsi="Arial" w:cs="Arial"/>
+                <w:lang w:val="es-ES" w:eastAsia="es-ES"/>
+              </w:rPr>
+              <w:t>.A.1</w:t>
+            </w:r>
+            <w:proofErr w:type="gramEnd"/>
+            <w:r>
+              <w:rPr>
+                <w:rFonts w:ascii="Arial" w:hAnsi="Arial" w:cs="Arial"/>
+                <w:lang w:val="es-ES" w:eastAsia="es-ES"/>
+              </w:rPr>
+              <w:t xml:space="preserve"> El sistema informa la situación. </w:t>
             </w:r>
           </w:p>
           <w:p>
@@ -2615,12 +2939,21 @@
               </w:rPr>
               <w:t>11</w:t>
             </w:r>
-            <w:r>
-              <w:rPr>
-                <w:rFonts w:ascii="Arial" w:hAnsi="Arial" w:cs="Arial"/>
-                <w:lang w:val="es-ES" w:eastAsia="es-ES"/>
-              </w:rPr>
-              <w:t>.A.2 Se cancela el CU.</w:t>
+            <w:proofErr w:type="gramStart"/>
+            <w:r>
+              <w:rPr>
+                <w:rFonts w:ascii="Arial" w:hAnsi="Arial" w:cs="Arial"/>
+                <w:lang w:val="es-ES" w:eastAsia="es-ES"/>
+              </w:rPr>
+              <w:t>.A.2</w:t>
+            </w:r>
+            <w:proofErr w:type="gramEnd"/>
+            <w:r>
+              <w:rPr>
+                <w:rFonts w:ascii="Arial" w:hAnsi="Arial" w:cs="Arial"/>
+                <w:lang w:val="es-ES" w:eastAsia="es-ES"/>
+              </w:rPr>
+              <w:t xml:space="preserve"> Se cancela el CU.</w:t>
             </w:r>
           </w:p>
         </w:tc>
@@ -2781,6 +3114,7 @@
                 <w:rFonts w:ascii="Arial" w:hAnsi="Arial" w:cs="Arial"/>
                 <w:b/>
               </w:rPr>
+              <w:lastRenderedPageBreak/>
               <w:t>Observaciones:</w:t>
             </w:r>
             <w:r>
@@ -2799,7 +3133,19 @@
               <w:rPr>
                 <w:rFonts w:ascii="Arial" w:hAnsi="Arial" w:cs="Arial"/>
               </w:rPr>
-              <w:t>calle, numero de calle, y ciudad.</w:t>
+              <w:t xml:space="preserve">calle, </w:t>
+            </w:r>
+            <w:r>
+              <w:rPr>
+                <w:rFonts w:ascii="Arial" w:hAnsi="Arial" w:cs="Arial"/>
+              </w:rPr>
+              <w:t>número</w:t>
+            </w:r>
+            <w:r>
+              <w:rPr>
+                <w:rFonts w:ascii="Arial" w:hAnsi="Arial" w:cs="Arial"/>
+              </w:rPr>
+              <w:t xml:space="preserve"> de calle, y ciudad.</w:t>
             </w:r>
           </w:p>
         </w:tc>
@@ -2873,14 +3219,13 @@
                 <w:rFonts w:ascii="Arial" w:hAnsi="Arial" w:cs="Arial"/>
                 <w:b/>
               </w:rPr>
-              <w:lastRenderedPageBreak/>
               <w:t xml:space="preserve">Asociaciones de Extensión:  </w:t>
             </w:r>
             <w:r>
               <w:rPr>
                 <w:rFonts w:ascii="Arial" w:hAnsi="Arial" w:cs="Arial"/>
               </w:rPr>
-              <w:t>CU Buscar Paciente</w:t>
+              <w:t>no aplica</w:t>
             </w:r>
           </w:p>
         </w:tc>
@@ -3322,11 +3667,19 @@
                 <w:rFonts w:ascii="Arial" w:hAnsi="Arial" w:cs="Arial"/>
               </w:rPr>
             </w:pPr>
-            <w:r>
-              <w:rPr>
-                <w:rFonts w:ascii="Arial" w:hAnsi="Arial" w:cs="Arial"/>
-              </w:rPr>
-              <w:t>Biancato Enzo</w:t>
+            <w:proofErr w:type="spellStart"/>
+            <w:r>
+              <w:rPr>
+                <w:rFonts w:ascii="Arial" w:hAnsi="Arial" w:cs="Arial"/>
+              </w:rPr>
+              <w:t>Biancato</w:t>
+            </w:r>
+            <w:proofErr w:type="spellEnd"/>
+            <w:r>
+              <w:rPr>
+                <w:rFonts w:ascii="Arial" w:hAnsi="Arial" w:cs="Arial"/>
+              </w:rPr>
+              <w:t xml:space="preserve"> Enzo</w:t>
             </w:r>
           </w:p>
         </w:tc>
@@ -3430,11 +3783,19 @@
                 <w:rFonts w:ascii="Arial" w:hAnsi="Arial" w:cs="Arial"/>
               </w:rPr>
             </w:pPr>
-            <w:r>
-              <w:rPr>
-                <w:rFonts w:ascii="Arial" w:hAnsi="Arial" w:cs="Arial"/>
-              </w:rPr>
-              <w:t>Biancato, Enzo</w:t>
+            <w:proofErr w:type="spellStart"/>
+            <w:r>
+              <w:rPr>
+                <w:rFonts w:ascii="Arial" w:hAnsi="Arial" w:cs="Arial"/>
+              </w:rPr>
+              <w:t>Biancato</w:t>
+            </w:r>
+            <w:proofErr w:type="spellEnd"/>
+            <w:r>
+              <w:rPr>
+                <w:rFonts w:ascii="Arial" w:hAnsi="Arial" w:cs="Arial"/>
+              </w:rPr>
+              <w:t>, Enzo</w:t>
             </w:r>
           </w:p>
         </w:tc>
@@ -4661,12 +5022,50 @@
   </w:style>
   <w:style w:type="paragraph" w:styleId="Sinespaciado">
     <w:name w:val="No Spacing"/>
+    <w:link w:val="SinespaciadoCar"/>
     <w:uiPriority w:val="1"/>
     <w:qFormat/>
     <w:rsid w:val="00A645EF"/>
     <w:pPr>
       <w:spacing w:after="0" w:line="240" w:lineRule="auto"/>
     </w:pPr>
+  </w:style>
+  <w:style w:type="character" w:customStyle="1" w:styleId="SinespaciadoCar">
+    <w:name w:val="Sin espaciado Car"/>
+    <w:basedOn w:val="Fuentedeprrafopredeter"/>
+    <w:link w:val="Sinespaciado"/>
+    <w:uiPriority w:val="1"/>
+    <w:rsid w:val="002E6159"/>
+  </w:style>
+  <w:style w:type="paragraph" w:styleId="Textodeglobo">
+    <w:name w:val="Balloon Text"/>
+    <w:basedOn w:val="Normal"/>
+    <w:link w:val="TextodegloboCar"/>
+    <w:uiPriority w:val="99"/>
+    <w:semiHidden/>
+    <w:unhideWhenUsed/>
+    <w:rsid w:val="002E6159"/>
+    <w:pPr>
+      <w:spacing w:after="0" w:line="240" w:lineRule="auto"/>
+    </w:pPr>
+    <w:rPr>
+      <w:rFonts w:ascii="Tahoma" w:hAnsi="Tahoma" w:cs="Tahoma"/>
+      <w:sz w:val="16"/>
+      <w:szCs w:val="16"/>
+    </w:rPr>
+  </w:style>
+  <w:style w:type="character" w:customStyle="1" w:styleId="TextodegloboCar">
+    <w:name w:val="Texto de globo Car"/>
+    <w:basedOn w:val="Fuentedeprrafopredeter"/>
+    <w:link w:val="Textodeglobo"/>
+    <w:uiPriority w:val="99"/>
+    <w:semiHidden/>
+    <w:rsid w:val="002E6159"/>
+    <w:rPr>
+      <w:rFonts w:ascii="Tahoma" w:hAnsi="Tahoma" w:cs="Tahoma"/>
+      <w:sz w:val="16"/>
+      <w:szCs w:val="16"/>
+    </w:rPr>
   </w:style>
 </w:styles>
 </file>

</xml_diff>